<commit_message>
Lab 2.3 code is finished
</commit_message>
<xml_diff>
--- a/2.1/report/Отчет 1.docx
+++ b/2.1/report/Отчет 1.docx
@@ -1861,7 +1861,7 @@
             <o:lock v:ext="edit" aspectratio="t"/>
           </v:shapetype>
           <v:shape id="_x0000_s1026" type="#_x0000_t75" style="position:absolute;left:0;text-align:left;margin-left:102.95pt;margin-top:365.15pt;width:348.75pt;height:312.75pt;z-index:251659264;mso-position-horizontal-relative:margin;mso-position-vertical-relative:margin">
-            <v:imagedata r:id="rId8" o:title="2.1.1"/>
+            <v:imagedata r:id="rId8" o:title="2.1"/>
             <w10:wrap type="square" anchorx="margin" anchory="margin"/>
           </v:shape>
         </w:pict>
@@ -2179,7 +2179,14 @@
           <w:sz w:val="28"/>
           <w:szCs w:val="28"/>
         </w:rPr>
-        <w:t>следующей функции:</w:t>
+        <w:t>следующих функций</w:t>
+      </w:r>
+      <w:r>
+        <w:rPr>
+          <w:sz w:val="28"/>
+          <w:szCs w:val="28"/>
+        </w:rPr>
+        <w:t>:</w:t>
       </w:r>
     </w:p>
     <w:p>
@@ -2201,7 +2208,7 @@
           <w:szCs w:val="28"/>
           <w:lang w:val="en-US"/>
         </w:rPr>
-        <w:t>void reroll(int* mas1, int* mas2, int k, int t, int n, int m)</w:t>
+        <w:t>bool check(int* mas, int k)</w:t>
       </w:r>
       <w:r>
         <w:rPr>
@@ -2219,6 +2226,83 @@
         <w:ind w:firstLine="720"/>
         <w:jc w:val="both"/>
         <w:rPr>
+          <w:i/>
+          <w:sz w:val="28"/>
+          <w:szCs w:val="28"/>
+          <w:lang w:val="en-US"/>
+        </w:rPr>
+      </w:pPr>
+      <w:r>
+        <w:rPr>
+          <w:i/>
+          <w:sz w:val="28"/>
+          <w:szCs w:val="28"/>
+          <w:lang w:val="en-US"/>
+        </w:rPr>
+        <w:t>void repl(int* mas, int k, int t).</w:t>
+      </w:r>
+    </w:p>
+    <w:p>
+      <w:pPr>
+        <w:spacing w:line="360" w:lineRule="auto"/>
+        <w:ind w:firstLine="720"/>
+        <w:jc w:val="both"/>
+        <w:rPr>
+          <w:sz w:val="28"/>
+          <w:szCs w:val="28"/>
+        </w:rPr>
+      </w:pPr>
+      <w:r>
+        <w:rPr>
+          <w:sz w:val="28"/>
+          <w:szCs w:val="28"/>
+        </w:rPr>
+        <w:t xml:space="preserve">Функция </w:t>
+      </w:r>
+      <w:r>
+        <w:rPr>
+          <w:sz w:val="28"/>
+          <w:szCs w:val="28"/>
+          <w:lang w:val="en-US"/>
+        </w:rPr>
+        <w:t>check</w:t>
+      </w:r>
+      <w:r>
+        <w:rPr>
+          <w:sz w:val="28"/>
+          <w:szCs w:val="28"/>
+        </w:rPr>
+        <w:t xml:space="preserve"> </w:t>
+      </w:r>
+      <w:r>
+        <w:rPr>
+          <w:sz w:val="28"/>
+          <w:szCs w:val="28"/>
+        </w:rPr>
+        <w:t xml:space="preserve">проверяет условия, в соотвествии с которыми мы будем изменять содержимое массивов в функции </w:t>
+      </w:r>
+      <w:r>
+        <w:rPr>
+          <w:sz w:val="28"/>
+          <w:szCs w:val="28"/>
+          <w:lang w:val="en-US"/>
+        </w:rPr>
+        <w:t>repl</w:t>
+      </w:r>
+      <w:r>
+        <w:rPr>
+          <w:sz w:val="28"/>
+          <w:szCs w:val="28"/>
+        </w:rPr>
+        <w:t>.</w:t>
+      </w:r>
+    </w:p>
+    <w:p>
+      <w:pPr>
+        <w:spacing w:line="360" w:lineRule="auto"/>
+        <w:ind w:firstLine="720"/>
+        <w:jc w:val="both"/>
+        <w:rPr>
           <w:color w:val="000000"/>
           <w:sz w:val="28"/>
           <w:szCs w:val="28"/>
@@ -2237,7 +2321,7 @@
           <w:szCs w:val="28"/>
           <w:lang w:val="en-US"/>
         </w:rPr>
-        <w:t>reroll</w:t>
+        <w:t>repl</w:t>
       </w:r>
       <w:r>
         <w:rPr>
@@ -2793,9 +2877,9 @@
         <w:lastRenderedPageBreak/>
         <w:drawing>
           <wp:inline distT="0" distB="0" distL="0" distR="0">
-            <wp:extent cx="3688954" cy="8629650"/>
+            <wp:extent cx="4708699" cy="8495574"/>
             <wp:effectExtent l="0" t="0" r="0" b="0"/>
-            <wp:docPr id="11" name="Picture 11" descr="C:\Users\Mars\AppData\Local\Microsoft\Windows\INetCache\Content.MSO\C9565CF5.tmp"/>
+            <wp:docPr id="4" name="Picture 4" descr="C:\Users\Mars\AppData\Local\Microsoft\Windows\INetCache\Content.MSO\B3E1199B.tmp"/>
             <wp:cNvGraphicFramePr>
               <a:graphicFrameLocks xmlns:a="http://schemas.openxmlformats.org/drawingml/2006/main" noChangeAspect="1"/>
             </wp:cNvGraphicFramePr>
@@ -2803,7 +2887,7 @@
               <a:graphicData uri="http://schemas.openxmlformats.org/drawingml/2006/picture">
                 <pic:pic xmlns:pic="http://schemas.openxmlformats.org/drawingml/2006/picture">
                   <pic:nvPicPr>
-                    <pic:cNvPr id="0" name="Picture 21" descr="C:\Users\Mars\AppData\Local\Microsoft\Windows\INetCache\Content.MSO\C9565CF5.tmp"/>
+                    <pic:cNvPr id="0" name="Picture 8" descr="C:\Users\Mars\AppData\Local\Microsoft\Windows\INetCache\Content.MSO\B3E1199B.tmp"/>
                     <pic:cNvPicPr>
                       <a:picLocks noChangeAspect="1" noChangeArrowheads="1"/>
                     </pic:cNvPicPr>
@@ -2824,7 +2908,7 @@
                   <pic:spPr bwMode="auto">
                     <a:xfrm>
                       <a:off x="0" y="0"/>
-                      <a:ext cx="3693271" cy="8639750"/>
+                      <a:ext cx="4710363" cy="8498576"/>
                     </a:xfrm>
                     <a:prstGeom prst="rect">
                       <a:avLst/>
@@ -2871,17 +2955,35 @@
           <w:szCs w:val="28"/>
           <w:lang w:val="en-US"/>
         </w:rPr>
-        <w:t>reroll</w:t>
-      </w:r>
-    </w:p>
-    <w:p>
-      <w:pPr>
-        <w:spacing w:line="360" w:lineRule="auto"/>
-        <w:ind w:firstLine="720"/>
+        <w:t>check</w:t>
+      </w:r>
+    </w:p>
+    <w:p>
+      <w:pPr>
         <w:jc w:val="center"/>
         <w:rPr>
           <w:sz w:val="28"/>
           <w:szCs w:val="28"/>
+          <w:lang w:val="en-US"/>
+        </w:rPr>
+      </w:pPr>
+    </w:p>
+    <w:p>
+      <w:pPr>
+        <w:jc w:val="center"/>
+        <w:rPr>
+          <w:sz w:val="28"/>
+          <w:szCs w:val="28"/>
+          <w:lang w:val="en-US"/>
+        </w:rPr>
+      </w:pPr>
+    </w:p>
+    <w:p>
+      <w:pPr>
+        <w:jc w:val="center"/>
+        <w:rPr>
+          <w:sz w:val="28"/>
+          <w:szCs w:val="28"/>
         </w:rPr>
       </w:pPr>
       <w:r>
@@ -2890,12 +2992,11 @@
           <w:sz w:val="28"/>
           <w:szCs w:val="28"/>
         </w:rPr>
-        <w:lastRenderedPageBreak/>
         <w:drawing>
           <wp:inline distT="0" distB="0" distL="0" distR="0">
-            <wp:extent cx="997200" cy="8528400"/>
+            <wp:extent cx="5939790" cy="5904316"/>
             <wp:effectExtent l="0" t="0" r="0" b="0"/>
-            <wp:docPr id="12" name="Picture 12" descr="C:\Users\Mars\AppData\Local\Microsoft\Windows\INetCache\Content.MSO\4C1CCFCB.tmp"/>
+            <wp:docPr id="19" name="Picture 19" descr="C:\Users\Mars\AppData\Local\Microsoft\Windows\INetCache\Content.MSO\70F21C3D.tmp"/>
             <wp:cNvGraphicFramePr>
               <a:graphicFrameLocks xmlns:a="http://schemas.openxmlformats.org/drawingml/2006/main" noChangeAspect="1"/>
             </wp:cNvGraphicFramePr>
@@ -2903,12 +3004,12 @@
               <a:graphicData uri="http://schemas.openxmlformats.org/drawingml/2006/picture">
                 <pic:pic xmlns:pic="http://schemas.openxmlformats.org/drawingml/2006/picture">
                   <pic:nvPicPr>
-                    <pic:cNvPr id="0" name="Picture 23" descr="C:\Users\Mars\AppData\Local\Microsoft\Windows\INetCache\Content.MSO\4C1CCFCB.tmp"/>
+                    <pic:cNvPr id="0" name="Picture 17" descr="C:\Users\Mars\AppData\Local\Microsoft\Windows\INetCache\Content.MSO\70F21C3D.tmp"/>
                     <pic:cNvPicPr>
                       <a:picLocks noChangeAspect="1" noChangeArrowheads="1"/>
                     </pic:cNvPicPr>
                   </pic:nvPicPr>
-                  <pic:blipFill rotWithShape="1">
+                  <pic:blipFill>
                     <a:blip r:embed="rId11" cstate="print">
                       <a:extLst>
                         <a:ext uri="{28A0092B-C50C-407E-A947-70E740481C1C}">
@@ -2917,12 +3018,14 @@
                       </a:extLst>
                     </a:blip>
                     <a:srcRect/>
-                    <a:stretch/>
+                    <a:stretch>
+                      <a:fillRect/>
+                    </a:stretch>
                   </pic:blipFill>
                   <pic:spPr bwMode="auto">
                     <a:xfrm>
                       <a:off x="0" y="0"/>
-                      <a:ext cx="997200" cy="8528400"/>
+                      <a:ext cx="5939790" cy="5904316"/>
                     </a:xfrm>
                     <a:prstGeom prst="rect">
                       <a:avLst/>
@@ -2941,6 +3044,107 @@
     </w:p>
     <w:p>
       <w:pPr>
+        <w:jc w:val="center"/>
+        <w:rPr>
+          <w:sz w:val="28"/>
+          <w:szCs w:val="28"/>
+        </w:rPr>
+      </w:pPr>
+    </w:p>
+    <w:p>
+      <w:pPr>
+        <w:jc w:val="center"/>
+        <w:rPr>
+          <w:sz w:val="28"/>
+          <w:szCs w:val="28"/>
+          <w:lang w:val="en-US"/>
+        </w:rPr>
+      </w:pPr>
+      <w:r>
+        <w:rPr>
+          <w:sz w:val="28"/>
+          <w:szCs w:val="28"/>
+        </w:rPr>
+        <w:t xml:space="preserve">Рисунок 4 – Алгоритм функции </w:t>
+      </w:r>
+      <w:r>
+        <w:rPr>
+          <w:sz w:val="28"/>
+          <w:szCs w:val="28"/>
+          <w:lang w:val="en-US"/>
+        </w:rPr>
+        <w:t>repl</w:t>
+      </w:r>
+    </w:p>
+    <w:p>
+      <w:pPr>
+        <w:spacing w:line="360" w:lineRule="auto"/>
+        <w:ind w:firstLine="720"/>
+        <w:jc w:val="center"/>
+        <w:rPr>
+          <w:sz w:val="28"/>
+          <w:szCs w:val="28"/>
+        </w:rPr>
+      </w:pPr>
+      <w:r>
+        <w:rPr>
+          <w:noProof/>
+          <w:sz w:val="28"/>
+          <w:szCs w:val="28"/>
+        </w:rPr>
+        <w:lastRenderedPageBreak/>
+        <w:drawing>
+          <wp:inline distT="0" distB="0" distL="0" distR="0">
+            <wp:extent cx="946567" cy="8434317"/>
+            <wp:effectExtent l="0" t="0" r="0" b="0"/>
+            <wp:docPr id="20" name="Picture 20" descr="C:\Users\Mars\AppData\Local\Microsoft\Windows\INetCache\Content.MSO\3A6BF653.tmp"/>
+            <wp:cNvGraphicFramePr>
+              <a:graphicFrameLocks xmlns:a="http://schemas.openxmlformats.org/drawingml/2006/main" noChangeAspect="1"/>
+            </wp:cNvGraphicFramePr>
+            <a:graphic xmlns:a="http://schemas.openxmlformats.org/drawingml/2006/main">
+              <a:graphicData uri="http://schemas.openxmlformats.org/drawingml/2006/picture">
+                <pic:pic xmlns:pic="http://schemas.openxmlformats.org/drawingml/2006/picture">
+                  <pic:nvPicPr>
+                    <pic:cNvPr id="0" name="Picture 19" descr="C:\Users\Mars\AppData\Local\Microsoft\Windows\INetCache\Content.MSO\3A6BF653.tmp"/>
+                    <pic:cNvPicPr>
+                      <a:picLocks noChangeAspect="1" noChangeArrowheads="1"/>
+                    </pic:cNvPicPr>
+                  </pic:nvPicPr>
+                  <pic:blipFill>
+                    <a:blip r:embed="rId12" cstate="print">
+                      <a:extLst>
+                        <a:ext uri="{28A0092B-C50C-407E-A947-70E740481C1C}">
+                          <a14:useLocalDpi xmlns:a14="http://schemas.microsoft.com/office/drawing/2010/main" val="0"/>
+                        </a:ext>
+                      </a:extLst>
+                    </a:blip>
+                    <a:srcRect/>
+                    <a:stretch>
+                      <a:fillRect/>
+                    </a:stretch>
+                  </pic:blipFill>
+                  <pic:spPr bwMode="auto">
+                    <a:xfrm>
+                      <a:off x="0" y="0"/>
+                      <a:ext cx="958843" cy="8543705"/>
+                    </a:xfrm>
+                    <a:prstGeom prst="rect">
+                      <a:avLst/>
+                    </a:prstGeom>
+                    <a:noFill/>
+                    <a:ln>
+                      <a:noFill/>
+                    </a:ln>
+                  </pic:spPr>
+                </pic:pic>
+              </a:graphicData>
+            </a:graphic>
+          </wp:inline>
+        </w:drawing>
+      </w:r>
+    </w:p>
+    <w:p>
+      <w:pPr>
         <w:pStyle w:val="NormalWeb"/>
         <w:jc w:val="center"/>
         <w:rPr>
@@ -2953,7 +3157,14 @@
           <w:sz w:val="28"/>
           <w:szCs w:val="28"/>
         </w:rPr>
-        <w:t>Рисунок 4 – Алгоритм решения задачи 2</w:t>
+        <w:t>Рисунок 5</w:t>
+      </w:r>
+      <w:r>
+        <w:rPr>
+          <w:sz w:val="28"/>
+          <w:szCs w:val="28"/>
+        </w:rPr>
+        <w:t xml:space="preserve"> – Алгоритм решения задачи 2</w:t>
       </w:r>
     </w:p>
     <w:p>
@@ -4003,7 +4214,7 @@
                     </pic:cNvPicPr>
                   </pic:nvPicPr>
                   <pic:blipFill>
-                    <a:blip r:embed="rId12" cstate="print">
+                    <a:blip r:embed="rId13" cstate="print">
                       <a:extLst>
                         <a:ext uri="{28A0092B-C50C-407E-A947-70E740481C1C}">
                           <a14:useLocalDpi xmlns:a14="http://schemas.microsoft.com/office/drawing/2010/main" val="0"/>
@@ -4049,7 +4260,14 @@
           <w:sz w:val="28"/>
           <w:szCs w:val="28"/>
         </w:rPr>
-        <w:t xml:space="preserve">Рисунок 5 – Алгоритм функции </w:t>
+        <w:t>Рисунок 6</w:t>
+      </w:r>
+      <w:r>
+        <w:rPr>
+          <w:sz w:val="28"/>
+          <w:szCs w:val="28"/>
+        </w:rPr>
+        <w:t xml:space="preserve"> – Алгоритм функции </w:t>
       </w:r>
       <w:r>
         <w:rPr>
@@ -4105,7 +4323,7 @@
                     </pic:cNvPicPr>
                   </pic:nvPicPr>
                   <pic:blipFill>
-                    <a:blip r:embed="rId13" cstate="print">
+                    <a:blip r:embed="rId14" cstate="print">
                       <a:extLst>
                         <a:ext uri="{28A0092B-C50C-407E-A947-70E740481C1C}">
                           <a14:useLocalDpi xmlns:a14="http://schemas.microsoft.com/office/drawing/2010/main" val="0"/>
@@ -4152,7 +4370,14 @@
           <w:sz w:val="28"/>
           <w:szCs w:val="28"/>
         </w:rPr>
-        <w:t xml:space="preserve">Рисунок 6 – Алгоритм функции </w:t>
+        <w:t>Рисунок 7</w:t>
+      </w:r>
+      <w:r>
+        <w:rPr>
+          <w:sz w:val="28"/>
+          <w:szCs w:val="28"/>
+        </w:rPr>
+        <w:t xml:space="preserve"> – Алгоритм функции </w:t>
       </w:r>
       <w:r>
         <w:rPr>
@@ -4217,7 +4442,7 @@
                     </pic:cNvPicPr>
                   </pic:nvPicPr>
                   <pic:blipFill>
-                    <a:blip r:embed="rId14" cstate="print">
+                    <a:blip r:embed="rId15" cstate="print">
                       <a:extLst>
                         <a:ext uri="{28A0092B-C50C-407E-A947-70E740481C1C}">
                           <a14:useLocalDpi xmlns:a14="http://schemas.microsoft.com/office/drawing/2010/main" val="0"/>
@@ -4265,7 +4490,14 @@
           <w:sz w:val="28"/>
           <w:szCs w:val="28"/>
         </w:rPr>
-        <w:t xml:space="preserve">Рисунок 7 – Алгоритм функции </w:t>
+        <w:t>Рисунок 8</w:t>
+      </w:r>
+      <w:r>
+        <w:rPr>
+          <w:sz w:val="28"/>
+          <w:szCs w:val="28"/>
+        </w:rPr>
+        <w:t xml:space="preserve"> – Алгоритм функции </w:t>
       </w:r>
       <w:r>
         <w:rPr>
@@ -4324,7 +4556,7 @@
                     </pic:cNvPicPr>
                   </pic:nvPicPr>
                   <pic:blipFill>
-                    <a:blip r:embed="rId15" cstate="print">
+                    <a:blip r:embed="rId16" cstate="print">
                       <a:extLst>
                         <a:ext uri="{28A0092B-C50C-407E-A947-70E740481C1C}">
                           <a14:useLocalDpi xmlns:a14="http://schemas.microsoft.com/office/drawing/2010/main" val="0"/>
@@ -4371,7 +4603,14 @@
           <w:sz w:val="28"/>
           <w:szCs w:val="28"/>
         </w:rPr>
-        <w:t>Рисунок 8 – Алгоритм решения задачи.</w:t>
+        <w:t>Рисунок 9</w:t>
+      </w:r>
+      <w:r>
+        <w:rPr>
+          <w:sz w:val="28"/>
+          <w:szCs w:val="28"/>
+        </w:rPr>
+        <w:t xml:space="preserve"> – Алгоритм решения задачи.</w:t>
       </w:r>
     </w:p>
     <w:p>
@@ -5971,16 +6210,934 @@
           <w:szCs w:val="28"/>
           <w:lang w:val="en-US"/>
         </w:rPr>
-        <w:t>void reroll(int* mas1, int* mas2, int k, int t, int n, int m){</w:t>
-      </w:r>
-    </w:p>
-    <w:p>
-      <w:pPr>
-        <w:spacing w:line="360" w:lineRule="auto"/>
-        <w:rPr>
-          <w:rFonts w:ascii="Courier New" w:hAnsi="Courier New" w:cs="Courier New"/>
-          <w:sz w:val="28"/>
-          <w:szCs w:val="28"/>
+        <w:t>bool check(int* mas, int k){</w:t>
+      </w:r>
+    </w:p>
+    <w:p>
+      <w:pPr>
+        <w:spacing w:line="360" w:lineRule="auto"/>
+        <w:rPr>
+          <w:rFonts w:ascii="Courier New" w:hAnsi="Courier New" w:cs="Courier New"/>
+          <w:sz w:val="28"/>
+          <w:szCs w:val="28"/>
+          <w:lang w:val="en-US"/>
+        </w:rPr>
+      </w:pPr>
+      <w:r>
+        <w:rPr>
+          <w:rFonts w:ascii="Courier New" w:hAnsi="Courier New" w:cs="Courier New"/>
+          <w:sz w:val="28"/>
+          <w:szCs w:val="28"/>
+          <w:lang w:val="en-US"/>
+        </w:rPr>
+        <w:t xml:space="preserve">    bool condition = true;</w:t>
+      </w:r>
+    </w:p>
+    <w:p>
+      <w:pPr>
+        <w:spacing w:line="360" w:lineRule="auto"/>
+        <w:rPr>
+          <w:rFonts w:ascii="Courier New" w:hAnsi="Courier New" w:cs="Courier New"/>
+          <w:sz w:val="28"/>
+          <w:szCs w:val="28"/>
+          <w:lang w:val="en-US"/>
+        </w:rPr>
+      </w:pPr>
+      <w:r>
+        <w:rPr>
+          <w:rFonts w:ascii="Courier New" w:hAnsi="Courier New" w:cs="Courier New"/>
+          <w:sz w:val="28"/>
+          <w:szCs w:val="28"/>
+          <w:lang w:val="en-US"/>
+        </w:rPr>
+        <w:t xml:space="preserve">    for (int i = 0; i &lt; sizeof(mas); i++){</w:t>
+      </w:r>
+    </w:p>
+    <w:p>
+      <w:pPr>
+        <w:spacing w:line="360" w:lineRule="auto"/>
+        <w:rPr>
+          <w:rFonts w:ascii="Courier New" w:hAnsi="Courier New" w:cs="Courier New"/>
+          <w:sz w:val="28"/>
+          <w:szCs w:val="28"/>
+          <w:lang w:val="en-US"/>
+        </w:rPr>
+      </w:pPr>
+      <w:r>
+        <w:rPr>
+          <w:rFonts w:ascii="Courier New" w:hAnsi="Courier New" w:cs="Courier New"/>
+          <w:sz w:val="28"/>
+          <w:szCs w:val="28"/>
+          <w:lang w:val="en-US"/>
+        </w:rPr>
+        <w:t xml:space="preserve">        if (mas[i] &gt; k){</w:t>
+      </w:r>
+    </w:p>
+    <w:p>
+      <w:pPr>
+        <w:spacing w:line="360" w:lineRule="auto"/>
+        <w:rPr>
+          <w:rFonts w:ascii="Courier New" w:hAnsi="Courier New" w:cs="Courier New"/>
+          <w:sz w:val="28"/>
+          <w:szCs w:val="28"/>
+          <w:lang w:val="en-US"/>
+        </w:rPr>
+      </w:pPr>
+      <w:r>
+        <w:rPr>
+          <w:rFonts w:ascii="Courier New" w:hAnsi="Courier New" w:cs="Courier New"/>
+          <w:sz w:val="28"/>
+          <w:szCs w:val="28"/>
+          <w:lang w:val="en-US"/>
+        </w:rPr>
+        <w:t xml:space="preserve">            condition = false;</w:t>
+      </w:r>
+    </w:p>
+    <w:p>
+      <w:pPr>
+        <w:spacing w:line="360" w:lineRule="auto"/>
+        <w:rPr>
+          <w:rFonts w:ascii="Courier New" w:hAnsi="Courier New" w:cs="Courier New"/>
+          <w:sz w:val="28"/>
+          <w:szCs w:val="28"/>
+          <w:lang w:val="en-US"/>
+        </w:rPr>
+      </w:pPr>
+      <w:r>
+        <w:rPr>
+          <w:rFonts w:ascii="Courier New" w:hAnsi="Courier New" w:cs="Courier New"/>
+          <w:sz w:val="28"/>
+          <w:szCs w:val="28"/>
+          <w:lang w:val="en-US"/>
+        </w:rPr>
+        <w:t xml:space="preserve">            break;</w:t>
+      </w:r>
+    </w:p>
+    <w:p>
+      <w:pPr>
+        <w:spacing w:line="360" w:lineRule="auto"/>
+        <w:rPr>
+          <w:rFonts w:ascii="Courier New" w:hAnsi="Courier New" w:cs="Courier New"/>
+          <w:sz w:val="28"/>
+          <w:szCs w:val="28"/>
+          <w:lang w:val="en-US"/>
+        </w:rPr>
+      </w:pPr>
+      <w:r>
+        <w:rPr>
+          <w:rFonts w:ascii="Courier New" w:hAnsi="Courier New" w:cs="Courier New"/>
+          <w:sz w:val="28"/>
+          <w:szCs w:val="28"/>
+          <w:lang w:val="en-US"/>
+        </w:rPr>
+        <w:t xml:space="preserve">        }</w:t>
+      </w:r>
+    </w:p>
+    <w:p>
+      <w:pPr>
+        <w:spacing w:line="360" w:lineRule="auto"/>
+        <w:rPr>
+          <w:rFonts w:ascii="Courier New" w:hAnsi="Courier New" w:cs="Courier New"/>
+          <w:sz w:val="28"/>
+          <w:szCs w:val="28"/>
+          <w:lang w:val="en-US"/>
+        </w:rPr>
+      </w:pPr>
+      <w:r>
+        <w:rPr>
+          <w:rFonts w:ascii="Courier New" w:hAnsi="Courier New" w:cs="Courier New"/>
+          <w:sz w:val="28"/>
+          <w:szCs w:val="28"/>
+          <w:lang w:val="en-US"/>
+        </w:rPr>
+        <w:t xml:space="preserve">    }</w:t>
+      </w:r>
+    </w:p>
+    <w:p>
+      <w:pPr>
+        <w:spacing w:line="360" w:lineRule="auto"/>
+        <w:rPr>
+          <w:rFonts w:ascii="Courier New" w:hAnsi="Courier New" w:cs="Courier New"/>
+          <w:sz w:val="28"/>
+          <w:szCs w:val="28"/>
+          <w:lang w:val="en-US"/>
+        </w:rPr>
+      </w:pPr>
+      <w:r>
+        <w:rPr>
+          <w:rFonts w:ascii="Courier New" w:hAnsi="Courier New" w:cs="Courier New"/>
+          <w:sz w:val="28"/>
+          <w:szCs w:val="28"/>
+          <w:lang w:val="en-US"/>
+        </w:rPr>
+        <w:t xml:space="preserve">    return condition;</w:t>
+      </w:r>
+    </w:p>
+    <w:p>
+      <w:pPr>
+        <w:spacing w:line="360" w:lineRule="auto"/>
+        <w:rPr>
+          <w:rFonts w:ascii="Courier New" w:hAnsi="Courier New" w:cs="Courier New"/>
+          <w:sz w:val="28"/>
+          <w:szCs w:val="28"/>
+          <w:lang w:val="en-US"/>
+        </w:rPr>
+      </w:pPr>
+      <w:r>
+        <w:rPr>
+          <w:rFonts w:ascii="Courier New" w:hAnsi="Courier New" w:cs="Courier New"/>
+          <w:sz w:val="28"/>
+          <w:szCs w:val="28"/>
+          <w:lang w:val="en-US"/>
+        </w:rPr>
+        <w:t>}</w:t>
+      </w:r>
+    </w:p>
+    <w:p>
+      <w:pPr>
+        <w:spacing w:line="360" w:lineRule="auto"/>
+        <w:rPr>
+          <w:rFonts w:ascii="Courier New" w:hAnsi="Courier New" w:cs="Courier New"/>
+          <w:sz w:val="28"/>
+          <w:szCs w:val="28"/>
+          <w:lang w:val="en-US"/>
+        </w:rPr>
+      </w:pPr>
+    </w:p>
+    <w:p>
+      <w:pPr>
+        <w:spacing w:line="360" w:lineRule="auto"/>
+        <w:rPr>
+          <w:rFonts w:ascii="Courier New" w:hAnsi="Courier New" w:cs="Courier New"/>
+          <w:sz w:val="28"/>
+          <w:szCs w:val="28"/>
+          <w:lang w:val="en-US"/>
+        </w:rPr>
+      </w:pPr>
+      <w:r>
+        <w:rPr>
+          <w:rFonts w:ascii="Courier New" w:hAnsi="Courier New" w:cs="Courier New"/>
+          <w:sz w:val="28"/>
+          <w:szCs w:val="28"/>
+          <w:lang w:val="en-US"/>
+        </w:rPr>
+        <w:t>void repl(int* mas, int k, int t){</w:t>
+      </w:r>
+    </w:p>
+    <w:p>
+      <w:pPr>
+        <w:spacing w:line="360" w:lineRule="auto"/>
+        <w:rPr>
+          <w:rFonts w:ascii="Courier New" w:hAnsi="Courier New" w:cs="Courier New"/>
+          <w:sz w:val="28"/>
+          <w:szCs w:val="28"/>
+          <w:lang w:val="en-US"/>
+        </w:rPr>
+      </w:pPr>
+      <w:r>
+        <w:rPr>
+          <w:rFonts w:ascii="Courier New" w:hAnsi="Courier New" w:cs="Courier New"/>
+          <w:sz w:val="28"/>
+          <w:szCs w:val="28"/>
+          <w:lang w:val="en-US"/>
+        </w:rPr>
+        <w:t xml:space="preserve">    if (check(mas, k)){</w:t>
+      </w:r>
+    </w:p>
+    <w:p>
+      <w:pPr>
+        <w:spacing w:line="360" w:lineRule="auto"/>
+        <w:rPr>
+          <w:rFonts w:ascii="Courier New" w:hAnsi="Courier New" w:cs="Courier New"/>
+          <w:sz w:val="28"/>
+          <w:szCs w:val="28"/>
+          <w:lang w:val="en-US"/>
+        </w:rPr>
+      </w:pPr>
+      <w:r>
+        <w:rPr>
+          <w:rFonts w:ascii="Courier New" w:hAnsi="Courier New" w:cs="Courier New"/>
+          <w:sz w:val="28"/>
+          <w:szCs w:val="28"/>
+          <w:lang w:val="en-US"/>
+        </w:rPr>
+        <w:t xml:space="preserve">        for(int i = 0; i &lt; sizeof(mas); i++){</w:t>
+      </w:r>
+    </w:p>
+    <w:p>
+      <w:pPr>
+        <w:spacing w:line="360" w:lineRule="auto"/>
+        <w:rPr>
+          <w:rFonts w:ascii="Courier New" w:hAnsi="Courier New" w:cs="Courier New"/>
+          <w:sz w:val="28"/>
+          <w:szCs w:val="28"/>
+          <w:lang w:val="en-US"/>
+        </w:rPr>
+      </w:pPr>
+      <w:r>
+        <w:rPr>
+          <w:rFonts w:ascii="Courier New" w:hAnsi="Courier New" w:cs="Courier New"/>
+          <w:sz w:val="28"/>
+          <w:szCs w:val="28"/>
+          <w:lang w:val="en-US"/>
+        </w:rPr>
+        <w:t xml:space="preserve">            if(mas[i] == k){</w:t>
+      </w:r>
+    </w:p>
+    <w:p>
+      <w:pPr>
+        <w:spacing w:line="360" w:lineRule="auto"/>
+        <w:rPr>
+          <w:rFonts w:ascii="Courier New" w:hAnsi="Courier New" w:cs="Courier New"/>
+          <w:sz w:val="28"/>
+          <w:szCs w:val="28"/>
+          <w:lang w:val="en-US"/>
+        </w:rPr>
+      </w:pPr>
+      <w:r>
+        <w:rPr>
+          <w:rFonts w:ascii="Courier New" w:hAnsi="Courier New" w:cs="Courier New"/>
+          <w:sz w:val="28"/>
+          <w:szCs w:val="28"/>
+          <w:lang w:val="en-US"/>
+        </w:rPr>
+        <w:t xml:space="preserve">                mas[i] = t;</w:t>
+      </w:r>
+    </w:p>
+    <w:p>
+      <w:pPr>
+        <w:spacing w:line="360" w:lineRule="auto"/>
+        <w:rPr>
+          <w:rFonts w:ascii="Courier New" w:hAnsi="Courier New" w:cs="Courier New"/>
+          <w:sz w:val="28"/>
+          <w:szCs w:val="28"/>
+          <w:lang w:val="en-US"/>
+        </w:rPr>
+      </w:pPr>
+      <w:r>
+        <w:rPr>
+          <w:rFonts w:ascii="Courier New" w:hAnsi="Courier New" w:cs="Courier New"/>
+          <w:sz w:val="28"/>
+          <w:szCs w:val="28"/>
+          <w:lang w:val="en-US"/>
+        </w:rPr>
+        <w:t xml:space="preserve">            }</w:t>
+      </w:r>
+    </w:p>
+    <w:p>
+      <w:pPr>
+        <w:spacing w:line="360" w:lineRule="auto"/>
+        <w:rPr>
+          <w:rFonts w:ascii="Courier New" w:hAnsi="Courier New" w:cs="Courier New"/>
+          <w:sz w:val="28"/>
+          <w:szCs w:val="28"/>
+          <w:lang w:val="en-US"/>
+        </w:rPr>
+      </w:pPr>
+      <w:r>
+        <w:rPr>
+          <w:rFonts w:ascii="Courier New" w:hAnsi="Courier New" w:cs="Courier New"/>
+          <w:sz w:val="28"/>
+          <w:szCs w:val="28"/>
+          <w:lang w:val="en-US"/>
+        </w:rPr>
+        <w:t xml:space="preserve">        }</w:t>
+      </w:r>
+    </w:p>
+    <w:p>
+      <w:pPr>
+        <w:spacing w:line="360" w:lineRule="auto"/>
+        <w:rPr>
+          <w:rFonts w:ascii="Courier New" w:hAnsi="Courier New" w:cs="Courier New"/>
+          <w:sz w:val="28"/>
+          <w:szCs w:val="28"/>
+          <w:lang w:val="en-US"/>
+        </w:rPr>
+      </w:pPr>
+      <w:r>
+        <w:rPr>
+          <w:rFonts w:ascii="Courier New" w:hAnsi="Courier New" w:cs="Courier New"/>
+          <w:sz w:val="28"/>
+          <w:szCs w:val="28"/>
+          <w:lang w:val="en-US"/>
+        </w:rPr>
+        <w:t xml:space="preserve">    }</w:t>
+      </w:r>
+    </w:p>
+    <w:p>
+      <w:pPr>
+        <w:spacing w:line="360" w:lineRule="auto"/>
+        <w:rPr>
+          <w:rFonts w:ascii="Courier New" w:hAnsi="Courier New" w:cs="Courier New"/>
+          <w:sz w:val="28"/>
+          <w:szCs w:val="28"/>
+          <w:lang w:val="en-US"/>
+        </w:rPr>
+      </w:pPr>
+      <w:r>
+        <w:rPr>
+          <w:rFonts w:ascii="Courier New" w:hAnsi="Courier New" w:cs="Courier New"/>
+          <w:sz w:val="28"/>
+          <w:szCs w:val="28"/>
+          <w:lang w:val="en-US"/>
+        </w:rPr>
+        <w:t xml:space="preserve">    else{</w:t>
+      </w:r>
+    </w:p>
+    <w:p>
+      <w:pPr>
+        <w:spacing w:line="360" w:lineRule="auto"/>
+        <w:rPr>
+          <w:rFonts w:ascii="Courier New" w:hAnsi="Courier New" w:cs="Courier New"/>
+          <w:sz w:val="28"/>
+          <w:szCs w:val="28"/>
+          <w:lang w:val="en-US"/>
+        </w:rPr>
+      </w:pPr>
+      <w:r>
+        <w:rPr>
+          <w:rFonts w:ascii="Courier New" w:hAnsi="Courier New" w:cs="Courier New"/>
+          <w:sz w:val="28"/>
+          <w:szCs w:val="28"/>
+          <w:lang w:val="en-US"/>
+        </w:rPr>
+        <w:t xml:space="preserve">        for(int i = 0; i &lt; sizeof(mas); i++){</w:t>
+      </w:r>
+    </w:p>
+    <w:p>
+      <w:pPr>
+        <w:spacing w:line="360" w:lineRule="auto"/>
+        <w:rPr>
+          <w:rFonts w:ascii="Courier New" w:hAnsi="Courier New" w:cs="Courier New"/>
+          <w:sz w:val="28"/>
+          <w:szCs w:val="28"/>
+          <w:lang w:val="en-US"/>
+        </w:rPr>
+      </w:pPr>
+      <w:r>
+        <w:rPr>
+          <w:rFonts w:ascii="Courier New" w:hAnsi="Courier New" w:cs="Courier New"/>
+          <w:sz w:val="28"/>
+          <w:szCs w:val="28"/>
+          <w:lang w:val="en-US"/>
+        </w:rPr>
+        <w:t xml:space="preserve">            if(mas[i] == t){</w:t>
+      </w:r>
+    </w:p>
+    <w:p>
+      <w:pPr>
+        <w:spacing w:line="360" w:lineRule="auto"/>
+        <w:rPr>
+          <w:rFonts w:ascii="Courier New" w:hAnsi="Courier New" w:cs="Courier New"/>
+          <w:sz w:val="28"/>
+          <w:szCs w:val="28"/>
+          <w:lang w:val="en-US"/>
+        </w:rPr>
+      </w:pPr>
+      <w:r>
+        <w:rPr>
+          <w:rFonts w:ascii="Courier New" w:hAnsi="Courier New" w:cs="Courier New"/>
+          <w:sz w:val="28"/>
+          <w:szCs w:val="28"/>
+          <w:lang w:val="en-US"/>
+        </w:rPr>
+        <w:t xml:space="preserve">                mas[i] = k;</w:t>
+      </w:r>
+    </w:p>
+    <w:p>
+      <w:pPr>
+        <w:spacing w:line="360" w:lineRule="auto"/>
+        <w:rPr>
+          <w:rFonts w:ascii="Courier New" w:hAnsi="Courier New" w:cs="Courier New"/>
+          <w:sz w:val="28"/>
+          <w:szCs w:val="28"/>
+          <w:lang w:val="en-US"/>
+        </w:rPr>
+      </w:pPr>
+      <w:r>
+        <w:rPr>
+          <w:rFonts w:ascii="Courier New" w:hAnsi="Courier New" w:cs="Courier New"/>
+          <w:sz w:val="28"/>
+          <w:szCs w:val="28"/>
+          <w:lang w:val="en-US"/>
+        </w:rPr>
+        <w:t xml:space="preserve">            }</w:t>
+      </w:r>
+    </w:p>
+    <w:p>
+      <w:pPr>
+        <w:spacing w:line="360" w:lineRule="auto"/>
+        <w:rPr>
+          <w:rFonts w:ascii="Courier New" w:hAnsi="Courier New" w:cs="Courier New"/>
+          <w:sz w:val="28"/>
+          <w:szCs w:val="28"/>
+          <w:lang w:val="en-US"/>
+        </w:rPr>
+      </w:pPr>
+      <w:r>
+        <w:rPr>
+          <w:rFonts w:ascii="Courier New" w:hAnsi="Courier New" w:cs="Courier New"/>
+          <w:sz w:val="28"/>
+          <w:szCs w:val="28"/>
+          <w:lang w:val="en-US"/>
+        </w:rPr>
+        <w:t xml:space="preserve">        }</w:t>
+      </w:r>
+    </w:p>
+    <w:p>
+      <w:pPr>
+        <w:spacing w:line="360" w:lineRule="auto"/>
+        <w:rPr>
+          <w:rFonts w:ascii="Courier New" w:hAnsi="Courier New" w:cs="Courier New"/>
+          <w:sz w:val="28"/>
+          <w:szCs w:val="28"/>
+          <w:lang w:val="en-US"/>
+        </w:rPr>
+      </w:pPr>
+      <w:r>
+        <w:rPr>
+          <w:rFonts w:ascii="Courier New" w:hAnsi="Courier New" w:cs="Courier New"/>
+          <w:sz w:val="28"/>
+          <w:szCs w:val="28"/>
+          <w:lang w:val="en-US"/>
+        </w:rPr>
+        <w:t xml:space="preserve">    }</w:t>
+      </w:r>
+    </w:p>
+    <w:p>
+      <w:pPr>
+        <w:spacing w:line="360" w:lineRule="auto"/>
+        <w:rPr>
+          <w:rFonts w:ascii="Courier New" w:hAnsi="Courier New" w:cs="Courier New"/>
+          <w:sz w:val="28"/>
+          <w:szCs w:val="28"/>
+          <w:lang w:val="en-US"/>
+        </w:rPr>
+      </w:pPr>
+    </w:p>
+    <w:p>
+      <w:pPr>
+        <w:spacing w:line="360" w:lineRule="auto"/>
+        <w:rPr>
+          <w:rFonts w:ascii="Courier New" w:hAnsi="Courier New" w:cs="Courier New"/>
+          <w:sz w:val="28"/>
+          <w:szCs w:val="28"/>
+          <w:lang w:val="en-US"/>
+        </w:rPr>
+      </w:pPr>
+    </w:p>
+    <w:p>
+      <w:pPr>
+        <w:spacing w:line="360" w:lineRule="auto"/>
+        <w:rPr>
+          <w:rFonts w:ascii="Courier New" w:hAnsi="Courier New" w:cs="Courier New"/>
+          <w:sz w:val="28"/>
+          <w:szCs w:val="28"/>
+          <w:lang w:val="en-US"/>
+        </w:rPr>
+      </w:pPr>
+      <w:r>
+        <w:rPr>
+          <w:rFonts w:ascii="Courier New" w:hAnsi="Courier New" w:cs="Courier New"/>
+          <w:sz w:val="28"/>
+          <w:szCs w:val="28"/>
+          <w:lang w:val="en-US"/>
+        </w:rPr>
+        <w:t>}</w:t>
+      </w:r>
+    </w:p>
+    <w:p>
+      <w:pPr>
+        <w:spacing w:line="360" w:lineRule="auto"/>
+        <w:rPr>
+          <w:rFonts w:ascii="Courier New" w:hAnsi="Courier New" w:cs="Courier New"/>
+          <w:sz w:val="28"/>
+          <w:szCs w:val="28"/>
+          <w:lang w:val="en-US"/>
+        </w:rPr>
+      </w:pPr>
+      <w:r>
+        <w:rPr>
+          <w:rFonts w:ascii="Courier New" w:hAnsi="Courier New" w:cs="Courier New"/>
+          <w:sz w:val="28"/>
+          <w:szCs w:val="28"/>
+          <w:lang w:val="en-US"/>
+        </w:rPr>
+        <w:t>int main(){</w:t>
+      </w:r>
+    </w:p>
+    <w:p>
+      <w:pPr>
+        <w:spacing w:line="360" w:lineRule="auto"/>
+        <w:rPr>
+          <w:rFonts w:ascii="Courier New" w:hAnsi="Courier New" w:cs="Courier New"/>
+          <w:sz w:val="28"/>
+          <w:szCs w:val="28"/>
+          <w:lang w:val="en-US"/>
+        </w:rPr>
+      </w:pPr>
+      <w:r>
+        <w:rPr>
+          <w:rFonts w:ascii="Courier New" w:hAnsi="Courier New" w:cs="Courier New"/>
+          <w:sz w:val="28"/>
+          <w:szCs w:val="28"/>
+          <w:lang w:val="en-US"/>
+        </w:rPr>
+        <w:t xml:space="preserve">    int n, m;</w:t>
+      </w:r>
+    </w:p>
+    <w:p>
+      <w:pPr>
+        <w:spacing w:line="360" w:lineRule="auto"/>
+        <w:rPr>
+          <w:rFonts w:ascii="Courier New" w:hAnsi="Courier New" w:cs="Courier New"/>
+          <w:sz w:val="28"/>
+          <w:szCs w:val="28"/>
+          <w:lang w:val="en-US"/>
+        </w:rPr>
+      </w:pPr>
+      <w:r>
+        <w:rPr>
+          <w:rFonts w:ascii="Courier New" w:hAnsi="Courier New" w:cs="Courier New"/>
+          <w:sz w:val="28"/>
+          <w:szCs w:val="28"/>
+          <w:lang w:val="en-US"/>
+        </w:rPr>
+        <w:t xml:space="preserve">    cout &lt;&lt; "Enter lenght of arrays: " &lt;&lt; endl;</w:t>
+      </w:r>
+    </w:p>
+    <w:p>
+      <w:pPr>
+        <w:spacing w:line="360" w:lineRule="auto"/>
+        <w:rPr>
+          <w:rFonts w:ascii="Courier New" w:hAnsi="Courier New" w:cs="Courier New"/>
+          <w:sz w:val="28"/>
+          <w:szCs w:val="28"/>
+          <w:lang w:val="en-US"/>
+        </w:rPr>
+      </w:pPr>
+      <w:r>
+        <w:rPr>
+          <w:rFonts w:ascii="Courier New" w:hAnsi="Courier New" w:cs="Courier New"/>
+          <w:sz w:val="28"/>
+          <w:szCs w:val="28"/>
+          <w:lang w:val="en-US"/>
+        </w:rPr>
+        <w:t xml:space="preserve">    cin &gt;&gt; n &gt;&gt; m;</w:t>
+      </w:r>
+    </w:p>
+    <w:p>
+      <w:pPr>
+        <w:spacing w:line="360" w:lineRule="auto"/>
+        <w:rPr>
+          <w:rFonts w:ascii="Courier New" w:hAnsi="Courier New" w:cs="Courier New"/>
+          <w:sz w:val="28"/>
+          <w:szCs w:val="28"/>
+          <w:lang w:val="en-US"/>
+        </w:rPr>
+      </w:pPr>
+    </w:p>
+    <w:p>
+      <w:pPr>
+        <w:spacing w:line="360" w:lineRule="auto"/>
+        <w:rPr>
+          <w:rFonts w:ascii="Courier New" w:hAnsi="Courier New" w:cs="Courier New"/>
+          <w:sz w:val="28"/>
+          <w:szCs w:val="28"/>
+          <w:lang w:val="en-US"/>
+        </w:rPr>
+      </w:pPr>
+      <w:r>
+        <w:rPr>
+          <w:rFonts w:ascii="Courier New" w:hAnsi="Courier New" w:cs="Courier New"/>
+          <w:sz w:val="28"/>
+          <w:szCs w:val="28"/>
+          <w:lang w:val="en-US"/>
+        </w:rPr>
+        <w:t xml:space="preserve">    int* arr1 = new int[n];</w:t>
+      </w:r>
+    </w:p>
+    <w:p>
+      <w:pPr>
+        <w:spacing w:line="360" w:lineRule="auto"/>
+        <w:rPr>
+          <w:rFonts w:ascii="Courier New" w:hAnsi="Courier New" w:cs="Courier New"/>
+          <w:sz w:val="28"/>
+          <w:szCs w:val="28"/>
+          <w:lang w:val="en-US"/>
+        </w:rPr>
+      </w:pPr>
+      <w:r>
+        <w:rPr>
+          <w:rFonts w:ascii="Courier New" w:hAnsi="Courier New" w:cs="Courier New"/>
+          <w:sz w:val="28"/>
+          <w:szCs w:val="28"/>
+          <w:lang w:val="en-US"/>
+        </w:rPr>
+        <w:t xml:space="preserve">    int* arr2 = new int[m];</w:t>
+      </w:r>
+    </w:p>
+    <w:p>
+      <w:pPr>
+        <w:spacing w:line="360" w:lineRule="auto"/>
+        <w:rPr>
+          <w:rFonts w:ascii="Courier New" w:hAnsi="Courier New" w:cs="Courier New"/>
+          <w:sz w:val="28"/>
+          <w:szCs w:val="28"/>
+          <w:lang w:val="en-US"/>
+        </w:rPr>
+      </w:pPr>
+    </w:p>
+    <w:p>
+      <w:pPr>
+        <w:spacing w:line="360" w:lineRule="auto"/>
+        <w:rPr>
+          <w:rFonts w:ascii="Courier New" w:hAnsi="Courier New" w:cs="Courier New"/>
+          <w:sz w:val="28"/>
+          <w:szCs w:val="28"/>
+          <w:lang w:val="en-US"/>
+        </w:rPr>
+      </w:pPr>
+      <w:r>
+        <w:rPr>
+          <w:rFonts w:ascii="Courier New" w:hAnsi="Courier New" w:cs="Courier New"/>
+          <w:sz w:val="28"/>
+          <w:szCs w:val="28"/>
+          <w:lang w:val="en-US"/>
+        </w:rPr>
+        <w:t xml:space="preserve">    int k, t;</w:t>
+      </w:r>
+    </w:p>
+    <w:p>
+      <w:pPr>
+        <w:spacing w:line="360" w:lineRule="auto"/>
+        <w:rPr>
+          <w:rFonts w:ascii="Courier New" w:hAnsi="Courier New" w:cs="Courier New"/>
+          <w:sz w:val="28"/>
+          <w:szCs w:val="28"/>
+          <w:lang w:val="en-US"/>
+        </w:rPr>
+      </w:pPr>
+      <w:r>
+        <w:rPr>
+          <w:rFonts w:ascii="Courier New" w:hAnsi="Courier New" w:cs="Courier New"/>
+          <w:sz w:val="28"/>
+          <w:szCs w:val="28"/>
+          <w:lang w:val="en-US"/>
+        </w:rPr>
+        <w:t xml:space="preserve">    cout &lt;&lt; "Enter 'k' and 't' elements: " &lt;&lt; endl;</w:t>
+      </w:r>
+    </w:p>
+    <w:p>
+      <w:pPr>
+        <w:spacing w:line="360" w:lineRule="auto"/>
+        <w:rPr>
+          <w:rFonts w:ascii="Courier New" w:hAnsi="Courier New" w:cs="Courier New"/>
+          <w:sz w:val="28"/>
+          <w:szCs w:val="28"/>
+          <w:lang w:val="en-US"/>
+        </w:rPr>
+      </w:pPr>
+      <w:r>
+        <w:rPr>
+          <w:rFonts w:ascii="Courier New" w:hAnsi="Courier New" w:cs="Courier New"/>
+          <w:sz w:val="28"/>
+          <w:szCs w:val="28"/>
+          <w:lang w:val="en-US"/>
+        </w:rPr>
+        <w:t xml:space="preserve">    cin &gt;&gt; k &gt;&gt; t;</w:t>
+      </w:r>
+    </w:p>
+    <w:p>
+      <w:pPr>
+        <w:spacing w:line="360" w:lineRule="auto"/>
+        <w:rPr>
+          <w:rFonts w:ascii="Courier New" w:hAnsi="Courier New" w:cs="Courier New"/>
+          <w:sz w:val="28"/>
+          <w:szCs w:val="28"/>
+          <w:lang w:val="en-US"/>
+        </w:rPr>
+      </w:pPr>
+    </w:p>
+    <w:p>
+      <w:pPr>
+        <w:spacing w:line="360" w:lineRule="auto"/>
+        <w:rPr>
+          <w:rFonts w:ascii="Courier New" w:hAnsi="Courier New" w:cs="Courier New"/>
+          <w:sz w:val="28"/>
+          <w:szCs w:val="28"/>
+          <w:lang w:val="en-US"/>
+        </w:rPr>
+      </w:pPr>
+      <w:r>
+        <w:rPr>
+          <w:rFonts w:ascii="Courier New" w:hAnsi="Courier New" w:cs="Courier New"/>
+          <w:sz w:val="28"/>
+          <w:szCs w:val="28"/>
+          <w:lang w:val="en-US"/>
+        </w:rPr>
+        <w:t xml:space="preserve">    cout &lt;&lt; "Enter the arrays elements for arr1:" &lt;&lt; endl;</w:t>
+      </w:r>
+    </w:p>
+    <w:p>
+      <w:pPr>
+        <w:spacing w:line="360" w:lineRule="auto"/>
+        <w:rPr>
+          <w:rFonts w:ascii="Courier New" w:hAnsi="Courier New" w:cs="Courier New"/>
+          <w:sz w:val="28"/>
+          <w:szCs w:val="28"/>
+          <w:lang w:val="en-US"/>
+        </w:rPr>
+      </w:pPr>
+      <w:r>
+        <w:rPr>
+          <w:rFonts w:ascii="Courier New" w:hAnsi="Courier New" w:cs="Courier New"/>
+          <w:sz w:val="28"/>
+          <w:szCs w:val="28"/>
+          <w:lang w:val="en-US"/>
+        </w:rPr>
+        <w:t xml:space="preserve">    for (int i = 0; i &lt; n; i++){</w:t>
+      </w:r>
+    </w:p>
+    <w:p>
+      <w:pPr>
+        <w:spacing w:line="360" w:lineRule="auto"/>
+        <w:rPr>
+          <w:rFonts w:ascii="Courier New" w:hAnsi="Courier New" w:cs="Courier New"/>
+          <w:sz w:val="28"/>
+          <w:szCs w:val="28"/>
+          <w:lang w:val="en-US"/>
+        </w:rPr>
+      </w:pPr>
+      <w:r>
+        <w:rPr>
+          <w:rFonts w:ascii="Courier New" w:hAnsi="Courier New" w:cs="Courier New"/>
+          <w:sz w:val="28"/>
+          <w:szCs w:val="28"/>
+          <w:lang w:val="en-US"/>
+        </w:rPr>
+        <w:t xml:space="preserve">        cin &gt;&gt; arr1[i];</w:t>
+      </w:r>
+    </w:p>
+    <w:p>
+      <w:pPr>
+        <w:spacing w:line="360" w:lineRule="auto"/>
+        <w:rPr>
+          <w:rFonts w:ascii="Courier New" w:hAnsi="Courier New" w:cs="Courier New"/>
+          <w:sz w:val="28"/>
+          <w:szCs w:val="28"/>
+          <w:lang w:val="en-US"/>
+        </w:rPr>
+      </w:pPr>
+      <w:r>
+        <w:rPr>
+          <w:rFonts w:ascii="Courier New" w:hAnsi="Courier New" w:cs="Courier New"/>
+          <w:sz w:val="28"/>
+          <w:szCs w:val="28"/>
+          <w:lang w:val="en-US"/>
+        </w:rPr>
+        <w:t xml:space="preserve">    }</w:t>
+      </w:r>
+    </w:p>
+    <w:p>
+      <w:pPr>
+        <w:spacing w:line="360" w:lineRule="auto"/>
+        <w:rPr>
+          <w:rFonts w:ascii="Courier New" w:hAnsi="Courier New" w:cs="Courier New"/>
+          <w:sz w:val="28"/>
+          <w:szCs w:val="28"/>
+          <w:lang w:val="en-US"/>
+        </w:rPr>
+      </w:pPr>
+      <w:r>
+        <w:rPr>
+          <w:rFonts w:ascii="Courier New" w:hAnsi="Courier New" w:cs="Courier New"/>
+          <w:sz w:val="28"/>
+          <w:szCs w:val="28"/>
+          <w:lang w:val="en-US"/>
+        </w:rPr>
+        <w:t xml:space="preserve">    cout &lt;&lt; "Enter the arrays elements for arr2:" &lt;&lt; endl;</w:t>
+      </w:r>
+    </w:p>
+    <w:p>
+      <w:pPr>
+        <w:spacing w:line="360" w:lineRule="auto"/>
+        <w:rPr>
+          <w:rFonts w:ascii="Courier New" w:hAnsi="Courier New" w:cs="Courier New"/>
+          <w:sz w:val="28"/>
+          <w:szCs w:val="28"/>
+          <w:lang w:val="en-US"/>
+        </w:rPr>
+      </w:pPr>
+      <w:r>
+        <w:rPr>
+          <w:rFonts w:ascii="Courier New" w:hAnsi="Courier New" w:cs="Courier New"/>
+          <w:sz w:val="28"/>
+          <w:szCs w:val="28"/>
+          <w:lang w:val="en-US"/>
+        </w:rPr>
+        <w:t xml:space="preserve">    for (int i = 0; i &lt; m; i++){</w:t>
+      </w:r>
+    </w:p>
+    <w:p>
+      <w:pPr>
+        <w:spacing w:line="360" w:lineRule="auto"/>
+        <w:rPr>
+          <w:rFonts w:ascii="Courier New" w:hAnsi="Courier New" w:cs="Courier New"/>
+          <w:sz w:val="28"/>
+          <w:szCs w:val="28"/>
+          <w:lang w:val="en-US"/>
+        </w:rPr>
+      </w:pPr>
+      <w:r>
+        <w:rPr>
+          <w:rFonts w:ascii="Courier New" w:hAnsi="Courier New" w:cs="Courier New"/>
+          <w:sz w:val="28"/>
+          <w:szCs w:val="28"/>
+          <w:lang w:val="en-US"/>
+        </w:rPr>
+        <w:t xml:space="preserve">        cin &gt;&gt; arr2[i];</w:t>
+      </w:r>
+    </w:p>
+    <w:p>
+      <w:pPr>
+        <w:spacing w:line="360" w:lineRule="auto"/>
+        <w:rPr>
+          <w:rFonts w:ascii="Courier New" w:hAnsi="Courier New" w:cs="Courier New"/>
+          <w:sz w:val="28"/>
+          <w:szCs w:val="28"/>
+          <w:lang w:val="en-US"/>
+        </w:rPr>
+      </w:pPr>
+      <w:r>
+        <w:rPr>
+          <w:rFonts w:ascii="Courier New" w:hAnsi="Courier New" w:cs="Courier New"/>
+          <w:sz w:val="28"/>
+          <w:szCs w:val="28"/>
+          <w:lang w:val="en-US"/>
+        </w:rPr>
+        <w:t xml:space="preserve">    }</w:t>
+      </w:r>
+    </w:p>
+    <w:p>
+      <w:pPr>
+        <w:spacing w:line="360" w:lineRule="auto"/>
+        <w:rPr>
+          <w:rFonts w:ascii="Courier New" w:hAnsi="Courier New" w:cs="Courier New"/>
+          <w:sz w:val="28"/>
+          <w:szCs w:val="28"/>
+          <w:lang w:val="en-US"/>
+        </w:rPr>
+      </w:pPr>
+    </w:p>
+    <w:p>
+      <w:pPr>
+        <w:spacing w:line="360" w:lineRule="auto"/>
+        <w:rPr>
+          <w:rFonts w:ascii="Courier New" w:hAnsi="Courier New" w:cs="Courier New"/>
+          <w:sz w:val="28"/>
+          <w:szCs w:val="28"/>
+          <w:lang w:val="en-US"/>
         </w:rPr>
       </w:pPr>
       <w:r>
@@ -5997,155 +7154,128 @@
           <w:rFonts w:ascii="Courier New" w:hAnsi="Courier New" w:cs="Courier New"/>
           <w:sz w:val="28"/>
           <w:szCs w:val="28"/>
-        </w:rPr>
-        <w:t>bool condition1 = true;</w:t>
-      </w:r>
-    </w:p>
-    <w:p>
-      <w:pPr>
-        <w:spacing w:line="360" w:lineRule="auto"/>
-        <w:rPr>
-          <w:rFonts w:ascii="Courier New" w:hAnsi="Courier New" w:cs="Courier New"/>
-          <w:sz w:val="28"/>
-          <w:szCs w:val="28"/>
-        </w:rPr>
-      </w:pPr>
-      <w:r>
-        <w:rPr>
-          <w:rFonts w:ascii="Courier New" w:hAnsi="Courier New" w:cs="Courier New"/>
-          <w:sz w:val="28"/>
-          <w:szCs w:val="28"/>
-        </w:rPr>
-        <w:t xml:space="preserve">    // Проверка условия для первого массива</w:t>
-      </w:r>
-    </w:p>
-    <w:p>
-      <w:pPr>
-        <w:spacing w:line="360" w:lineRule="auto"/>
-        <w:rPr>
-          <w:rFonts w:ascii="Courier New" w:hAnsi="Courier New" w:cs="Courier New"/>
-          <w:sz w:val="28"/>
-          <w:szCs w:val="28"/>
-          <w:lang w:val="en-US"/>
-        </w:rPr>
-      </w:pPr>
-      <w:r>
-        <w:rPr>
-          <w:rFonts w:ascii="Courier New" w:hAnsi="Courier New" w:cs="Courier New"/>
-          <w:sz w:val="28"/>
-          <w:szCs w:val="28"/>
+          <w:lang w:val="en-US"/>
+        </w:rPr>
+        <w:t>repl(arr1, k, t);</w:t>
+      </w:r>
+    </w:p>
+    <w:p>
+      <w:pPr>
+        <w:spacing w:line="360" w:lineRule="auto"/>
+        <w:rPr>
+          <w:rFonts w:ascii="Courier New" w:hAnsi="Courier New" w:cs="Courier New"/>
+          <w:sz w:val="28"/>
+          <w:szCs w:val="28"/>
+          <w:lang w:val="en-US"/>
+        </w:rPr>
+      </w:pPr>
+      <w:r>
+        <w:rPr>
+          <w:rFonts w:ascii="Courier New" w:hAnsi="Courier New" w:cs="Courier New"/>
+          <w:sz w:val="28"/>
+          <w:szCs w:val="28"/>
+          <w:lang w:val="en-US"/>
+        </w:rPr>
+        <w:t xml:space="preserve">    repl(arr2, k, t);</w:t>
+      </w:r>
+    </w:p>
+    <w:p>
+      <w:pPr>
+        <w:spacing w:line="360" w:lineRule="auto"/>
+        <w:rPr>
+          <w:rFonts w:ascii="Courier New" w:hAnsi="Courier New" w:cs="Courier New"/>
+          <w:sz w:val="28"/>
+          <w:szCs w:val="28"/>
+          <w:lang w:val="en-US"/>
+        </w:rPr>
+      </w:pPr>
+      <w:r>
+        <w:rPr>
+          <w:rFonts w:ascii="Courier New" w:hAnsi="Courier New" w:cs="Courier New"/>
+          <w:sz w:val="28"/>
+          <w:szCs w:val="28"/>
+          <w:lang w:val="en-US"/>
         </w:rPr>
         <w:t xml:space="preserve">    </w:t>
       </w:r>
-      <w:r>
-        <w:rPr>
-          <w:rFonts w:ascii="Courier New" w:hAnsi="Courier New" w:cs="Courier New"/>
-          <w:sz w:val="28"/>
-          <w:szCs w:val="28"/>
-          <w:lang w:val="en-US"/>
-        </w:rPr>
-        <w:t>for (int i = 0; i &lt; n; i++){</w:t>
-      </w:r>
-    </w:p>
-    <w:p>
-      <w:pPr>
-        <w:spacing w:line="360" w:lineRule="auto"/>
-        <w:rPr>
-          <w:rFonts w:ascii="Courier New" w:hAnsi="Courier New" w:cs="Courier New"/>
-          <w:sz w:val="28"/>
-          <w:szCs w:val="28"/>
-          <w:lang w:val="en-US"/>
-        </w:rPr>
-      </w:pPr>
-      <w:r>
-        <w:rPr>
-          <w:rFonts w:ascii="Courier New" w:hAnsi="Courier New" w:cs="Courier New"/>
-          <w:sz w:val="28"/>
-          <w:szCs w:val="28"/>
-          <w:lang w:val="en-US"/>
-        </w:rPr>
-        <w:t xml:space="preserve">        if (mas1[i] &gt; k){</w:t>
-      </w:r>
-    </w:p>
-    <w:p>
-      <w:pPr>
-        <w:spacing w:line="360" w:lineRule="auto"/>
-        <w:rPr>
-          <w:rFonts w:ascii="Courier New" w:hAnsi="Courier New" w:cs="Courier New"/>
-          <w:sz w:val="28"/>
-          <w:szCs w:val="28"/>
-          <w:lang w:val="en-US"/>
-        </w:rPr>
-      </w:pPr>
-      <w:r>
-        <w:rPr>
-          <w:rFonts w:ascii="Courier New" w:hAnsi="Courier New" w:cs="Courier New"/>
-          <w:sz w:val="28"/>
-          <w:szCs w:val="28"/>
-          <w:lang w:val="en-US"/>
-        </w:rPr>
-        <w:t xml:space="preserve">            condition1 = false;</w:t>
-      </w:r>
-    </w:p>
-    <w:p>
-      <w:pPr>
-        <w:spacing w:line="360" w:lineRule="auto"/>
-        <w:rPr>
-          <w:rFonts w:ascii="Courier New" w:hAnsi="Courier New" w:cs="Courier New"/>
-          <w:sz w:val="28"/>
-          <w:szCs w:val="28"/>
-        </w:rPr>
-      </w:pPr>
-      <w:r>
-        <w:rPr>
-          <w:rFonts w:ascii="Courier New" w:hAnsi="Courier New" w:cs="Courier New"/>
-          <w:sz w:val="28"/>
-          <w:szCs w:val="28"/>
-          <w:lang w:val="en-US"/>
-        </w:rPr>
-        <w:t xml:space="preserve">            </w:t>
-      </w:r>
-      <w:r>
-        <w:rPr>
-          <w:rFonts w:ascii="Courier New" w:hAnsi="Courier New" w:cs="Courier New"/>
-          <w:sz w:val="28"/>
-          <w:szCs w:val="28"/>
-        </w:rPr>
-        <w:t>break;</w:t>
-      </w:r>
-    </w:p>
-    <w:p>
-      <w:pPr>
-        <w:spacing w:line="360" w:lineRule="auto"/>
-        <w:rPr>
-          <w:rFonts w:ascii="Courier New" w:hAnsi="Courier New" w:cs="Courier New"/>
-          <w:sz w:val="28"/>
-          <w:szCs w:val="28"/>
-        </w:rPr>
-      </w:pPr>
-      <w:r>
-        <w:rPr>
-          <w:rFonts w:ascii="Courier New" w:hAnsi="Courier New" w:cs="Courier New"/>
-          <w:sz w:val="28"/>
-          <w:szCs w:val="28"/>
-        </w:rPr>
-        <w:t xml:space="preserve">        }</w:t>
-      </w:r>
-    </w:p>
-    <w:p>
-      <w:pPr>
-        <w:spacing w:line="360" w:lineRule="auto"/>
-        <w:rPr>
-          <w:rFonts w:ascii="Courier New" w:hAnsi="Courier New" w:cs="Courier New"/>
-          <w:sz w:val="28"/>
-          <w:szCs w:val="28"/>
-        </w:rPr>
-      </w:pPr>
-      <w:r>
-        <w:rPr>
-          <w:rFonts w:ascii="Courier New" w:hAnsi="Courier New" w:cs="Courier New"/>
-          <w:sz w:val="28"/>
-          <w:szCs w:val="28"/>
+    </w:p>
+    <w:p>
+      <w:pPr>
+        <w:spacing w:line="360" w:lineRule="auto"/>
+        <w:rPr>
+          <w:rFonts w:ascii="Courier New" w:hAnsi="Courier New" w:cs="Courier New"/>
+          <w:sz w:val="28"/>
+          <w:szCs w:val="28"/>
+          <w:lang w:val="en-US"/>
+        </w:rPr>
+      </w:pPr>
+      <w:r>
+        <w:rPr>
+          <w:rFonts w:ascii="Courier New" w:hAnsi="Courier New" w:cs="Courier New"/>
+          <w:sz w:val="28"/>
+          <w:szCs w:val="28"/>
+          <w:lang w:val="en-US"/>
+        </w:rPr>
+        <w:t xml:space="preserve">    cout &lt;&lt; "Result of work: " &lt;&lt; endl;</w:t>
+      </w:r>
+    </w:p>
+    <w:p>
+      <w:pPr>
+        <w:spacing w:line="360" w:lineRule="auto"/>
+        <w:rPr>
+          <w:rFonts w:ascii="Courier New" w:hAnsi="Courier New" w:cs="Courier New"/>
+          <w:sz w:val="28"/>
+          <w:szCs w:val="28"/>
+          <w:lang w:val="en-US"/>
+        </w:rPr>
+      </w:pPr>
+      <w:r>
+        <w:rPr>
+          <w:rFonts w:ascii="Courier New" w:hAnsi="Courier New" w:cs="Courier New"/>
+          <w:sz w:val="28"/>
+          <w:szCs w:val="28"/>
+          <w:lang w:val="en-US"/>
+        </w:rPr>
+        <w:t xml:space="preserve">    for (int i = 0; i &lt; n; i++){</w:t>
+      </w:r>
+    </w:p>
+    <w:p>
+      <w:pPr>
+        <w:spacing w:line="360" w:lineRule="auto"/>
+        <w:rPr>
+          <w:rFonts w:ascii="Courier New" w:hAnsi="Courier New" w:cs="Courier New"/>
+          <w:sz w:val="28"/>
+          <w:szCs w:val="28"/>
+          <w:lang w:val="en-US"/>
+        </w:rPr>
+      </w:pPr>
+      <w:r>
+        <w:rPr>
+          <w:rFonts w:ascii="Courier New" w:hAnsi="Courier New" w:cs="Courier New"/>
+          <w:sz w:val="28"/>
+          <w:szCs w:val="28"/>
+          <w:lang w:val="en-US"/>
+        </w:rPr>
+        <w:lastRenderedPageBreak/>
+        <w:t xml:space="preserve">        cout &lt;&lt; arr1[i] &lt;&lt; " ";</w:t>
+      </w:r>
+    </w:p>
+    <w:p>
+      <w:pPr>
+        <w:spacing w:line="360" w:lineRule="auto"/>
+        <w:rPr>
+          <w:rFonts w:ascii="Courier New" w:hAnsi="Courier New" w:cs="Courier New"/>
+          <w:sz w:val="28"/>
+          <w:szCs w:val="28"/>
+          <w:lang w:val="en-US"/>
+        </w:rPr>
+      </w:pPr>
+      <w:r>
+        <w:rPr>
+          <w:rFonts w:ascii="Courier New" w:hAnsi="Courier New" w:cs="Courier New"/>
+          <w:sz w:val="28"/>
+          <w:szCs w:val="28"/>
+          <w:lang w:val="en-US"/>
         </w:rPr>
         <w:t xml:space="preserve">    }</w:t>
       </w:r>
@@ -6157,366 +7287,491 @@
           <w:rFonts w:ascii="Courier New" w:hAnsi="Courier New" w:cs="Courier New"/>
           <w:sz w:val="28"/>
           <w:szCs w:val="28"/>
-        </w:rPr>
-      </w:pPr>
-      <w:r>
-        <w:rPr>
-          <w:rFonts w:ascii="Courier New" w:hAnsi="Courier New" w:cs="Courier New"/>
-          <w:sz w:val="28"/>
-          <w:szCs w:val="28"/>
-        </w:rPr>
-        <w:t xml:space="preserve">    bool condition2 = true;</w:t>
-      </w:r>
-    </w:p>
-    <w:p>
-      <w:pPr>
-        <w:spacing w:line="360" w:lineRule="auto"/>
-        <w:rPr>
-          <w:rFonts w:ascii="Courier New" w:hAnsi="Courier New" w:cs="Courier New"/>
-          <w:sz w:val="28"/>
-          <w:szCs w:val="28"/>
-        </w:rPr>
-      </w:pPr>
-      <w:r>
-        <w:rPr>
-          <w:rFonts w:ascii="Courier New" w:hAnsi="Courier New" w:cs="Courier New"/>
-          <w:sz w:val="28"/>
-          <w:szCs w:val="28"/>
-        </w:rPr>
-        <w:t xml:space="preserve">    // Проверка условия для второго массива</w:t>
-      </w:r>
-    </w:p>
-    <w:p>
-      <w:pPr>
-        <w:spacing w:line="360" w:lineRule="auto"/>
-        <w:rPr>
-          <w:rFonts w:ascii="Courier New" w:hAnsi="Courier New" w:cs="Courier New"/>
-          <w:sz w:val="28"/>
-          <w:szCs w:val="28"/>
-          <w:lang w:val="en-US"/>
-        </w:rPr>
-      </w:pPr>
-      <w:r>
-        <w:rPr>
-          <w:rFonts w:ascii="Courier New" w:hAnsi="Courier New" w:cs="Courier New"/>
-          <w:sz w:val="28"/>
-          <w:szCs w:val="28"/>
+          <w:lang w:val="en-US"/>
+        </w:rPr>
+      </w:pPr>
+      <w:r>
+        <w:rPr>
+          <w:rFonts w:ascii="Courier New" w:hAnsi="Courier New" w:cs="Courier New"/>
+          <w:sz w:val="28"/>
+          <w:szCs w:val="28"/>
+          <w:lang w:val="en-US"/>
+        </w:rPr>
+        <w:t xml:space="preserve">    cout &lt;&lt; endl;</w:t>
+      </w:r>
+    </w:p>
+    <w:p>
+      <w:pPr>
+        <w:spacing w:line="360" w:lineRule="auto"/>
+        <w:rPr>
+          <w:rFonts w:ascii="Courier New" w:hAnsi="Courier New" w:cs="Courier New"/>
+          <w:sz w:val="28"/>
+          <w:szCs w:val="28"/>
+          <w:lang w:val="en-US"/>
+        </w:rPr>
+      </w:pPr>
+      <w:r>
+        <w:rPr>
+          <w:rFonts w:ascii="Courier New" w:hAnsi="Courier New" w:cs="Courier New"/>
+          <w:sz w:val="28"/>
+          <w:szCs w:val="28"/>
+          <w:lang w:val="en-US"/>
+        </w:rPr>
+        <w:t xml:space="preserve">    for (int i = 0; i &lt; m; i++){</w:t>
+      </w:r>
+    </w:p>
+    <w:p>
+      <w:pPr>
+        <w:spacing w:line="360" w:lineRule="auto"/>
+        <w:rPr>
+          <w:rFonts w:ascii="Courier New" w:hAnsi="Courier New" w:cs="Courier New"/>
+          <w:sz w:val="28"/>
+          <w:szCs w:val="28"/>
+        </w:rPr>
+      </w:pPr>
+      <w:r>
+        <w:rPr>
+          <w:rFonts w:ascii="Courier New" w:hAnsi="Courier New" w:cs="Courier New"/>
+          <w:sz w:val="28"/>
+          <w:szCs w:val="28"/>
+          <w:lang w:val="en-US"/>
+        </w:rPr>
+        <w:t xml:space="preserve">        </w:t>
+      </w:r>
+      <w:r>
+        <w:rPr>
+          <w:rFonts w:ascii="Courier New" w:hAnsi="Courier New" w:cs="Courier New"/>
+          <w:sz w:val="28"/>
+          <w:szCs w:val="28"/>
+        </w:rPr>
+        <w:t>cout &lt;&lt; arr2[i] &lt;&lt; " ";</w:t>
+      </w:r>
+    </w:p>
+    <w:p>
+      <w:pPr>
+        <w:spacing w:line="360" w:lineRule="auto"/>
+        <w:rPr>
+          <w:rFonts w:ascii="Courier New" w:hAnsi="Courier New" w:cs="Courier New"/>
+          <w:sz w:val="28"/>
+          <w:szCs w:val="28"/>
+        </w:rPr>
+      </w:pPr>
+      <w:r>
+        <w:rPr>
+          <w:rFonts w:ascii="Courier New" w:hAnsi="Courier New" w:cs="Courier New"/>
+          <w:sz w:val="28"/>
+          <w:szCs w:val="28"/>
+        </w:rPr>
+        <w:t xml:space="preserve">    }</w:t>
+      </w:r>
+    </w:p>
+    <w:p>
+      <w:pPr>
+        <w:spacing w:line="360" w:lineRule="auto"/>
+        <w:rPr>
+          <w:rFonts w:ascii="Courier New" w:hAnsi="Courier New" w:cs="Courier New"/>
+          <w:sz w:val="28"/>
+          <w:szCs w:val="28"/>
+        </w:rPr>
+      </w:pPr>
+    </w:p>
+    <w:p>
+      <w:pPr>
+        <w:spacing w:line="360" w:lineRule="auto"/>
+        <w:rPr>
+          <w:rFonts w:ascii="Courier New" w:hAnsi="Courier New" w:cs="Courier New"/>
+          <w:sz w:val="28"/>
+          <w:szCs w:val="28"/>
+        </w:rPr>
+      </w:pPr>
+    </w:p>
+    <w:p>
+      <w:pPr>
+        <w:spacing w:line="360" w:lineRule="auto"/>
+        <w:rPr>
+          <w:rFonts w:ascii="Courier New" w:hAnsi="Courier New" w:cs="Courier New"/>
+          <w:sz w:val="28"/>
+          <w:szCs w:val="28"/>
+        </w:rPr>
+      </w:pPr>
+      <w:r>
+        <w:rPr>
+          <w:rFonts w:ascii="Courier New" w:hAnsi="Courier New" w:cs="Courier New"/>
+          <w:sz w:val="28"/>
+          <w:szCs w:val="28"/>
+        </w:rPr>
+        <w:t>}</w:t>
+      </w:r>
+      <w:r>
+        <w:rPr>
+          <w:rFonts w:ascii="Courier New" w:hAnsi="Courier New" w:cs="Courier New"/>
+          <w:sz w:val="28"/>
+          <w:szCs w:val="28"/>
+        </w:rPr>
+        <w:t xml:space="preserve">  </w:t>
+      </w:r>
+    </w:p>
+    <w:p>
+      <w:pPr>
+        <w:spacing w:line="360" w:lineRule="auto"/>
+        <w:rPr>
+          <w:rFonts w:ascii="Courier New" w:hAnsi="Courier New" w:cs="Courier New"/>
+          <w:sz w:val="28"/>
+          <w:szCs w:val="28"/>
+        </w:rPr>
+      </w:pPr>
+    </w:p>
+    <w:p>
+      <w:pPr>
+        <w:spacing w:line="360" w:lineRule="auto"/>
+        <w:rPr>
+          <w:i/>
+          <w:sz w:val="28"/>
+          <w:szCs w:val="28"/>
+        </w:rPr>
+      </w:pPr>
+      <w:r>
+        <w:rPr>
+          <w:i/>
+          <w:sz w:val="28"/>
+          <w:szCs w:val="28"/>
+        </w:rPr>
+        <w:t>Текст программы для решения задачи 3</w:t>
+      </w:r>
+    </w:p>
+    <w:p>
+      <w:pPr>
+        <w:spacing w:line="360" w:lineRule="auto"/>
+        <w:rPr>
+          <w:rFonts w:ascii="Courier New" w:hAnsi="Courier New" w:cs="Courier New"/>
+          <w:sz w:val="28"/>
+          <w:szCs w:val="28"/>
+          <w:lang w:val="en-US"/>
+        </w:rPr>
+      </w:pPr>
+      <w:r>
+        <w:rPr>
+          <w:rFonts w:ascii="Courier New" w:hAnsi="Courier New" w:cs="Courier New"/>
+          <w:sz w:val="28"/>
+          <w:szCs w:val="28"/>
+          <w:lang w:val="en-US"/>
+        </w:rPr>
+        <w:t>#include &lt;iostream&gt;</w:t>
+      </w:r>
+    </w:p>
+    <w:p>
+      <w:pPr>
+        <w:spacing w:line="360" w:lineRule="auto"/>
+        <w:rPr>
+          <w:rFonts w:ascii="Courier New" w:hAnsi="Courier New" w:cs="Courier New"/>
+          <w:sz w:val="28"/>
+          <w:szCs w:val="28"/>
+          <w:lang w:val="en-US"/>
+        </w:rPr>
+      </w:pPr>
+    </w:p>
+    <w:p>
+      <w:pPr>
+        <w:spacing w:line="360" w:lineRule="auto"/>
+        <w:rPr>
+          <w:rFonts w:ascii="Courier New" w:hAnsi="Courier New" w:cs="Courier New"/>
+          <w:sz w:val="28"/>
+          <w:szCs w:val="28"/>
+          <w:lang w:val="en-US"/>
+        </w:rPr>
+      </w:pPr>
+      <w:r>
+        <w:rPr>
+          <w:rFonts w:ascii="Courier New" w:hAnsi="Courier New" w:cs="Courier New"/>
+          <w:sz w:val="28"/>
+          <w:szCs w:val="28"/>
+          <w:lang w:val="en-US"/>
+        </w:rPr>
+        <w:t>using namespace std;</w:t>
+      </w:r>
+    </w:p>
+    <w:p>
+      <w:pPr>
+        <w:spacing w:line="360" w:lineRule="auto"/>
+        <w:rPr>
+          <w:rFonts w:ascii="Courier New" w:hAnsi="Courier New" w:cs="Courier New"/>
+          <w:sz w:val="28"/>
+          <w:szCs w:val="28"/>
+          <w:lang w:val="en-US"/>
+        </w:rPr>
+      </w:pPr>
+    </w:p>
+    <w:p>
+      <w:pPr>
+        <w:spacing w:line="360" w:lineRule="auto"/>
+        <w:rPr>
+          <w:rFonts w:ascii="Courier New" w:hAnsi="Courier New" w:cs="Courier New"/>
+          <w:sz w:val="28"/>
+          <w:szCs w:val="28"/>
+          <w:lang w:val="en-US"/>
+        </w:rPr>
+      </w:pPr>
+      <w:r>
+        <w:rPr>
+          <w:rFonts w:ascii="Courier New" w:hAnsi="Courier New" w:cs="Courier New"/>
+          <w:sz w:val="28"/>
+          <w:szCs w:val="28"/>
+          <w:lang w:val="en-US"/>
+        </w:rPr>
+        <w:t>double f(double x, int i, int j){</w:t>
+      </w:r>
+    </w:p>
+    <w:p>
+      <w:pPr>
+        <w:spacing w:line="360" w:lineRule="auto"/>
+        <w:rPr>
+          <w:rFonts w:ascii="Courier New" w:hAnsi="Courier New" w:cs="Courier New"/>
+          <w:sz w:val="28"/>
+          <w:szCs w:val="28"/>
+          <w:lang w:val="en-US"/>
+        </w:rPr>
+      </w:pPr>
+      <w:r>
+        <w:rPr>
+          <w:rFonts w:ascii="Courier New" w:hAnsi="Courier New" w:cs="Courier New"/>
+          <w:sz w:val="28"/>
+          <w:szCs w:val="28"/>
+          <w:lang w:val="en-US"/>
+        </w:rPr>
+        <w:t xml:space="preserve">    return x * j * 2 + i;</w:t>
+      </w:r>
+    </w:p>
+    <w:p>
+      <w:pPr>
+        <w:spacing w:line="360" w:lineRule="auto"/>
+        <w:rPr>
+          <w:rFonts w:ascii="Courier New" w:hAnsi="Courier New" w:cs="Courier New"/>
+          <w:sz w:val="28"/>
+          <w:szCs w:val="28"/>
+          <w:lang w:val="en-US"/>
+        </w:rPr>
+      </w:pPr>
+      <w:r>
+        <w:rPr>
+          <w:rFonts w:ascii="Courier New" w:hAnsi="Courier New" w:cs="Courier New"/>
+          <w:sz w:val="28"/>
+          <w:szCs w:val="28"/>
+          <w:lang w:val="en-US"/>
+        </w:rPr>
+        <w:t>}</w:t>
+      </w:r>
+    </w:p>
+    <w:p>
+      <w:pPr>
+        <w:spacing w:line="360" w:lineRule="auto"/>
+        <w:rPr>
+          <w:rFonts w:ascii="Courier New" w:hAnsi="Courier New" w:cs="Courier New"/>
+          <w:sz w:val="28"/>
+          <w:szCs w:val="28"/>
+          <w:lang w:val="en-US"/>
+        </w:rPr>
+      </w:pPr>
+    </w:p>
+    <w:p>
+      <w:pPr>
+        <w:spacing w:line="360" w:lineRule="auto"/>
+        <w:rPr>
+          <w:rFonts w:ascii="Courier New" w:hAnsi="Courier New" w:cs="Courier New"/>
+          <w:sz w:val="28"/>
+          <w:szCs w:val="28"/>
+          <w:lang w:val="en-US"/>
+        </w:rPr>
+      </w:pPr>
+      <w:r>
+        <w:rPr>
+          <w:rFonts w:ascii="Courier New" w:hAnsi="Courier New" w:cs="Courier New"/>
+          <w:sz w:val="28"/>
+          <w:szCs w:val="28"/>
+          <w:lang w:val="en-US"/>
+        </w:rPr>
+        <w:t>double calculateSum(double x, int n, int i, int j){</w:t>
+      </w:r>
+    </w:p>
+    <w:p>
+      <w:pPr>
+        <w:spacing w:line="360" w:lineRule="auto"/>
+        <w:rPr>
+          <w:rFonts w:ascii="Courier New" w:hAnsi="Courier New" w:cs="Courier New"/>
+          <w:sz w:val="28"/>
+          <w:szCs w:val="28"/>
+          <w:lang w:val="en-US"/>
+        </w:rPr>
+      </w:pPr>
+      <w:r>
+        <w:rPr>
+          <w:rFonts w:ascii="Courier New" w:hAnsi="Courier New" w:cs="Courier New"/>
+          <w:sz w:val="28"/>
+          <w:szCs w:val="28"/>
+          <w:lang w:val="en-US"/>
+        </w:rPr>
+        <w:t xml:space="preserve">    if (j &gt; n){</w:t>
+      </w:r>
+    </w:p>
+    <w:p>
+      <w:pPr>
+        <w:spacing w:line="360" w:lineRule="auto"/>
+        <w:rPr>
+          <w:rFonts w:ascii="Courier New" w:hAnsi="Courier New" w:cs="Courier New"/>
+          <w:sz w:val="28"/>
+          <w:szCs w:val="28"/>
+          <w:lang w:val="en-US"/>
+        </w:rPr>
+      </w:pPr>
+      <w:r>
+        <w:rPr>
+          <w:rFonts w:ascii="Courier New" w:hAnsi="Courier New" w:cs="Courier New"/>
+          <w:sz w:val="28"/>
+          <w:szCs w:val="28"/>
+          <w:lang w:val="en-US"/>
+        </w:rPr>
+        <w:t xml:space="preserve">        return 0.0;</w:t>
+      </w:r>
+    </w:p>
+    <w:p>
+      <w:pPr>
+        <w:spacing w:line="360" w:lineRule="auto"/>
+        <w:rPr>
+          <w:rFonts w:ascii="Courier New" w:hAnsi="Courier New" w:cs="Courier New"/>
+          <w:sz w:val="28"/>
+          <w:szCs w:val="28"/>
+          <w:lang w:val="en-US"/>
+        </w:rPr>
+      </w:pPr>
+      <w:r>
+        <w:rPr>
+          <w:rFonts w:ascii="Courier New" w:hAnsi="Courier New" w:cs="Courier New"/>
+          <w:sz w:val="28"/>
+          <w:szCs w:val="28"/>
+          <w:lang w:val="en-US"/>
+        </w:rPr>
+        <w:t xml:space="preserve">    }</w:t>
+      </w:r>
+    </w:p>
+    <w:p>
+      <w:pPr>
+        <w:spacing w:line="360" w:lineRule="auto"/>
+        <w:rPr>
+          <w:rFonts w:ascii="Courier New" w:hAnsi="Courier New" w:cs="Courier New"/>
+          <w:sz w:val="28"/>
+          <w:szCs w:val="28"/>
+          <w:lang w:val="en-US"/>
+        </w:rPr>
+      </w:pPr>
+    </w:p>
+    <w:p>
+      <w:pPr>
+        <w:spacing w:line="360" w:lineRule="auto"/>
+        <w:rPr>
+          <w:rFonts w:ascii="Courier New" w:hAnsi="Courier New" w:cs="Courier New"/>
+          <w:sz w:val="28"/>
+          <w:szCs w:val="28"/>
+          <w:lang w:val="en-US"/>
+        </w:rPr>
+      </w:pPr>
+      <w:r>
+        <w:rPr>
+          <w:rFonts w:ascii="Courier New" w:hAnsi="Courier New" w:cs="Courier New"/>
+          <w:sz w:val="28"/>
+          <w:szCs w:val="28"/>
+          <w:lang w:val="en-US"/>
+        </w:rPr>
+        <w:t xml:space="preserve">    return f(x, i, j) + calculateSum(x, n, i, j + 1);</w:t>
+      </w:r>
+    </w:p>
+    <w:p>
+      <w:pPr>
+        <w:spacing w:line="360" w:lineRule="auto"/>
+        <w:rPr>
+          <w:rFonts w:ascii="Courier New" w:hAnsi="Courier New" w:cs="Courier New"/>
+          <w:sz w:val="28"/>
+          <w:szCs w:val="28"/>
+          <w:lang w:val="en-US"/>
+        </w:rPr>
+      </w:pPr>
+    </w:p>
+    <w:p>
+      <w:pPr>
+        <w:spacing w:line="360" w:lineRule="auto"/>
+        <w:rPr>
+          <w:rFonts w:ascii="Courier New" w:hAnsi="Courier New" w:cs="Courier New"/>
+          <w:sz w:val="28"/>
+          <w:szCs w:val="28"/>
+          <w:lang w:val="en-US"/>
+        </w:rPr>
+      </w:pPr>
+      <w:r>
+        <w:rPr>
+          <w:rFonts w:ascii="Courier New" w:hAnsi="Courier New" w:cs="Courier New"/>
+          <w:sz w:val="28"/>
+          <w:szCs w:val="28"/>
+          <w:lang w:val="en-US"/>
         </w:rPr>
         <w:t xml:space="preserve">    </w:t>
       </w:r>
-      <w:r>
-        <w:rPr>
-          <w:rFonts w:ascii="Courier New" w:hAnsi="Courier New" w:cs="Courier New"/>
-          <w:sz w:val="28"/>
-          <w:szCs w:val="28"/>
-          <w:lang w:val="en-US"/>
-        </w:rPr>
-        <w:t>for (int i = 0; i &lt; m; i++){</w:t>
-      </w:r>
-    </w:p>
-    <w:p>
-      <w:pPr>
-        <w:spacing w:line="360" w:lineRule="auto"/>
-        <w:rPr>
-          <w:rFonts w:ascii="Courier New" w:hAnsi="Courier New" w:cs="Courier New"/>
-          <w:sz w:val="28"/>
-          <w:szCs w:val="28"/>
-          <w:lang w:val="en-US"/>
-        </w:rPr>
-      </w:pPr>
-      <w:r>
-        <w:rPr>
-          <w:rFonts w:ascii="Courier New" w:hAnsi="Courier New" w:cs="Courier New"/>
-          <w:sz w:val="28"/>
-          <w:szCs w:val="28"/>
-          <w:lang w:val="en-US"/>
-        </w:rPr>
-        <w:t xml:space="preserve">        if (mas2[i] &gt; t){</w:t>
-      </w:r>
-    </w:p>
-    <w:p>
-      <w:pPr>
-        <w:spacing w:line="360" w:lineRule="auto"/>
-        <w:rPr>
-          <w:rFonts w:ascii="Courier New" w:hAnsi="Courier New" w:cs="Courier New"/>
-          <w:sz w:val="28"/>
-          <w:szCs w:val="28"/>
-          <w:lang w:val="en-US"/>
-        </w:rPr>
-      </w:pPr>
-      <w:r>
-        <w:rPr>
-          <w:rFonts w:ascii="Courier New" w:hAnsi="Courier New" w:cs="Courier New"/>
-          <w:sz w:val="28"/>
-          <w:szCs w:val="28"/>
-          <w:lang w:val="en-US"/>
-        </w:rPr>
-        <w:t xml:space="preserve">            condition2 = false;</w:t>
-      </w:r>
-    </w:p>
-    <w:p>
-      <w:pPr>
-        <w:spacing w:line="360" w:lineRule="auto"/>
-        <w:rPr>
-          <w:rFonts w:ascii="Courier New" w:hAnsi="Courier New" w:cs="Courier New"/>
-          <w:sz w:val="28"/>
-          <w:szCs w:val="28"/>
-          <w:lang w:val="en-US"/>
-        </w:rPr>
-      </w:pPr>
-      <w:r>
-        <w:rPr>
-          <w:rFonts w:ascii="Courier New" w:hAnsi="Courier New" w:cs="Courier New"/>
-          <w:sz w:val="28"/>
-          <w:szCs w:val="28"/>
-          <w:lang w:val="en-US"/>
-        </w:rPr>
-        <w:t xml:space="preserve">            break;</w:t>
-      </w:r>
-    </w:p>
-    <w:p>
-      <w:pPr>
-        <w:spacing w:line="360" w:lineRule="auto"/>
-        <w:rPr>
-          <w:rFonts w:ascii="Courier New" w:hAnsi="Courier New" w:cs="Courier New"/>
-          <w:sz w:val="28"/>
-          <w:szCs w:val="28"/>
-          <w:lang w:val="en-US"/>
-        </w:rPr>
-      </w:pPr>
-      <w:r>
-        <w:rPr>
-          <w:rFonts w:ascii="Courier New" w:hAnsi="Courier New" w:cs="Courier New"/>
-          <w:sz w:val="28"/>
-          <w:szCs w:val="28"/>
-          <w:lang w:val="en-US"/>
-        </w:rPr>
-        <w:t xml:space="preserve">        }</w:t>
-      </w:r>
-    </w:p>
-    <w:p>
-      <w:pPr>
-        <w:spacing w:line="360" w:lineRule="auto"/>
-        <w:rPr>
-          <w:rFonts w:ascii="Courier New" w:hAnsi="Courier New" w:cs="Courier New"/>
-          <w:sz w:val="28"/>
-          <w:szCs w:val="28"/>
-          <w:lang w:val="en-US"/>
-        </w:rPr>
-      </w:pPr>
-      <w:r>
-        <w:rPr>
-          <w:rFonts w:ascii="Courier New" w:hAnsi="Courier New" w:cs="Courier New"/>
-          <w:sz w:val="28"/>
-          <w:szCs w:val="28"/>
-          <w:lang w:val="en-US"/>
-        </w:rPr>
-        <w:t xml:space="preserve">    }</w:t>
-      </w:r>
-    </w:p>
-    <w:p>
-      <w:pPr>
-        <w:spacing w:line="360" w:lineRule="auto"/>
-        <w:rPr>
-          <w:rFonts w:ascii="Courier New" w:hAnsi="Courier New" w:cs="Courier New"/>
-          <w:sz w:val="28"/>
-          <w:szCs w:val="28"/>
-          <w:lang w:val="en-US"/>
-        </w:rPr>
-      </w:pPr>
-      <w:r>
-        <w:rPr>
-          <w:rFonts w:ascii="Courier New" w:hAnsi="Courier New" w:cs="Courier New"/>
-          <w:sz w:val="28"/>
-          <w:szCs w:val="28"/>
-          <w:lang w:val="en-US"/>
-        </w:rPr>
-        <w:t xml:space="preserve">    // </w:t>
-      </w:r>
-      <w:r>
-        <w:rPr>
-          <w:rFonts w:ascii="Courier New" w:hAnsi="Courier New" w:cs="Courier New"/>
-          <w:sz w:val="28"/>
-          <w:szCs w:val="28"/>
-        </w:rPr>
-        <w:t>Замена</w:t>
-      </w:r>
-      <w:r>
-        <w:rPr>
-          <w:rFonts w:ascii="Courier New" w:hAnsi="Courier New" w:cs="Courier New"/>
-          <w:sz w:val="28"/>
-          <w:szCs w:val="28"/>
-          <w:lang w:val="en-US"/>
-        </w:rPr>
-        <w:t xml:space="preserve"> </w:t>
-      </w:r>
-      <w:r>
-        <w:rPr>
-          <w:rFonts w:ascii="Courier New" w:hAnsi="Courier New" w:cs="Courier New"/>
-          <w:sz w:val="28"/>
-          <w:szCs w:val="28"/>
-        </w:rPr>
-        <w:t>значений</w:t>
-      </w:r>
-    </w:p>
-    <w:p>
-      <w:pPr>
-        <w:spacing w:line="360" w:lineRule="auto"/>
-        <w:rPr>
-          <w:rFonts w:ascii="Courier New" w:hAnsi="Courier New" w:cs="Courier New"/>
-          <w:sz w:val="28"/>
-          <w:szCs w:val="28"/>
-          <w:lang w:val="en-US"/>
-        </w:rPr>
-      </w:pPr>
-      <w:r>
-        <w:rPr>
-          <w:rFonts w:ascii="Courier New" w:hAnsi="Courier New" w:cs="Courier New"/>
-          <w:sz w:val="28"/>
-          <w:szCs w:val="28"/>
-          <w:lang w:val="en-US"/>
-        </w:rPr>
-        <w:t xml:space="preserve">    if (condition1){</w:t>
-      </w:r>
-    </w:p>
-    <w:p>
-      <w:pPr>
-        <w:spacing w:line="360" w:lineRule="auto"/>
-        <w:rPr>
-          <w:rFonts w:ascii="Courier New" w:hAnsi="Courier New" w:cs="Courier New"/>
-          <w:sz w:val="28"/>
-          <w:szCs w:val="28"/>
-          <w:lang w:val="en-US"/>
-        </w:rPr>
-      </w:pPr>
-      <w:r>
-        <w:rPr>
-          <w:rFonts w:ascii="Courier New" w:hAnsi="Courier New" w:cs="Courier New"/>
-          <w:sz w:val="28"/>
-          <w:szCs w:val="28"/>
-          <w:lang w:val="en-US"/>
-        </w:rPr>
-        <w:t xml:space="preserve">        for(int i = 0; i &lt; n; i++){</w:t>
-      </w:r>
-    </w:p>
-    <w:p>
-      <w:pPr>
-        <w:spacing w:line="360" w:lineRule="auto"/>
-        <w:rPr>
-          <w:rFonts w:ascii="Courier New" w:hAnsi="Courier New" w:cs="Courier New"/>
-          <w:sz w:val="28"/>
-          <w:szCs w:val="28"/>
-          <w:lang w:val="en-US"/>
-        </w:rPr>
-      </w:pPr>
-      <w:r>
-        <w:rPr>
-          <w:rFonts w:ascii="Courier New" w:hAnsi="Courier New" w:cs="Courier New"/>
-          <w:sz w:val="28"/>
-          <w:szCs w:val="28"/>
-          <w:lang w:val="en-US"/>
-        </w:rPr>
-        <w:t xml:space="preserve">            if(mas1[i] == k){</w:t>
-      </w:r>
-    </w:p>
-    <w:p>
-      <w:pPr>
-        <w:spacing w:line="360" w:lineRule="auto"/>
-        <w:rPr>
-          <w:rFonts w:ascii="Courier New" w:hAnsi="Courier New" w:cs="Courier New"/>
-          <w:sz w:val="28"/>
-          <w:szCs w:val="28"/>
-          <w:lang w:val="en-US"/>
-        </w:rPr>
-      </w:pPr>
-      <w:r>
-        <w:rPr>
-          <w:rFonts w:ascii="Courier New" w:hAnsi="Courier New" w:cs="Courier New"/>
-          <w:sz w:val="28"/>
-          <w:szCs w:val="28"/>
-          <w:lang w:val="en-US"/>
-        </w:rPr>
-        <w:t xml:space="preserve">                mas1[i] = t;</w:t>
-      </w:r>
-    </w:p>
-    <w:p>
-      <w:pPr>
-        <w:spacing w:line="360" w:lineRule="auto"/>
-        <w:rPr>
-          <w:rFonts w:ascii="Courier New" w:hAnsi="Courier New" w:cs="Courier New"/>
-          <w:sz w:val="28"/>
-          <w:szCs w:val="28"/>
-          <w:lang w:val="en-US"/>
-        </w:rPr>
-      </w:pPr>
-      <w:r>
-        <w:rPr>
-          <w:rFonts w:ascii="Courier New" w:hAnsi="Courier New" w:cs="Courier New"/>
-          <w:sz w:val="28"/>
-          <w:szCs w:val="28"/>
-          <w:lang w:val="en-US"/>
-        </w:rPr>
-        <w:t xml:space="preserve">            }</w:t>
-      </w:r>
-    </w:p>
-    <w:p>
-      <w:pPr>
-        <w:spacing w:line="360" w:lineRule="auto"/>
-        <w:rPr>
-          <w:rFonts w:ascii="Courier New" w:hAnsi="Courier New" w:cs="Courier New"/>
-          <w:sz w:val="28"/>
-          <w:szCs w:val="28"/>
-          <w:lang w:val="en-US"/>
-        </w:rPr>
-      </w:pPr>
-      <w:r>
-        <w:rPr>
-          <w:rFonts w:ascii="Courier New" w:hAnsi="Courier New" w:cs="Courier New"/>
-          <w:sz w:val="28"/>
-          <w:szCs w:val="28"/>
-          <w:lang w:val="en-US"/>
-        </w:rPr>
-        <w:t xml:space="preserve">        }</w:t>
-      </w:r>
-    </w:p>
-    <w:p>
-      <w:pPr>
-        <w:spacing w:line="360" w:lineRule="auto"/>
-        <w:rPr>
-          <w:rFonts w:ascii="Courier New" w:hAnsi="Courier New" w:cs="Courier New"/>
-          <w:sz w:val="28"/>
-          <w:szCs w:val="28"/>
-          <w:lang w:val="en-US"/>
-        </w:rPr>
-      </w:pPr>
-      <w:r>
-        <w:rPr>
-          <w:rFonts w:ascii="Courier New" w:hAnsi="Courier New" w:cs="Courier New"/>
-          <w:sz w:val="28"/>
-          <w:szCs w:val="28"/>
-          <w:lang w:val="en-US"/>
-        </w:rPr>
-        <w:t xml:space="preserve">    }</w:t>
-      </w:r>
-    </w:p>
-    <w:p>
-      <w:pPr>
-        <w:spacing w:line="360" w:lineRule="auto"/>
-        <w:rPr>
-          <w:rFonts w:ascii="Courier New" w:hAnsi="Courier New" w:cs="Courier New"/>
-          <w:sz w:val="28"/>
-          <w:szCs w:val="28"/>
-          <w:lang w:val="en-US"/>
-        </w:rPr>
-      </w:pPr>
-      <w:r>
-        <w:rPr>
-          <w:rFonts w:ascii="Courier New" w:hAnsi="Courier New" w:cs="Courier New"/>
-          <w:sz w:val="28"/>
-          <w:szCs w:val="28"/>
-          <w:lang w:val="en-US"/>
-        </w:rPr>
-        <w:t xml:space="preserve">    else{</w:t>
+    </w:p>
+    <w:p>
+      <w:pPr>
+        <w:spacing w:line="360" w:lineRule="auto"/>
+        <w:rPr>
+          <w:rFonts w:ascii="Courier New" w:hAnsi="Courier New" w:cs="Courier New"/>
+          <w:sz w:val="28"/>
+          <w:szCs w:val="28"/>
+          <w:lang w:val="en-US"/>
+        </w:rPr>
+      </w:pPr>
+      <w:r>
+        <w:rPr>
+          <w:rFonts w:ascii="Courier New" w:hAnsi="Courier New" w:cs="Courier New"/>
+          <w:sz w:val="28"/>
+          <w:szCs w:val="28"/>
+          <w:lang w:val="en-US"/>
+        </w:rPr>
+        <w:t>}</w:t>
+      </w:r>
+    </w:p>
+    <w:p>
+      <w:pPr>
+        <w:spacing w:line="360" w:lineRule="auto"/>
+        <w:rPr>
+          <w:rFonts w:ascii="Courier New" w:hAnsi="Courier New" w:cs="Courier New"/>
+          <w:sz w:val="28"/>
+          <w:szCs w:val="28"/>
+          <w:lang w:val="en-US"/>
+        </w:rPr>
+      </w:pPr>
+      <w:r>
+        <w:rPr>
+          <w:rFonts w:ascii="Courier New" w:hAnsi="Courier New" w:cs="Courier New"/>
+          <w:sz w:val="28"/>
+          <w:szCs w:val="28"/>
+          <w:lang w:val="en-US"/>
+        </w:rPr>
+        <w:t>double calculateProd(double x, int n, int i){</w:t>
+      </w:r>
+    </w:p>
+    <w:p>
+      <w:pPr>
+        <w:spacing w:line="360" w:lineRule="auto"/>
+        <w:rPr>
+          <w:rFonts w:ascii="Courier New" w:hAnsi="Courier New" w:cs="Courier New"/>
+          <w:sz w:val="28"/>
+          <w:szCs w:val="28"/>
+          <w:lang w:val="en-US"/>
+        </w:rPr>
+      </w:pPr>
+      <w:r>
+        <w:rPr>
+          <w:rFonts w:ascii="Courier New" w:hAnsi="Courier New" w:cs="Courier New"/>
+          <w:sz w:val="28"/>
+          <w:szCs w:val="28"/>
+          <w:lang w:val="en-US"/>
+        </w:rPr>
+        <w:t xml:space="preserve">    if (i &gt; n){</w:t>
       </w:r>
     </w:p>
     <w:p>
@@ -6537,1178 +7792,6 @@
           <w:lang w:val="en-US"/>
         </w:rPr>
         <w:lastRenderedPageBreak/>
-        <w:t xml:space="preserve">        for(int i = 0; i &lt; m; i++){</w:t>
-      </w:r>
-    </w:p>
-    <w:p>
-      <w:pPr>
-        <w:spacing w:line="360" w:lineRule="auto"/>
-        <w:rPr>
-          <w:rFonts w:ascii="Courier New" w:hAnsi="Courier New" w:cs="Courier New"/>
-          <w:sz w:val="28"/>
-          <w:szCs w:val="28"/>
-          <w:lang w:val="en-US"/>
-        </w:rPr>
-      </w:pPr>
-      <w:r>
-        <w:rPr>
-          <w:rFonts w:ascii="Courier New" w:hAnsi="Courier New" w:cs="Courier New"/>
-          <w:sz w:val="28"/>
-          <w:szCs w:val="28"/>
-          <w:lang w:val="en-US"/>
-        </w:rPr>
-        <w:t xml:space="preserve">            if(mas2[i] == t){</w:t>
-      </w:r>
-    </w:p>
-    <w:p>
-      <w:pPr>
-        <w:spacing w:line="360" w:lineRule="auto"/>
-        <w:rPr>
-          <w:rFonts w:ascii="Courier New" w:hAnsi="Courier New" w:cs="Courier New"/>
-          <w:sz w:val="28"/>
-          <w:szCs w:val="28"/>
-          <w:lang w:val="en-US"/>
-        </w:rPr>
-      </w:pPr>
-      <w:r>
-        <w:rPr>
-          <w:rFonts w:ascii="Courier New" w:hAnsi="Courier New" w:cs="Courier New"/>
-          <w:sz w:val="28"/>
-          <w:szCs w:val="28"/>
-          <w:lang w:val="en-US"/>
-        </w:rPr>
-        <w:t xml:space="preserve">                mas2[i] = k;</w:t>
-      </w:r>
-    </w:p>
-    <w:p>
-      <w:pPr>
-        <w:spacing w:line="360" w:lineRule="auto"/>
-        <w:rPr>
-          <w:rFonts w:ascii="Courier New" w:hAnsi="Courier New" w:cs="Courier New"/>
-          <w:sz w:val="28"/>
-          <w:szCs w:val="28"/>
-          <w:lang w:val="en-US"/>
-        </w:rPr>
-      </w:pPr>
-      <w:r>
-        <w:rPr>
-          <w:rFonts w:ascii="Courier New" w:hAnsi="Courier New" w:cs="Courier New"/>
-          <w:sz w:val="28"/>
-          <w:szCs w:val="28"/>
-          <w:lang w:val="en-US"/>
-        </w:rPr>
-        <w:t xml:space="preserve">            }</w:t>
-      </w:r>
-    </w:p>
-    <w:p>
-      <w:pPr>
-        <w:spacing w:line="360" w:lineRule="auto"/>
-        <w:rPr>
-          <w:rFonts w:ascii="Courier New" w:hAnsi="Courier New" w:cs="Courier New"/>
-          <w:sz w:val="28"/>
-          <w:szCs w:val="28"/>
-          <w:lang w:val="en-US"/>
-        </w:rPr>
-      </w:pPr>
-      <w:r>
-        <w:rPr>
-          <w:rFonts w:ascii="Courier New" w:hAnsi="Courier New" w:cs="Courier New"/>
-          <w:sz w:val="28"/>
-          <w:szCs w:val="28"/>
-          <w:lang w:val="en-US"/>
-        </w:rPr>
-        <w:t xml:space="preserve">        }</w:t>
-      </w:r>
-    </w:p>
-    <w:p>
-      <w:pPr>
-        <w:spacing w:line="360" w:lineRule="auto"/>
-        <w:rPr>
-          <w:rFonts w:ascii="Courier New" w:hAnsi="Courier New" w:cs="Courier New"/>
-          <w:sz w:val="28"/>
-          <w:szCs w:val="28"/>
-          <w:lang w:val="en-US"/>
-        </w:rPr>
-      </w:pPr>
-      <w:r>
-        <w:rPr>
-          <w:rFonts w:ascii="Courier New" w:hAnsi="Courier New" w:cs="Courier New"/>
-          <w:sz w:val="28"/>
-          <w:szCs w:val="28"/>
-          <w:lang w:val="en-US"/>
-        </w:rPr>
-        <w:t xml:space="preserve">    }</w:t>
-      </w:r>
-    </w:p>
-    <w:p>
-      <w:pPr>
-        <w:spacing w:line="360" w:lineRule="auto"/>
-        <w:rPr>
-          <w:rFonts w:ascii="Courier New" w:hAnsi="Courier New" w:cs="Courier New"/>
-          <w:sz w:val="28"/>
-          <w:szCs w:val="28"/>
-          <w:lang w:val="en-US"/>
-        </w:rPr>
-      </w:pPr>
-    </w:p>
-    <w:p>
-      <w:pPr>
-        <w:spacing w:line="360" w:lineRule="auto"/>
-        <w:rPr>
-          <w:rFonts w:ascii="Courier New" w:hAnsi="Courier New" w:cs="Courier New"/>
-          <w:sz w:val="28"/>
-          <w:szCs w:val="28"/>
-          <w:lang w:val="en-US"/>
-        </w:rPr>
-      </w:pPr>
-    </w:p>
-    <w:p>
-      <w:pPr>
-        <w:spacing w:line="360" w:lineRule="auto"/>
-        <w:rPr>
-          <w:rFonts w:ascii="Courier New" w:hAnsi="Courier New" w:cs="Courier New"/>
-          <w:sz w:val="28"/>
-          <w:szCs w:val="28"/>
-          <w:lang w:val="en-US"/>
-        </w:rPr>
-      </w:pPr>
-      <w:r>
-        <w:rPr>
-          <w:rFonts w:ascii="Courier New" w:hAnsi="Courier New" w:cs="Courier New"/>
-          <w:sz w:val="28"/>
-          <w:szCs w:val="28"/>
-          <w:lang w:val="en-US"/>
-        </w:rPr>
-        <w:t>}</w:t>
-      </w:r>
-    </w:p>
-    <w:p>
-      <w:pPr>
-        <w:spacing w:line="360" w:lineRule="auto"/>
-        <w:rPr>
-          <w:rFonts w:ascii="Courier New" w:hAnsi="Courier New" w:cs="Courier New"/>
-          <w:sz w:val="28"/>
-          <w:szCs w:val="28"/>
-          <w:lang w:val="en-US"/>
-        </w:rPr>
-      </w:pPr>
-    </w:p>
-    <w:p>
-      <w:pPr>
-        <w:spacing w:line="360" w:lineRule="auto"/>
-        <w:rPr>
-          <w:rFonts w:ascii="Courier New" w:hAnsi="Courier New" w:cs="Courier New"/>
-          <w:sz w:val="28"/>
-          <w:szCs w:val="28"/>
-          <w:lang w:val="en-US"/>
-        </w:rPr>
-      </w:pPr>
-      <w:r>
-        <w:rPr>
-          <w:rFonts w:ascii="Courier New" w:hAnsi="Courier New" w:cs="Courier New"/>
-          <w:sz w:val="28"/>
-          <w:szCs w:val="28"/>
-          <w:lang w:val="en-US"/>
-        </w:rPr>
-        <w:t>int main(){</w:t>
-      </w:r>
-    </w:p>
-    <w:p>
-      <w:pPr>
-        <w:spacing w:line="360" w:lineRule="auto"/>
-        <w:rPr>
-          <w:rFonts w:ascii="Courier New" w:hAnsi="Courier New" w:cs="Courier New"/>
-          <w:sz w:val="28"/>
-          <w:szCs w:val="28"/>
-          <w:lang w:val="en-US"/>
-        </w:rPr>
-      </w:pPr>
-      <w:r>
-        <w:rPr>
-          <w:rFonts w:ascii="Courier New" w:hAnsi="Courier New" w:cs="Courier New"/>
-          <w:sz w:val="28"/>
-          <w:szCs w:val="28"/>
-          <w:lang w:val="en-US"/>
-        </w:rPr>
-        <w:t xml:space="preserve">    int n, m;</w:t>
-      </w:r>
-    </w:p>
-    <w:p>
-      <w:pPr>
-        <w:spacing w:line="360" w:lineRule="auto"/>
-        <w:rPr>
-          <w:rFonts w:ascii="Courier New" w:hAnsi="Courier New" w:cs="Courier New"/>
-          <w:sz w:val="28"/>
-          <w:szCs w:val="28"/>
-          <w:lang w:val="en-US"/>
-        </w:rPr>
-      </w:pPr>
-      <w:r>
-        <w:rPr>
-          <w:rFonts w:ascii="Courier New" w:hAnsi="Courier New" w:cs="Courier New"/>
-          <w:sz w:val="28"/>
-          <w:szCs w:val="28"/>
-          <w:lang w:val="en-US"/>
-        </w:rPr>
-        <w:t xml:space="preserve">    cout &lt;&lt; "Enter lenght of arrays: " &lt;&lt; endl;</w:t>
-      </w:r>
-    </w:p>
-    <w:p>
-      <w:pPr>
-        <w:spacing w:line="360" w:lineRule="auto"/>
-        <w:rPr>
-          <w:rFonts w:ascii="Courier New" w:hAnsi="Courier New" w:cs="Courier New"/>
-          <w:sz w:val="28"/>
-          <w:szCs w:val="28"/>
-          <w:lang w:val="en-US"/>
-        </w:rPr>
-      </w:pPr>
-      <w:r>
-        <w:rPr>
-          <w:rFonts w:ascii="Courier New" w:hAnsi="Courier New" w:cs="Courier New"/>
-          <w:sz w:val="28"/>
-          <w:szCs w:val="28"/>
-          <w:lang w:val="en-US"/>
-        </w:rPr>
-        <w:t xml:space="preserve">    cin &gt;&gt; n &gt;&gt; m;</w:t>
-      </w:r>
-    </w:p>
-    <w:p>
-      <w:pPr>
-        <w:spacing w:line="360" w:lineRule="auto"/>
-        <w:rPr>
-          <w:rFonts w:ascii="Courier New" w:hAnsi="Courier New" w:cs="Courier New"/>
-          <w:sz w:val="28"/>
-          <w:szCs w:val="28"/>
-          <w:lang w:val="en-US"/>
-        </w:rPr>
-      </w:pPr>
-    </w:p>
-    <w:p>
-      <w:pPr>
-        <w:spacing w:line="360" w:lineRule="auto"/>
-        <w:rPr>
-          <w:rFonts w:ascii="Courier New" w:hAnsi="Courier New" w:cs="Courier New"/>
-          <w:sz w:val="28"/>
-          <w:szCs w:val="28"/>
-          <w:lang w:val="en-US"/>
-        </w:rPr>
-      </w:pPr>
-      <w:r>
-        <w:rPr>
-          <w:rFonts w:ascii="Courier New" w:hAnsi="Courier New" w:cs="Courier New"/>
-          <w:sz w:val="28"/>
-          <w:szCs w:val="28"/>
-          <w:lang w:val="en-US"/>
-        </w:rPr>
-        <w:t xml:space="preserve">    int* arr1 = new int[n];</w:t>
-      </w:r>
-    </w:p>
-    <w:p>
-      <w:pPr>
-        <w:spacing w:line="360" w:lineRule="auto"/>
-        <w:rPr>
-          <w:rFonts w:ascii="Courier New" w:hAnsi="Courier New" w:cs="Courier New"/>
-          <w:sz w:val="28"/>
-          <w:szCs w:val="28"/>
-          <w:lang w:val="en-US"/>
-        </w:rPr>
-      </w:pPr>
-      <w:r>
-        <w:rPr>
-          <w:rFonts w:ascii="Courier New" w:hAnsi="Courier New" w:cs="Courier New"/>
-          <w:sz w:val="28"/>
-          <w:szCs w:val="28"/>
-          <w:lang w:val="en-US"/>
-        </w:rPr>
-        <w:t xml:space="preserve">    int* arr2 = new int[m];</w:t>
-      </w:r>
-    </w:p>
-    <w:p>
-      <w:pPr>
-        <w:spacing w:line="360" w:lineRule="auto"/>
-        <w:rPr>
-          <w:rFonts w:ascii="Courier New" w:hAnsi="Courier New" w:cs="Courier New"/>
-          <w:sz w:val="28"/>
-          <w:szCs w:val="28"/>
-          <w:lang w:val="en-US"/>
-        </w:rPr>
-      </w:pPr>
-    </w:p>
-    <w:p>
-      <w:pPr>
-        <w:spacing w:line="360" w:lineRule="auto"/>
-        <w:rPr>
-          <w:rFonts w:ascii="Courier New" w:hAnsi="Courier New" w:cs="Courier New"/>
-          <w:sz w:val="28"/>
-          <w:szCs w:val="28"/>
-          <w:lang w:val="en-US"/>
-        </w:rPr>
-      </w:pPr>
-      <w:r>
-        <w:rPr>
-          <w:rFonts w:ascii="Courier New" w:hAnsi="Courier New" w:cs="Courier New"/>
-          <w:sz w:val="28"/>
-          <w:szCs w:val="28"/>
-          <w:lang w:val="en-US"/>
-        </w:rPr>
-        <w:t xml:space="preserve">    int k, t;</w:t>
-      </w:r>
-    </w:p>
-    <w:p>
-      <w:pPr>
-        <w:spacing w:line="360" w:lineRule="auto"/>
-        <w:rPr>
-          <w:rFonts w:ascii="Courier New" w:hAnsi="Courier New" w:cs="Courier New"/>
-          <w:sz w:val="28"/>
-          <w:szCs w:val="28"/>
-          <w:lang w:val="en-US"/>
-        </w:rPr>
-      </w:pPr>
-      <w:r>
-        <w:rPr>
-          <w:rFonts w:ascii="Courier New" w:hAnsi="Courier New" w:cs="Courier New"/>
-          <w:sz w:val="28"/>
-          <w:szCs w:val="28"/>
-          <w:lang w:val="en-US"/>
-        </w:rPr>
-        <w:t xml:space="preserve">    cout &lt;&lt; "Enter 'k' and 't' elements: " &lt;&lt; endl;</w:t>
-      </w:r>
-    </w:p>
-    <w:p>
-      <w:pPr>
-        <w:spacing w:line="360" w:lineRule="auto"/>
-        <w:rPr>
-          <w:rFonts w:ascii="Courier New" w:hAnsi="Courier New" w:cs="Courier New"/>
-          <w:sz w:val="28"/>
-          <w:szCs w:val="28"/>
-          <w:lang w:val="en-US"/>
-        </w:rPr>
-      </w:pPr>
-      <w:r>
-        <w:rPr>
-          <w:rFonts w:ascii="Courier New" w:hAnsi="Courier New" w:cs="Courier New"/>
-          <w:sz w:val="28"/>
-          <w:szCs w:val="28"/>
-          <w:lang w:val="en-US"/>
-        </w:rPr>
-        <w:t xml:space="preserve">    cin &gt;&gt; k &gt;&gt; t;</w:t>
-      </w:r>
-    </w:p>
-    <w:p>
-      <w:pPr>
-        <w:spacing w:line="360" w:lineRule="auto"/>
-        <w:rPr>
-          <w:rFonts w:ascii="Courier New" w:hAnsi="Courier New" w:cs="Courier New"/>
-          <w:sz w:val="28"/>
-          <w:szCs w:val="28"/>
-          <w:lang w:val="en-US"/>
-        </w:rPr>
-      </w:pPr>
-    </w:p>
-    <w:p>
-      <w:pPr>
-        <w:spacing w:line="360" w:lineRule="auto"/>
-        <w:rPr>
-          <w:rFonts w:ascii="Courier New" w:hAnsi="Courier New" w:cs="Courier New"/>
-          <w:sz w:val="28"/>
-          <w:szCs w:val="28"/>
-          <w:lang w:val="en-US"/>
-        </w:rPr>
-      </w:pPr>
-      <w:r>
-        <w:rPr>
-          <w:rFonts w:ascii="Courier New" w:hAnsi="Courier New" w:cs="Courier New"/>
-          <w:sz w:val="28"/>
-          <w:szCs w:val="28"/>
-          <w:lang w:val="en-US"/>
-        </w:rPr>
-        <w:t xml:space="preserve">    cout &lt;&lt; "Enter the arrays elements for arr1:" &lt;&lt; endl;</w:t>
-      </w:r>
-    </w:p>
-    <w:p>
-      <w:pPr>
-        <w:spacing w:line="360" w:lineRule="auto"/>
-        <w:rPr>
-          <w:rFonts w:ascii="Courier New" w:hAnsi="Courier New" w:cs="Courier New"/>
-          <w:sz w:val="28"/>
-          <w:szCs w:val="28"/>
-          <w:lang w:val="en-US"/>
-        </w:rPr>
-      </w:pPr>
-      <w:r>
-        <w:rPr>
-          <w:rFonts w:ascii="Courier New" w:hAnsi="Courier New" w:cs="Courier New"/>
-          <w:sz w:val="28"/>
-          <w:szCs w:val="28"/>
-          <w:lang w:val="en-US"/>
-        </w:rPr>
-        <w:t xml:space="preserve">    for (int i = 0; i &lt; n; i++){</w:t>
-      </w:r>
-    </w:p>
-    <w:p>
-      <w:pPr>
-        <w:spacing w:line="360" w:lineRule="auto"/>
-        <w:rPr>
-          <w:rFonts w:ascii="Courier New" w:hAnsi="Courier New" w:cs="Courier New"/>
-          <w:sz w:val="28"/>
-          <w:szCs w:val="28"/>
-          <w:lang w:val="en-US"/>
-        </w:rPr>
-      </w:pPr>
-      <w:r>
-        <w:rPr>
-          <w:rFonts w:ascii="Courier New" w:hAnsi="Courier New" w:cs="Courier New"/>
-          <w:sz w:val="28"/>
-          <w:szCs w:val="28"/>
-          <w:lang w:val="en-US"/>
-        </w:rPr>
-        <w:t xml:space="preserve">        cin &gt;&gt; arr1[i];</w:t>
-      </w:r>
-    </w:p>
-    <w:p>
-      <w:pPr>
-        <w:spacing w:line="360" w:lineRule="auto"/>
-        <w:rPr>
-          <w:rFonts w:ascii="Courier New" w:hAnsi="Courier New" w:cs="Courier New"/>
-          <w:sz w:val="28"/>
-          <w:szCs w:val="28"/>
-          <w:lang w:val="en-US"/>
-        </w:rPr>
-      </w:pPr>
-      <w:r>
-        <w:rPr>
-          <w:rFonts w:ascii="Courier New" w:hAnsi="Courier New" w:cs="Courier New"/>
-          <w:sz w:val="28"/>
-          <w:szCs w:val="28"/>
-          <w:lang w:val="en-US"/>
-        </w:rPr>
-        <w:t xml:space="preserve">    }</w:t>
-      </w:r>
-    </w:p>
-    <w:p>
-      <w:pPr>
-        <w:spacing w:line="360" w:lineRule="auto"/>
-        <w:rPr>
-          <w:rFonts w:ascii="Courier New" w:hAnsi="Courier New" w:cs="Courier New"/>
-          <w:sz w:val="28"/>
-          <w:szCs w:val="28"/>
-          <w:lang w:val="en-US"/>
-        </w:rPr>
-      </w:pPr>
-      <w:r>
-        <w:rPr>
-          <w:rFonts w:ascii="Courier New" w:hAnsi="Courier New" w:cs="Courier New"/>
-          <w:sz w:val="28"/>
-          <w:szCs w:val="28"/>
-          <w:lang w:val="en-US"/>
-        </w:rPr>
-        <w:t xml:space="preserve">    cout &lt;&lt; "Enter the arrays elements for arr2:" &lt;&lt; endl;</w:t>
-      </w:r>
-    </w:p>
-    <w:p>
-      <w:pPr>
-        <w:spacing w:line="360" w:lineRule="auto"/>
-        <w:rPr>
-          <w:rFonts w:ascii="Courier New" w:hAnsi="Courier New" w:cs="Courier New"/>
-          <w:sz w:val="28"/>
-          <w:szCs w:val="28"/>
-          <w:lang w:val="en-US"/>
-        </w:rPr>
-      </w:pPr>
-      <w:r>
-        <w:rPr>
-          <w:rFonts w:ascii="Courier New" w:hAnsi="Courier New" w:cs="Courier New"/>
-          <w:sz w:val="28"/>
-          <w:szCs w:val="28"/>
-          <w:lang w:val="en-US"/>
-        </w:rPr>
-        <w:t xml:space="preserve">    for (int i = 0; i &lt; m; i++){</w:t>
-      </w:r>
-    </w:p>
-    <w:p>
-      <w:pPr>
-        <w:spacing w:line="360" w:lineRule="auto"/>
-        <w:rPr>
-          <w:rFonts w:ascii="Courier New" w:hAnsi="Courier New" w:cs="Courier New"/>
-          <w:sz w:val="28"/>
-          <w:szCs w:val="28"/>
-          <w:lang w:val="en-US"/>
-        </w:rPr>
-      </w:pPr>
-      <w:r>
-        <w:rPr>
-          <w:rFonts w:ascii="Courier New" w:hAnsi="Courier New" w:cs="Courier New"/>
-          <w:sz w:val="28"/>
-          <w:szCs w:val="28"/>
-          <w:lang w:val="en-US"/>
-        </w:rPr>
-        <w:lastRenderedPageBreak/>
-        <w:t xml:space="preserve">        cin &gt;&gt; arr2[i];</w:t>
-      </w:r>
-    </w:p>
-    <w:p>
-      <w:pPr>
-        <w:spacing w:line="360" w:lineRule="auto"/>
-        <w:rPr>
-          <w:rFonts w:ascii="Courier New" w:hAnsi="Courier New" w:cs="Courier New"/>
-          <w:sz w:val="28"/>
-          <w:szCs w:val="28"/>
-          <w:lang w:val="en-US"/>
-        </w:rPr>
-      </w:pPr>
-      <w:r>
-        <w:rPr>
-          <w:rFonts w:ascii="Courier New" w:hAnsi="Courier New" w:cs="Courier New"/>
-          <w:sz w:val="28"/>
-          <w:szCs w:val="28"/>
-          <w:lang w:val="en-US"/>
-        </w:rPr>
-        <w:t xml:space="preserve">    }</w:t>
-      </w:r>
-    </w:p>
-    <w:p>
-      <w:pPr>
-        <w:spacing w:line="360" w:lineRule="auto"/>
-        <w:rPr>
-          <w:rFonts w:ascii="Courier New" w:hAnsi="Courier New" w:cs="Courier New"/>
-          <w:sz w:val="28"/>
-          <w:szCs w:val="28"/>
-          <w:lang w:val="en-US"/>
-        </w:rPr>
-      </w:pPr>
-    </w:p>
-    <w:p>
-      <w:pPr>
-        <w:spacing w:line="360" w:lineRule="auto"/>
-        <w:rPr>
-          <w:rFonts w:ascii="Courier New" w:hAnsi="Courier New" w:cs="Courier New"/>
-          <w:sz w:val="28"/>
-          <w:szCs w:val="28"/>
-          <w:lang w:val="en-US"/>
-        </w:rPr>
-      </w:pPr>
-      <w:r>
-        <w:rPr>
-          <w:rFonts w:ascii="Courier New" w:hAnsi="Courier New" w:cs="Courier New"/>
-          <w:sz w:val="28"/>
-          <w:szCs w:val="28"/>
-          <w:lang w:val="en-US"/>
-        </w:rPr>
-        <w:t xml:space="preserve">    reroll(arr1, arr2, k, t, n, m);</w:t>
-      </w:r>
-    </w:p>
-    <w:p>
-      <w:pPr>
-        <w:spacing w:line="360" w:lineRule="auto"/>
-        <w:rPr>
-          <w:rFonts w:ascii="Courier New" w:hAnsi="Courier New" w:cs="Courier New"/>
-          <w:sz w:val="28"/>
-          <w:szCs w:val="28"/>
-          <w:lang w:val="en-US"/>
-        </w:rPr>
-      </w:pPr>
-      <w:r>
-        <w:rPr>
-          <w:rFonts w:ascii="Courier New" w:hAnsi="Courier New" w:cs="Courier New"/>
-          <w:sz w:val="28"/>
-          <w:szCs w:val="28"/>
-          <w:lang w:val="en-US"/>
-        </w:rPr>
-        <w:t xml:space="preserve">    </w:t>
-      </w:r>
-    </w:p>
-    <w:p>
-      <w:pPr>
-        <w:spacing w:line="360" w:lineRule="auto"/>
-        <w:rPr>
-          <w:rFonts w:ascii="Courier New" w:hAnsi="Courier New" w:cs="Courier New"/>
-          <w:sz w:val="28"/>
-          <w:szCs w:val="28"/>
-          <w:lang w:val="en-US"/>
-        </w:rPr>
-      </w:pPr>
-      <w:r>
-        <w:rPr>
-          <w:rFonts w:ascii="Courier New" w:hAnsi="Courier New" w:cs="Courier New"/>
-          <w:sz w:val="28"/>
-          <w:szCs w:val="28"/>
-          <w:lang w:val="en-US"/>
-        </w:rPr>
-        <w:t xml:space="preserve">    cout &lt;&lt; "Result of work: " &lt;&lt; endl;</w:t>
-      </w:r>
-    </w:p>
-    <w:p>
-      <w:pPr>
-        <w:spacing w:line="360" w:lineRule="auto"/>
-        <w:rPr>
-          <w:rFonts w:ascii="Courier New" w:hAnsi="Courier New" w:cs="Courier New"/>
-          <w:sz w:val="28"/>
-          <w:szCs w:val="28"/>
-          <w:lang w:val="en-US"/>
-        </w:rPr>
-      </w:pPr>
-      <w:r>
-        <w:rPr>
-          <w:rFonts w:ascii="Courier New" w:hAnsi="Courier New" w:cs="Courier New"/>
-          <w:sz w:val="28"/>
-          <w:szCs w:val="28"/>
-          <w:lang w:val="en-US"/>
-        </w:rPr>
-        <w:t xml:space="preserve">    for (int i = 0; i &lt; n; i++){</w:t>
-      </w:r>
-    </w:p>
-    <w:p>
-      <w:pPr>
-        <w:spacing w:line="360" w:lineRule="auto"/>
-        <w:rPr>
-          <w:rFonts w:ascii="Courier New" w:hAnsi="Courier New" w:cs="Courier New"/>
-          <w:sz w:val="28"/>
-          <w:szCs w:val="28"/>
-          <w:lang w:val="en-US"/>
-        </w:rPr>
-      </w:pPr>
-      <w:r>
-        <w:rPr>
-          <w:rFonts w:ascii="Courier New" w:hAnsi="Courier New" w:cs="Courier New"/>
-          <w:sz w:val="28"/>
-          <w:szCs w:val="28"/>
-          <w:lang w:val="en-US"/>
-        </w:rPr>
-        <w:t xml:space="preserve">        cout &lt;&lt; arr1[i] &lt;&lt; " ";</w:t>
-      </w:r>
-    </w:p>
-    <w:p>
-      <w:pPr>
-        <w:spacing w:line="360" w:lineRule="auto"/>
-        <w:rPr>
-          <w:rFonts w:ascii="Courier New" w:hAnsi="Courier New" w:cs="Courier New"/>
-          <w:sz w:val="28"/>
-          <w:szCs w:val="28"/>
-          <w:lang w:val="en-US"/>
-        </w:rPr>
-      </w:pPr>
-      <w:r>
-        <w:rPr>
-          <w:rFonts w:ascii="Courier New" w:hAnsi="Courier New" w:cs="Courier New"/>
-          <w:sz w:val="28"/>
-          <w:szCs w:val="28"/>
-          <w:lang w:val="en-US"/>
-        </w:rPr>
-        <w:t xml:space="preserve">    }</w:t>
-      </w:r>
-    </w:p>
-    <w:p>
-      <w:pPr>
-        <w:spacing w:line="360" w:lineRule="auto"/>
-        <w:rPr>
-          <w:rFonts w:ascii="Courier New" w:hAnsi="Courier New" w:cs="Courier New"/>
-          <w:sz w:val="28"/>
-          <w:szCs w:val="28"/>
-          <w:lang w:val="en-US"/>
-        </w:rPr>
-      </w:pPr>
-      <w:r>
-        <w:rPr>
-          <w:rFonts w:ascii="Courier New" w:hAnsi="Courier New" w:cs="Courier New"/>
-          <w:sz w:val="28"/>
-          <w:szCs w:val="28"/>
-          <w:lang w:val="en-US"/>
-        </w:rPr>
-        <w:t xml:space="preserve">    cout &lt;&lt; endl;</w:t>
-      </w:r>
-    </w:p>
-    <w:p>
-      <w:pPr>
-        <w:spacing w:line="360" w:lineRule="auto"/>
-        <w:rPr>
-          <w:rFonts w:ascii="Courier New" w:hAnsi="Courier New" w:cs="Courier New"/>
-          <w:sz w:val="28"/>
-          <w:szCs w:val="28"/>
-          <w:lang w:val="en-US"/>
-        </w:rPr>
-      </w:pPr>
-      <w:r>
-        <w:rPr>
-          <w:rFonts w:ascii="Courier New" w:hAnsi="Courier New" w:cs="Courier New"/>
-          <w:sz w:val="28"/>
-          <w:szCs w:val="28"/>
-          <w:lang w:val="en-US"/>
-        </w:rPr>
-        <w:t xml:space="preserve">    for (int i = 0; i &lt; m; i++){</w:t>
-      </w:r>
-    </w:p>
-    <w:p>
-      <w:pPr>
-        <w:spacing w:line="360" w:lineRule="auto"/>
-        <w:rPr>
-          <w:rFonts w:ascii="Courier New" w:hAnsi="Courier New" w:cs="Courier New"/>
-          <w:sz w:val="28"/>
-          <w:szCs w:val="28"/>
-        </w:rPr>
-      </w:pPr>
-      <w:r>
-        <w:rPr>
-          <w:rFonts w:ascii="Courier New" w:hAnsi="Courier New" w:cs="Courier New"/>
-          <w:sz w:val="28"/>
-          <w:szCs w:val="28"/>
-          <w:lang w:val="en-US"/>
-        </w:rPr>
-        <w:t xml:space="preserve">        </w:t>
-      </w:r>
-      <w:r>
-        <w:rPr>
-          <w:rFonts w:ascii="Courier New" w:hAnsi="Courier New" w:cs="Courier New"/>
-          <w:sz w:val="28"/>
-          <w:szCs w:val="28"/>
-        </w:rPr>
-        <w:t>cout &lt;&lt; arr2[i] &lt;&lt; " ";</w:t>
-      </w:r>
-    </w:p>
-    <w:p>
-      <w:pPr>
-        <w:spacing w:line="360" w:lineRule="auto"/>
-        <w:rPr>
-          <w:rFonts w:ascii="Courier New" w:hAnsi="Courier New" w:cs="Courier New"/>
-          <w:sz w:val="28"/>
-          <w:szCs w:val="28"/>
-        </w:rPr>
-      </w:pPr>
-      <w:r>
-        <w:rPr>
-          <w:rFonts w:ascii="Courier New" w:hAnsi="Courier New" w:cs="Courier New"/>
-          <w:sz w:val="28"/>
-          <w:szCs w:val="28"/>
-        </w:rPr>
-        <w:t xml:space="preserve">    }</w:t>
-      </w:r>
-    </w:p>
-    <w:p>
-      <w:pPr>
-        <w:spacing w:line="360" w:lineRule="auto"/>
-        <w:rPr>
-          <w:rFonts w:ascii="Courier New" w:hAnsi="Courier New" w:cs="Courier New"/>
-          <w:sz w:val="28"/>
-          <w:szCs w:val="28"/>
-        </w:rPr>
-      </w:pPr>
-    </w:p>
-    <w:p>
-      <w:pPr>
-        <w:spacing w:line="360" w:lineRule="auto"/>
-        <w:rPr>
-          <w:rFonts w:ascii="Courier New" w:hAnsi="Courier New" w:cs="Courier New"/>
-          <w:sz w:val="28"/>
-          <w:szCs w:val="28"/>
-        </w:rPr>
-      </w:pPr>
-    </w:p>
-    <w:p>
-      <w:pPr>
-        <w:spacing w:line="360" w:lineRule="auto"/>
-        <w:rPr>
-          <w:rFonts w:ascii="Courier New" w:hAnsi="Courier New" w:cs="Courier New"/>
-          <w:sz w:val="28"/>
-          <w:szCs w:val="28"/>
-        </w:rPr>
-      </w:pPr>
-      <w:r>
-        <w:rPr>
-          <w:rFonts w:ascii="Courier New" w:hAnsi="Courier New" w:cs="Courier New"/>
-          <w:sz w:val="28"/>
-          <w:szCs w:val="28"/>
-        </w:rPr>
-        <w:t>}</w:t>
-      </w:r>
-      <w:r>
-        <w:rPr>
-          <w:rFonts w:ascii="Courier New" w:hAnsi="Courier New" w:cs="Courier New"/>
-          <w:sz w:val="28"/>
-          <w:szCs w:val="28"/>
-        </w:rPr>
-        <w:t xml:space="preserve">  </w:t>
-      </w:r>
-    </w:p>
-    <w:p>
-      <w:pPr>
-        <w:spacing w:line="360" w:lineRule="auto"/>
-        <w:rPr>
-          <w:rFonts w:ascii="Courier New" w:hAnsi="Courier New" w:cs="Courier New"/>
-          <w:sz w:val="28"/>
-          <w:szCs w:val="28"/>
-        </w:rPr>
-      </w:pPr>
-    </w:p>
-    <w:p>
-      <w:pPr>
-        <w:spacing w:line="360" w:lineRule="auto"/>
-        <w:rPr>
-          <w:i/>
-          <w:sz w:val="28"/>
-          <w:szCs w:val="28"/>
-        </w:rPr>
-      </w:pPr>
-      <w:r>
-        <w:rPr>
-          <w:i/>
-          <w:sz w:val="28"/>
-          <w:szCs w:val="28"/>
-        </w:rPr>
-        <w:t>Текст программы для решения задачи 3</w:t>
-      </w:r>
-    </w:p>
-    <w:p>
-      <w:pPr>
-        <w:spacing w:line="360" w:lineRule="auto"/>
-        <w:rPr>
-          <w:rFonts w:ascii="Courier New" w:hAnsi="Courier New" w:cs="Courier New"/>
-          <w:sz w:val="28"/>
-          <w:szCs w:val="28"/>
-          <w:lang w:val="en-US"/>
-        </w:rPr>
-      </w:pPr>
-      <w:r>
-        <w:rPr>
-          <w:rFonts w:ascii="Courier New" w:hAnsi="Courier New" w:cs="Courier New"/>
-          <w:sz w:val="28"/>
-          <w:szCs w:val="28"/>
-          <w:lang w:val="en-US"/>
-        </w:rPr>
-        <w:t>#include &lt;iostream&gt;</w:t>
-      </w:r>
-    </w:p>
-    <w:p>
-      <w:pPr>
-        <w:spacing w:line="360" w:lineRule="auto"/>
-        <w:rPr>
-          <w:rFonts w:ascii="Courier New" w:hAnsi="Courier New" w:cs="Courier New"/>
-          <w:sz w:val="28"/>
-          <w:szCs w:val="28"/>
-          <w:lang w:val="en-US"/>
-        </w:rPr>
-      </w:pPr>
-    </w:p>
-    <w:p>
-      <w:pPr>
-        <w:spacing w:line="360" w:lineRule="auto"/>
-        <w:rPr>
-          <w:rFonts w:ascii="Courier New" w:hAnsi="Courier New" w:cs="Courier New"/>
-          <w:sz w:val="28"/>
-          <w:szCs w:val="28"/>
-          <w:lang w:val="en-US"/>
-        </w:rPr>
-      </w:pPr>
-      <w:r>
-        <w:rPr>
-          <w:rFonts w:ascii="Courier New" w:hAnsi="Courier New" w:cs="Courier New"/>
-          <w:sz w:val="28"/>
-          <w:szCs w:val="28"/>
-          <w:lang w:val="en-US"/>
-        </w:rPr>
-        <w:t>using namespace std;</w:t>
-      </w:r>
-    </w:p>
-    <w:p>
-      <w:pPr>
-        <w:spacing w:line="360" w:lineRule="auto"/>
-        <w:rPr>
-          <w:rFonts w:ascii="Courier New" w:hAnsi="Courier New" w:cs="Courier New"/>
-          <w:sz w:val="28"/>
-          <w:szCs w:val="28"/>
-          <w:lang w:val="en-US"/>
-        </w:rPr>
-      </w:pPr>
-    </w:p>
-    <w:p>
-      <w:pPr>
-        <w:spacing w:line="360" w:lineRule="auto"/>
-        <w:rPr>
-          <w:rFonts w:ascii="Courier New" w:hAnsi="Courier New" w:cs="Courier New"/>
-          <w:sz w:val="28"/>
-          <w:szCs w:val="28"/>
-          <w:lang w:val="en-US"/>
-        </w:rPr>
-      </w:pPr>
-      <w:r>
-        <w:rPr>
-          <w:rFonts w:ascii="Courier New" w:hAnsi="Courier New" w:cs="Courier New"/>
-          <w:sz w:val="28"/>
-          <w:szCs w:val="28"/>
-          <w:lang w:val="en-US"/>
-        </w:rPr>
-        <w:t>double f(double x, int i, int j){</w:t>
-      </w:r>
-    </w:p>
-    <w:p>
-      <w:pPr>
-        <w:spacing w:line="360" w:lineRule="auto"/>
-        <w:rPr>
-          <w:rFonts w:ascii="Courier New" w:hAnsi="Courier New" w:cs="Courier New"/>
-          <w:sz w:val="28"/>
-          <w:szCs w:val="28"/>
-          <w:lang w:val="en-US"/>
-        </w:rPr>
-      </w:pPr>
-      <w:r>
-        <w:rPr>
-          <w:rFonts w:ascii="Courier New" w:hAnsi="Courier New" w:cs="Courier New"/>
-          <w:sz w:val="28"/>
-          <w:szCs w:val="28"/>
-          <w:lang w:val="en-US"/>
-        </w:rPr>
-        <w:t xml:space="preserve">    return x * j * 2 + i;</w:t>
-      </w:r>
-    </w:p>
-    <w:p>
-      <w:pPr>
-        <w:spacing w:line="360" w:lineRule="auto"/>
-        <w:rPr>
-          <w:rFonts w:ascii="Courier New" w:hAnsi="Courier New" w:cs="Courier New"/>
-          <w:sz w:val="28"/>
-          <w:szCs w:val="28"/>
-          <w:lang w:val="en-US"/>
-        </w:rPr>
-      </w:pPr>
-      <w:r>
-        <w:rPr>
-          <w:rFonts w:ascii="Courier New" w:hAnsi="Courier New" w:cs="Courier New"/>
-          <w:sz w:val="28"/>
-          <w:szCs w:val="28"/>
-          <w:lang w:val="en-US"/>
-        </w:rPr>
-        <w:t>}</w:t>
-      </w:r>
-    </w:p>
-    <w:p>
-      <w:pPr>
-        <w:spacing w:line="360" w:lineRule="auto"/>
-        <w:rPr>
-          <w:rFonts w:ascii="Courier New" w:hAnsi="Courier New" w:cs="Courier New"/>
-          <w:sz w:val="28"/>
-          <w:szCs w:val="28"/>
-          <w:lang w:val="en-US"/>
-        </w:rPr>
-      </w:pPr>
-    </w:p>
-    <w:p>
-      <w:pPr>
-        <w:spacing w:line="360" w:lineRule="auto"/>
-        <w:rPr>
-          <w:rFonts w:ascii="Courier New" w:hAnsi="Courier New" w:cs="Courier New"/>
-          <w:sz w:val="28"/>
-          <w:szCs w:val="28"/>
-          <w:lang w:val="en-US"/>
-        </w:rPr>
-      </w:pPr>
-      <w:r>
-        <w:rPr>
-          <w:rFonts w:ascii="Courier New" w:hAnsi="Courier New" w:cs="Courier New"/>
-          <w:sz w:val="28"/>
-          <w:szCs w:val="28"/>
-          <w:lang w:val="en-US"/>
-        </w:rPr>
-        <w:t>double calculateSum(double x, int n, int i, int j){</w:t>
-      </w:r>
-    </w:p>
-    <w:p>
-      <w:pPr>
-        <w:spacing w:line="360" w:lineRule="auto"/>
-        <w:rPr>
-          <w:rFonts w:ascii="Courier New" w:hAnsi="Courier New" w:cs="Courier New"/>
-          <w:sz w:val="28"/>
-          <w:szCs w:val="28"/>
-          <w:lang w:val="en-US"/>
-        </w:rPr>
-      </w:pPr>
-      <w:r>
-        <w:rPr>
-          <w:rFonts w:ascii="Courier New" w:hAnsi="Courier New" w:cs="Courier New"/>
-          <w:sz w:val="28"/>
-          <w:szCs w:val="28"/>
-          <w:lang w:val="en-US"/>
-        </w:rPr>
-        <w:t xml:space="preserve">    if (j &gt; n){</w:t>
-      </w:r>
-    </w:p>
-    <w:p>
-      <w:pPr>
-        <w:spacing w:line="360" w:lineRule="auto"/>
-        <w:rPr>
-          <w:rFonts w:ascii="Courier New" w:hAnsi="Courier New" w:cs="Courier New"/>
-          <w:sz w:val="28"/>
-          <w:szCs w:val="28"/>
-          <w:lang w:val="en-US"/>
-        </w:rPr>
-      </w:pPr>
-      <w:r>
-        <w:rPr>
-          <w:rFonts w:ascii="Courier New" w:hAnsi="Courier New" w:cs="Courier New"/>
-          <w:sz w:val="28"/>
-          <w:szCs w:val="28"/>
-          <w:lang w:val="en-US"/>
-        </w:rPr>
-        <w:t xml:space="preserve">        return 0.0;</w:t>
-      </w:r>
-    </w:p>
-    <w:p>
-      <w:pPr>
-        <w:spacing w:line="360" w:lineRule="auto"/>
-        <w:rPr>
-          <w:rFonts w:ascii="Courier New" w:hAnsi="Courier New" w:cs="Courier New"/>
-          <w:sz w:val="28"/>
-          <w:szCs w:val="28"/>
-          <w:lang w:val="en-US"/>
-        </w:rPr>
-      </w:pPr>
-      <w:r>
-        <w:rPr>
-          <w:rFonts w:ascii="Courier New" w:hAnsi="Courier New" w:cs="Courier New"/>
-          <w:sz w:val="28"/>
-          <w:szCs w:val="28"/>
-          <w:lang w:val="en-US"/>
-        </w:rPr>
-        <w:t xml:space="preserve">    }</w:t>
-      </w:r>
-    </w:p>
-    <w:p>
-      <w:pPr>
-        <w:spacing w:line="360" w:lineRule="auto"/>
-        <w:rPr>
-          <w:rFonts w:ascii="Courier New" w:hAnsi="Courier New" w:cs="Courier New"/>
-          <w:sz w:val="28"/>
-          <w:szCs w:val="28"/>
-          <w:lang w:val="en-US"/>
-        </w:rPr>
-      </w:pPr>
-    </w:p>
-    <w:p>
-      <w:pPr>
-        <w:spacing w:line="360" w:lineRule="auto"/>
-        <w:rPr>
-          <w:rFonts w:ascii="Courier New" w:hAnsi="Courier New" w:cs="Courier New"/>
-          <w:sz w:val="28"/>
-          <w:szCs w:val="28"/>
-          <w:lang w:val="en-US"/>
-        </w:rPr>
-      </w:pPr>
-      <w:r>
-        <w:rPr>
-          <w:rFonts w:ascii="Courier New" w:hAnsi="Courier New" w:cs="Courier New"/>
-          <w:sz w:val="28"/>
-          <w:szCs w:val="28"/>
-          <w:lang w:val="en-US"/>
-        </w:rPr>
-        <w:t xml:space="preserve">    return f(x, i, j) + calculateSum(x, n, i, j + 1);</w:t>
-      </w:r>
-    </w:p>
-    <w:p>
-      <w:pPr>
-        <w:spacing w:line="360" w:lineRule="auto"/>
-        <w:rPr>
-          <w:rFonts w:ascii="Courier New" w:hAnsi="Courier New" w:cs="Courier New"/>
-          <w:sz w:val="28"/>
-          <w:szCs w:val="28"/>
-          <w:lang w:val="en-US"/>
-        </w:rPr>
-      </w:pPr>
-    </w:p>
-    <w:p>
-      <w:pPr>
-        <w:spacing w:line="360" w:lineRule="auto"/>
-        <w:rPr>
-          <w:rFonts w:ascii="Courier New" w:hAnsi="Courier New" w:cs="Courier New"/>
-          <w:sz w:val="28"/>
-          <w:szCs w:val="28"/>
-          <w:lang w:val="en-US"/>
-        </w:rPr>
-      </w:pPr>
-      <w:r>
-        <w:rPr>
-          <w:rFonts w:ascii="Courier New" w:hAnsi="Courier New" w:cs="Courier New"/>
-          <w:sz w:val="28"/>
-          <w:szCs w:val="28"/>
-          <w:lang w:val="en-US"/>
-        </w:rPr>
-        <w:t xml:space="preserve">    </w:t>
-      </w:r>
-    </w:p>
-    <w:p>
-      <w:pPr>
-        <w:spacing w:line="360" w:lineRule="auto"/>
-        <w:rPr>
-          <w:rFonts w:ascii="Courier New" w:hAnsi="Courier New" w:cs="Courier New"/>
-          <w:sz w:val="28"/>
-          <w:szCs w:val="28"/>
-          <w:lang w:val="en-US"/>
-        </w:rPr>
-      </w:pPr>
-      <w:r>
-        <w:rPr>
-          <w:rFonts w:ascii="Courier New" w:hAnsi="Courier New" w:cs="Courier New"/>
-          <w:sz w:val="28"/>
-          <w:szCs w:val="28"/>
-          <w:lang w:val="en-US"/>
-        </w:rPr>
-        <w:t>}</w:t>
-      </w:r>
-    </w:p>
-    <w:p>
-      <w:pPr>
-        <w:spacing w:line="360" w:lineRule="auto"/>
-        <w:rPr>
-          <w:rFonts w:ascii="Courier New" w:hAnsi="Courier New" w:cs="Courier New"/>
-          <w:sz w:val="28"/>
-          <w:szCs w:val="28"/>
-          <w:lang w:val="en-US"/>
-        </w:rPr>
-      </w:pPr>
-      <w:r>
-        <w:rPr>
-          <w:rFonts w:ascii="Courier New" w:hAnsi="Courier New" w:cs="Courier New"/>
-          <w:sz w:val="28"/>
-          <w:szCs w:val="28"/>
-          <w:lang w:val="en-US"/>
-        </w:rPr>
-        <w:t>double calculateProd(double x, int n, int i){</w:t>
-      </w:r>
-    </w:p>
-    <w:p>
-      <w:pPr>
-        <w:spacing w:line="360" w:lineRule="auto"/>
-        <w:rPr>
-          <w:rFonts w:ascii="Courier New" w:hAnsi="Courier New" w:cs="Courier New"/>
-          <w:sz w:val="28"/>
-          <w:szCs w:val="28"/>
-          <w:lang w:val="en-US"/>
-        </w:rPr>
-      </w:pPr>
-      <w:r>
-        <w:rPr>
-          <w:rFonts w:ascii="Courier New" w:hAnsi="Courier New" w:cs="Courier New"/>
-          <w:sz w:val="28"/>
-          <w:szCs w:val="28"/>
-          <w:lang w:val="en-US"/>
-        </w:rPr>
-        <w:t xml:space="preserve">    if (i &gt; n){</w:t>
-      </w:r>
-    </w:p>
-    <w:p>
-      <w:pPr>
-        <w:spacing w:line="360" w:lineRule="auto"/>
-        <w:rPr>
-          <w:rFonts w:ascii="Courier New" w:hAnsi="Courier New" w:cs="Courier New"/>
-          <w:sz w:val="28"/>
-          <w:szCs w:val="28"/>
-          <w:lang w:val="en-US"/>
-        </w:rPr>
-      </w:pPr>
-      <w:r>
-        <w:rPr>
-          <w:rFonts w:ascii="Courier New" w:hAnsi="Courier New" w:cs="Courier New"/>
-          <w:sz w:val="28"/>
-          <w:szCs w:val="28"/>
-          <w:lang w:val="en-US"/>
-        </w:rPr>
         <w:t xml:space="preserve">        return 1.0;</w:t>
       </w:r>
     </w:p>
@@ -8178,7 +8261,7 @@
           <w:sz w:val="28"/>
           <w:szCs w:val="28"/>
         </w:rPr>
-        <w:t>9, 10</w:t>
+        <w:t>10, 11</w:t>
       </w:r>
       <w:r>
         <w:rPr>
@@ -8209,112 +8292,16 @@
       </w:pPr>
       <w:r>
         <w:rPr>
-          <w:sz w:val="28"/>
-          <w:szCs w:val="28"/>
-        </w:rPr>
+          <w:noProof/>
+          <w:sz w:val="28"/>
+          <w:szCs w:val="28"/>
+        </w:rPr>
+        <w:lastRenderedPageBreak/>
         <w:drawing>
           <wp:inline distT="0" distB="0" distL="0" distR="0" wp14:anchorId="2ED138BF" wp14:editId="504916CB">
             <wp:extent cx="2229161" cy="695422"/>
             <wp:effectExtent l="0" t="0" r="0" b="9525"/>
             <wp:docPr id="1" name="Picture 1"/>
-            <wp:cNvGraphicFramePr>
-              <a:graphicFrameLocks xmlns:a="http://schemas.openxmlformats.org/drawingml/2006/main" noChangeAspect="1"/>
-            </wp:cNvGraphicFramePr>
-            <a:graphic xmlns:a="http://schemas.openxmlformats.org/drawingml/2006/main">
-              <a:graphicData uri="http://schemas.openxmlformats.org/drawingml/2006/picture">
-                <pic:pic xmlns:pic="http://schemas.openxmlformats.org/drawingml/2006/picture">
-                  <pic:nvPicPr>
-                    <pic:cNvPr id="1" name=""/>
-                    <pic:cNvPicPr/>
-                  </pic:nvPicPr>
-                  <pic:blipFill>
-                    <a:blip r:embed="rId16"/>
-                    <a:stretch>
-                      <a:fillRect/>
-                    </a:stretch>
-                  </pic:blipFill>
-                  <pic:spPr>
-                    <a:xfrm>
-                      <a:off x="0" y="0"/>
-                      <a:ext cx="2229161" cy="695422"/>
-                    </a:xfrm>
-                    <a:prstGeom prst="rect">
-                      <a:avLst/>
-                    </a:prstGeom>
-                  </pic:spPr>
-                </pic:pic>
-              </a:graphicData>
-            </a:graphic>
-          </wp:inline>
-        </w:drawing>
-      </w:r>
-    </w:p>
-    <w:p>
-      <w:pPr>
-        <w:spacing w:line="360" w:lineRule="auto"/>
-        <w:jc w:val="center"/>
-        <w:rPr>
-          <w:sz w:val="28"/>
-          <w:szCs w:val="28"/>
-        </w:rPr>
-      </w:pPr>
-      <w:r>
-        <w:rPr>
-          <w:sz w:val="28"/>
-          <w:szCs w:val="28"/>
-        </w:rPr>
-        <w:t>Рис</w:t>
-      </w:r>
-      <w:r>
-        <w:rPr>
-          <w:sz w:val="28"/>
-          <w:szCs w:val="28"/>
-        </w:rPr>
-        <w:t>унок 9</w:t>
-      </w:r>
-      <w:r>
-        <w:rPr>
-          <w:sz w:val="28"/>
-          <w:szCs w:val="28"/>
-        </w:rPr>
-        <w:t xml:space="preserve"> </w:t>
-      </w:r>
-      <w:r>
-        <w:rPr>
-          <w:sz w:val="28"/>
-          <w:szCs w:val="28"/>
-        </w:rPr>
-        <w:t>–</w:t>
-      </w:r>
-      <w:r>
-        <w:rPr>
-          <w:sz w:val="28"/>
-          <w:szCs w:val="28"/>
-        </w:rPr>
-        <w:t>Тест 1 задачи 1</w:t>
-      </w:r>
-    </w:p>
-    <w:p>
-      <w:pPr>
-        <w:spacing w:line="360" w:lineRule="auto"/>
-        <w:jc w:val="center"/>
-        <w:rPr>
-          <w:noProof/>
-          <w:sz w:val="28"/>
-          <w:szCs w:val="28"/>
-        </w:rPr>
-      </w:pPr>
-      <w:r>
-        <w:rPr>
-          <w:noProof/>
-          <w:sz w:val="28"/>
-          <w:szCs w:val="28"/>
-        </w:rPr>
-        <w:drawing>
-          <wp:inline distT="0" distB="0" distL="0" distR="0" wp14:anchorId="0F052A1B" wp14:editId="5D46A2D0">
-            <wp:extent cx="2095792" cy="666843"/>
-            <wp:effectExtent l="0" t="0" r="0" b="0"/>
-            <wp:docPr id="10" name="Picture 10"/>
             <wp:cNvGraphicFramePr>
               <a:graphicFrameLocks xmlns:a="http://schemas.openxmlformats.org/drawingml/2006/main" noChangeAspect="1"/>
             </wp:cNvGraphicFramePr>
@@ -8334,7 +8321,7 @@
                   <pic:spPr>
                     <a:xfrm>
                       <a:off x="0" y="0"/>
-                      <a:ext cx="2095792" cy="666843"/>
+                      <a:ext cx="2229161" cy="695422"/>
                     </a:xfrm>
                     <a:prstGeom prst="rect">
                       <a:avLst/>
@@ -8361,7 +8348,14 @@
           <w:sz w:val="28"/>
           <w:szCs w:val="28"/>
         </w:rPr>
-        <w:t>Рисунок 10</w:t>
+        <w:t>Рис</w:t>
+      </w:r>
+      <w:r>
+        <w:rPr>
+          <w:sz w:val="28"/>
+          <w:szCs w:val="28"/>
+        </w:rPr>
+        <w:t>унок 10</w:t>
       </w:r>
       <w:r>
         <w:rPr>
@@ -8382,97 +8376,30 @@
           <w:sz w:val="28"/>
           <w:szCs w:val="28"/>
         </w:rPr>
-        <w:t xml:space="preserve"> Тест 2 задачи 1</w:t>
-      </w:r>
-    </w:p>
-    <w:p>
-      <w:pPr>
-        <w:spacing w:line="360" w:lineRule="auto"/>
-        <w:jc w:val="both"/>
-        <w:rPr>
-          <w:sz w:val="28"/>
-          <w:szCs w:val="28"/>
-        </w:rPr>
-      </w:pPr>
-    </w:p>
-    <w:p>
-      <w:pPr>
-        <w:spacing w:line="360" w:lineRule="auto"/>
-        <w:jc w:val="both"/>
-        <w:rPr>
-          <w:sz w:val="28"/>
-          <w:szCs w:val="28"/>
-        </w:rPr>
-      </w:pPr>
-    </w:p>
-    <w:p>
-      <w:pPr>
-        <w:spacing w:line="360" w:lineRule="auto"/>
-        <w:ind w:firstLine="709"/>
-        <w:jc w:val="both"/>
-        <w:rPr>
-          <w:sz w:val="28"/>
-          <w:szCs w:val="28"/>
-        </w:rPr>
-      </w:pPr>
-      <w:r>
-        <w:rPr>
-          <w:sz w:val="28"/>
-          <w:szCs w:val="28"/>
-        </w:rPr>
-        <w:t>Тестирование зад</w:t>
-      </w:r>
-      <w:r>
-        <w:rPr>
-          <w:sz w:val="28"/>
-          <w:szCs w:val="28"/>
-        </w:rPr>
-        <w:t>ач</w:t>
-      </w:r>
-      <w:r>
-        <w:rPr>
-          <w:sz w:val="28"/>
-          <w:szCs w:val="28"/>
-        </w:rPr>
-        <w:t>и 2 представлено на рисунках 11, 12</w:t>
-      </w:r>
-      <w:r>
-        <w:rPr>
-          <w:sz w:val="28"/>
-          <w:szCs w:val="28"/>
-        </w:rPr>
-        <w:t>.</w:t>
-      </w:r>
-    </w:p>
-    <w:p>
-      <w:pPr>
-        <w:spacing w:line="360" w:lineRule="auto"/>
-        <w:jc w:val="both"/>
-        <w:rPr>
-          <w:sz w:val="28"/>
-          <w:szCs w:val="28"/>
-        </w:rPr>
-      </w:pPr>
+        <w:t>Тест 1 задачи 1</w:t>
+      </w:r>
     </w:p>
     <w:p>
       <w:pPr>
         <w:spacing w:line="360" w:lineRule="auto"/>
         <w:jc w:val="center"/>
         <w:rPr>
-          <w:sz w:val="28"/>
-          <w:szCs w:val="28"/>
-        </w:rPr>
-      </w:pPr>
-      <w:r>
-        <w:rPr>
+          <w:noProof/>
+          <w:sz w:val="28"/>
+          <w:szCs w:val="28"/>
+        </w:rPr>
+      </w:pPr>
+      <w:r>
+        <w:rPr>
+          <w:noProof/>
           <w:sz w:val="28"/>
           <w:szCs w:val="28"/>
         </w:rPr>
         <w:drawing>
-          <wp:inline distT="0" distB="0" distL="0" distR="0" wp14:anchorId="55667035" wp14:editId="44CFE58C">
-            <wp:extent cx="2476846" cy="1800476"/>
+          <wp:inline distT="0" distB="0" distL="0" distR="0" wp14:anchorId="0F052A1B" wp14:editId="5D46A2D0">
+            <wp:extent cx="2095792" cy="666843"/>
             <wp:effectExtent l="0" t="0" r="0" b="0"/>
-            <wp:docPr id="15" name="Picture 15"/>
+            <wp:docPr id="10" name="Picture 10"/>
             <wp:cNvGraphicFramePr>
               <a:graphicFrameLocks xmlns:a="http://schemas.openxmlformats.org/drawingml/2006/main" noChangeAspect="1"/>
             </wp:cNvGraphicFramePr>
@@ -8492,7 +8419,7 @@
                   <pic:spPr>
                     <a:xfrm>
                       <a:off x="0" y="0"/>
-                      <a:ext cx="2476846" cy="1800476"/>
+                      <a:ext cx="2095792" cy="666843"/>
                     </a:xfrm>
                     <a:prstGeom prst="rect">
                       <a:avLst/>
@@ -8519,15 +8446,7 @@
           <w:sz w:val="28"/>
           <w:szCs w:val="28"/>
         </w:rPr>
-        <w:t xml:space="preserve">Рисунок </w:t>
-      </w:r>
-      <w:r>
-        <w:rPr>
-          <w:sz w:val="28"/>
-          <w:szCs w:val="28"/>
-          <w:lang w:val="en-US"/>
-        </w:rPr>
-        <w:t>11</w:t>
+        <w:t>Рисунок 11</w:t>
       </w:r>
       <w:r>
         <w:rPr>
@@ -8548,8 +8467,77 @@
           <w:sz w:val="28"/>
           <w:szCs w:val="28"/>
         </w:rPr>
-        <w:t>Тест 1 задачи 2</w:t>
-      </w:r>
+        <w:t xml:space="preserve"> Тест 2 задачи 1</w:t>
+      </w:r>
+    </w:p>
+    <w:p>
+      <w:pPr>
+        <w:spacing w:line="360" w:lineRule="auto"/>
+        <w:jc w:val="both"/>
+        <w:rPr>
+          <w:sz w:val="28"/>
+          <w:szCs w:val="28"/>
+        </w:rPr>
+      </w:pPr>
+    </w:p>
+    <w:p>
+      <w:pPr>
+        <w:spacing w:line="360" w:lineRule="auto"/>
+        <w:jc w:val="both"/>
+        <w:rPr>
+          <w:sz w:val="28"/>
+          <w:szCs w:val="28"/>
+        </w:rPr>
+      </w:pPr>
+    </w:p>
+    <w:p>
+      <w:pPr>
+        <w:spacing w:line="360" w:lineRule="auto"/>
+        <w:ind w:firstLine="709"/>
+        <w:jc w:val="both"/>
+        <w:rPr>
+          <w:sz w:val="28"/>
+          <w:szCs w:val="28"/>
+        </w:rPr>
+      </w:pPr>
+      <w:r>
+        <w:rPr>
+          <w:sz w:val="28"/>
+          <w:szCs w:val="28"/>
+        </w:rPr>
+        <w:t>Тестирование зад</w:t>
+      </w:r>
+      <w:r>
+        <w:rPr>
+          <w:sz w:val="28"/>
+          <w:szCs w:val="28"/>
+        </w:rPr>
+        <w:t>ач</w:t>
+      </w:r>
+      <w:r>
+        <w:rPr>
+          <w:sz w:val="28"/>
+          <w:szCs w:val="28"/>
+        </w:rPr>
+        <w:t>и 2 представлено на рисунках 12, 13</w:t>
+      </w:r>
+      <w:r>
+        <w:rPr>
+          <w:sz w:val="28"/>
+          <w:szCs w:val="28"/>
+        </w:rPr>
+        <w:t>.</w:t>
+      </w:r>
+    </w:p>
+    <w:p>
+      <w:pPr>
+        <w:spacing w:line="360" w:lineRule="auto"/>
+        <w:jc w:val="both"/>
+        <w:rPr>
+          <w:sz w:val="28"/>
+          <w:szCs w:val="28"/>
+        </w:rPr>
+      </w:pPr>
     </w:p>
     <w:p>
       <w:pPr>
@@ -8560,29 +8548,17 @@
           <w:szCs w:val="28"/>
         </w:rPr>
       </w:pPr>
-    </w:p>
-    <w:p>
-      <w:pPr>
-        <w:spacing w:line="360" w:lineRule="auto"/>
-        <w:jc w:val="center"/>
+      <w:r>
         <w:rPr>
           <w:noProof/>
           <w:sz w:val="28"/>
           <w:szCs w:val="28"/>
         </w:rPr>
-      </w:pPr>
-      <w:r>
-        <w:rPr>
-          <w:noProof/>
-          <w:sz w:val="28"/>
-          <w:szCs w:val="28"/>
-        </w:rPr>
-        <w:lastRenderedPageBreak/>
         <w:drawing>
-          <wp:inline distT="0" distB="0" distL="0" distR="0" wp14:anchorId="3EB22D9B" wp14:editId="27C03973">
-            <wp:extent cx="2476846" cy="1790950"/>
+          <wp:inline distT="0" distB="0" distL="0" distR="0" wp14:anchorId="55667035" wp14:editId="44CFE58C">
+            <wp:extent cx="2476846" cy="1800476"/>
             <wp:effectExtent l="0" t="0" r="0" b="0"/>
-            <wp:docPr id="16" name="Picture 16"/>
+            <wp:docPr id="15" name="Picture 15"/>
             <wp:cNvGraphicFramePr>
               <a:graphicFrameLocks xmlns:a="http://schemas.openxmlformats.org/drawingml/2006/main" noChangeAspect="1"/>
             </wp:cNvGraphicFramePr>
@@ -8602,7 +8578,7 @@
                   <pic:spPr>
                     <a:xfrm>
                       <a:off x="0" y="0"/>
-                      <a:ext cx="2476846" cy="1790950"/>
+                      <a:ext cx="2476846" cy="1800476"/>
                     </a:xfrm>
                     <a:prstGeom prst="rect">
                       <a:avLst/>
@@ -8624,6 +8600,42 @@
           <w:szCs w:val="28"/>
         </w:rPr>
       </w:pPr>
+      <w:r>
+        <w:rPr>
+          <w:sz w:val="28"/>
+          <w:szCs w:val="28"/>
+        </w:rPr>
+        <w:t xml:space="preserve">Рисунок </w:t>
+      </w:r>
+      <w:r>
+        <w:rPr>
+          <w:sz w:val="28"/>
+          <w:szCs w:val="28"/>
+          <w:lang w:val="en-US"/>
+        </w:rPr>
+        <w:t>12</w:t>
+      </w:r>
+      <w:r>
+        <w:rPr>
+          <w:sz w:val="28"/>
+          <w:szCs w:val="28"/>
+        </w:rPr>
+        <w:t xml:space="preserve"> </w:t>
+      </w:r>
+      <w:r>
+        <w:rPr>
+          <w:sz w:val="28"/>
+          <w:szCs w:val="28"/>
+        </w:rPr>
+        <w:t>–</w:t>
+      </w:r>
+      <w:r>
+        <w:rPr>
+          <w:sz w:val="28"/>
+          <w:szCs w:val="28"/>
+        </w:rPr>
+        <w:t>Тест 1 задачи 2</w:t>
+      </w:r>
     </w:p>
     <w:p>
       <w:pPr>
@@ -8634,124 +8646,28 @@
           <w:szCs w:val="28"/>
         </w:rPr>
       </w:pPr>
-      <w:r>
-        <w:rPr>
-          <w:sz w:val="28"/>
-          <w:szCs w:val="28"/>
-        </w:rPr>
-        <w:t>Рисунок</w:t>
-      </w:r>
-      <w:r>
-        <w:rPr>
-          <w:sz w:val="28"/>
-          <w:szCs w:val="28"/>
-        </w:rPr>
-        <w:t xml:space="preserve"> </w:t>
-      </w:r>
-      <w:r>
-        <w:rPr>
-          <w:sz w:val="28"/>
-          <w:szCs w:val="28"/>
-          <w:lang w:val="en-US"/>
-        </w:rPr>
-        <w:t>12</w:t>
-      </w:r>
-      <w:r>
-        <w:rPr>
-          <w:sz w:val="28"/>
-          <w:szCs w:val="28"/>
-        </w:rPr>
-        <w:t xml:space="preserve"> </w:t>
-      </w:r>
-      <w:r>
-        <w:rPr>
-          <w:sz w:val="28"/>
-          <w:szCs w:val="28"/>
-        </w:rPr>
-        <w:t>–</w:t>
-      </w:r>
-      <w:r>
-        <w:rPr>
-          <w:sz w:val="28"/>
-          <w:szCs w:val="28"/>
-        </w:rPr>
-        <w:t>Тест 2 задачи 2</w:t>
-      </w:r>
-    </w:p>
-    <w:p>
-      <w:pPr>
-        <w:spacing w:line="360" w:lineRule="auto"/>
-        <w:rPr>
-          <w:sz w:val="28"/>
-          <w:szCs w:val="28"/>
-        </w:rPr>
-      </w:pPr>
-    </w:p>
-    <w:p>
-      <w:pPr>
-        <w:spacing w:line="360" w:lineRule="auto"/>
-        <w:rPr>
-          <w:sz w:val="28"/>
-          <w:szCs w:val="28"/>
-        </w:rPr>
-      </w:pPr>
-      <w:r>
-        <w:rPr>
-          <w:sz w:val="28"/>
-          <w:szCs w:val="28"/>
-        </w:rPr>
-        <w:t>Тестирование зад</w:t>
-      </w:r>
-      <w:r>
-        <w:rPr>
-          <w:sz w:val="28"/>
-          <w:szCs w:val="28"/>
-        </w:rPr>
-        <w:t>ачи 2 представлено на рису</w:t>
-      </w:r>
-      <w:r>
-        <w:rPr>
-          <w:sz w:val="28"/>
-          <w:szCs w:val="28"/>
-        </w:rPr>
-        <w:t>нках 13, 14</w:t>
-      </w:r>
-      <w:r>
-        <w:rPr>
-          <w:sz w:val="28"/>
-          <w:szCs w:val="28"/>
-        </w:rPr>
-        <w:t>.</w:t>
-      </w:r>
-    </w:p>
-    <w:p>
-      <w:pPr>
-        <w:spacing w:line="360" w:lineRule="auto"/>
-        <w:rPr>
-          <w:sz w:val="28"/>
-          <w:szCs w:val="28"/>
-        </w:rPr>
-      </w:pPr>
     </w:p>
     <w:p>
       <w:pPr>
         <w:spacing w:line="360" w:lineRule="auto"/>
         <w:jc w:val="center"/>
         <w:rPr>
-          <w:sz w:val="28"/>
-          <w:szCs w:val="28"/>
-        </w:rPr>
-      </w:pPr>
-      <w:r>
-        <w:rPr>
+          <w:noProof/>
+          <w:sz w:val="28"/>
+          <w:szCs w:val="28"/>
+        </w:rPr>
+      </w:pPr>
+      <w:r>
+        <w:rPr>
+          <w:noProof/>
           <w:sz w:val="28"/>
           <w:szCs w:val="28"/>
         </w:rPr>
         <w:drawing>
-          <wp:inline distT="0" distB="0" distL="0" distR="0" wp14:anchorId="1A6C8CC0" wp14:editId="0179400D">
-            <wp:extent cx="1723418" cy="818929"/>
+          <wp:inline distT="0" distB="0" distL="0" distR="0" wp14:anchorId="3EB22D9B" wp14:editId="27C03973">
+            <wp:extent cx="2476846" cy="1790950"/>
             <wp:effectExtent l="0" t="0" r="0" b="0"/>
-            <wp:docPr id="17" name="Picture 17"/>
+            <wp:docPr id="16" name="Picture 16"/>
             <wp:cNvGraphicFramePr>
               <a:graphicFrameLocks xmlns:a="http://schemas.openxmlformats.org/drawingml/2006/main" noChangeAspect="1"/>
             </wp:cNvGraphicFramePr>
@@ -8771,7 +8687,7 @@
                   <pic:spPr>
                     <a:xfrm>
                       <a:off x="0" y="0"/>
-                      <a:ext cx="1750379" cy="831740"/>
+                      <a:ext cx="2476846" cy="1790950"/>
                     </a:xfrm>
                     <a:prstGeom prst="rect">
                       <a:avLst/>
@@ -8793,13 +8709,6 @@
           <w:szCs w:val="28"/>
         </w:rPr>
       </w:pPr>
-      <w:r>
-        <w:rPr>
-          <w:sz w:val="28"/>
-          <w:szCs w:val="28"/>
-        </w:rPr>
-        <w:t>Рисунок 13 – Тест 1 Задачи 3</w:t>
-      </w:r>
     </w:p>
     <w:p>
       <w:pPr>
@@ -8810,6 +8719,105 @@
           <w:szCs w:val="28"/>
         </w:rPr>
       </w:pPr>
+      <w:r>
+        <w:rPr>
+          <w:sz w:val="28"/>
+          <w:szCs w:val="28"/>
+        </w:rPr>
+        <w:t>Рисунок</w:t>
+      </w:r>
+      <w:r>
+        <w:rPr>
+          <w:sz w:val="28"/>
+          <w:szCs w:val="28"/>
+        </w:rPr>
+        <w:t xml:space="preserve"> </w:t>
+      </w:r>
+      <w:r>
+        <w:rPr>
+          <w:sz w:val="28"/>
+          <w:szCs w:val="28"/>
+        </w:rPr>
+        <w:t>13</w:t>
+      </w:r>
+      <w:r>
+        <w:rPr>
+          <w:sz w:val="28"/>
+          <w:szCs w:val="28"/>
+        </w:rPr>
+        <w:t xml:space="preserve"> </w:t>
+      </w:r>
+      <w:r>
+        <w:rPr>
+          <w:sz w:val="28"/>
+          <w:szCs w:val="28"/>
+        </w:rPr>
+        <w:t>–</w:t>
+      </w:r>
+      <w:r>
+        <w:rPr>
+          <w:sz w:val="28"/>
+          <w:szCs w:val="28"/>
+        </w:rPr>
+        <w:t>Тест 2 задачи 2</w:t>
+      </w:r>
+    </w:p>
+    <w:p>
+      <w:pPr>
+        <w:spacing w:line="360" w:lineRule="auto"/>
+        <w:rPr>
+          <w:sz w:val="28"/>
+          <w:szCs w:val="28"/>
+        </w:rPr>
+      </w:pPr>
+    </w:p>
+    <w:p>
+      <w:pPr>
+        <w:spacing w:line="360" w:lineRule="auto"/>
+        <w:rPr>
+          <w:sz w:val="28"/>
+          <w:szCs w:val="28"/>
+        </w:rPr>
+      </w:pPr>
+      <w:r>
+        <w:rPr>
+          <w:sz w:val="28"/>
+          <w:szCs w:val="28"/>
+        </w:rPr>
+        <w:t>Тестирование зад</w:t>
+      </w:r>
+      <w:r>
+        <w:rPr>
+          <w:sz w:val="28"/>
+          <w:szCs w:val="28"/>
+        </w:rPr>
+        <w:t>а</w:t>
+      </w:r>
+      <w:r>
+        <w:rPr>
+          <w:sz w:val="28"/>
+          <w:szCs w:val="28"/>
+        </w:rPr>
+        <w:t>чи 2 представлено на рисунках 14, 15</w:t>
+      </w:r>
+      <w:r>
+        <w:rPr>
+          <w:sz w:val="28"/>
+          <w:szCs w:val="28"/>
+        </w:rPr>
+        <w:t>.</w:t>
+      </w:r>
+      <w:bookmarkStart w:id="0" w:name="_GoBack"/>
+      <w:bookmarkEnd w:id="0"/>
+    </w:p>
+    <w:p>
+      <w:pPr>
+        <w:spacing w:line="360" w:lineRule="auto"/>
+        <w:rPr>
+          <w:sz w:val="28"/>
+          <w:szCs w:val="28"/>
+        </w:rPr>
+      </w:pPr>
     </w:p>
     <w:p>
       <w:pPr>
@@ -8822,14 +8830,15 @@
       </w:pPr>
       <w:r>
         <w:rPr>
+          <w:noProof/>
           <w:sz w:val="28"/>
           <w:szCs w:val="28"/>
         </w:rPr>
         <w:drawing>
-          <wp:inline distT="0" distB="0" distL="0" distR="0" wp14:anchorId="72702B18" wp14:editId="0F7BE365">
-            <wp:extent cx="1930502" cy="925033"/>
+          <wp:inline distT="0" distB="0" distL="0" distR="0" wp14:anchorId="1A6C8CC0" wp14:editId="0179400D">
+            <wp:extent cx="1723418" cy="818929"/>
             <wp:effectExtent l="0" t="0" r="0" b="0"/>
-            <wp:docPr id="18" name="Picture 18"/>
+            <wp:docPr id="17" name="Picture 17"/>
             <wp:cNvGraphicFramePr>
               <a:graphicFrameLocks xmlns:a="http://schemas.openxmlformats.org/drawingml/2006/main" noChangeAspect="1"/>
             </wp:cNvGraphicFramePr>
@@ -8849,6 +8858,92 @@
                   <pic:spPr>
                     <a:xfrm>
                       <a:off x="0" y="0"/>
+                      <a:ext cx="1750379" cy="831740"/>
+                    </a:xfrm>
+                    <a:prstGeom prst="rect">
+                      <a:avLst/>
+                    </a:prstGeom>
+                  </pic:spPr>
+                </pic:pic>
+              </a:graphicData>
+            </a:graphic>
+          </wp:inline>
+        </w:drawing>
+      </w:r>
+    </w:p>
+    <w:p>
+      <w:pPr>
+        <w:spacing w:line="360" w:lineRule="auto"/>
+        <w:jc w:val="center"/>
+        <w:rPr>
+          <w:sz w:val="28"/>
+          <w:szCs w:val="28"/>
+        </w:rPr>
+      </w:pPr>
+      <w:r>
+        <w:rPr>
+          <w:sz w:val="28"/>
+          <w:szCs w:val="28"/>
+        </w:rPr>
+        <w:t>Рисунок 14</w:t>
+      </w:r>
+      <w:r>
+        <w:rPr>
+          <w:sz w:val="28"/>
+          <w:szCs w:val="28"/>
+        </w:rPr>
+        <w:t xml:space="preserve"> – Тест 1 Задачи 3</w:t>
+      </w:r>
+    </w:p>
+    <w:p>
+      <w:pPr>
+        <w:spacing w:line="360" w:lineRule="auto"/>
+        <w:jc w:val="center"/>
+        <w:rPr>
+          <w:sz w:val="28"/>
+          <w:szCs w:val="28"/>
+        </w:rPr>
+      </w:pPr>
+    </w:p>
+    <w:p>
+      <w:pPr>
+        <w:spacing w:line="360" w:lineRule="auto"/>
+        <w:jc w:val="center"/>
+        <w:rPr>
+          <w:sz w:val="28"/>
+          <w:szCs w:val="28"/>
+        </w:rPr>
+      </w:pPr>
+      <w:r>
+        <w:rPr>
+          <w:noProof/>
+          <w:sz w:val="28"/>
+          <w:szCs w:val="28"/>
+        </w:rPr>
+        <w:drawing>
+          <wp:inline distT="0" distB="0" distL="0" distR="0" wp14:anchorId="72702B18" wp14:editId="0F7BE365">
+            <wp:extent cx="1930502" cy="925033"/>
+            <wp:effectExtent l="0" t="0" r="0" b="0"/>
+            <wp:docPr id="18" name="Picture 18"/>
+            <wp:cNvGraphicFramePr>
+              <a:graphicFrameLocks xmlns:a="http://schemas.openxmlformats.org/drawingml/2006/main" noChangeAspect="1"/>
+            </wp:cNvGraphicFramePr>
+            <a:graphic xmlns:a="http://schemas.openxmlformats.org/drawingml/2006/main">
+              <a:graphicData uri="http://schemas.openxmlformats.org/drawingml/2006/picture">
+                <pic:pic xmlns:pic="http://schemas.openxmlformats.org/drawingml/2006/picture">
+                  <pic:nvPicPr>
+                    <pic:cNvPr id="1" name=""/>
+                    <pic:cNvPicPr/>
+                  </pic:nvPicPr>
+                  <pic:blipFill>
+                    <a:blip r:embed="rId22"/>
+                    <a:stretch>
+                      <a:fillRect/>
+                    </a:stretch>
+                  </pic:blipFill>
+                  <pic:spPr>
+                    <a:xfrm>
+                      <a:off x="0" y="0"/>
                       <a:ext cx="1963537" cy="940862"/>
                     </a:xfrm>
                     <a:prstGeom prst="rect">
@@ -8861,8 +8956,6 @@
           </wp:inline>
         </w:drawing>
       </w:r>
-      <w:bookmarkStart w:id="0" w:name="_GoBack"/>
-      <w:bookmarkEnd w:id="0"/>
     </w:p>
     <w:p>
       <w:pPr>
@@ -8878,11 +8971,18 @@
           <w:sz w:val="28"/>
           <w:szCs w:val="28"/>
         </w:rPr>
-        <w:t>Рисунок 14 – Тест 2 Задачи 3</w:t>
+        <w:t>Рисунок 15</w:t>
+      </w:r>
+      <w:r>
+        <w:rPr>
+          <w:sz w:val="28"/>
+          <w:szCs w:val="28"/>
+        </w:rPr>
+        <w:t xml:space="preserve"> – Тест 2 Задачи 3</w:t>
       </w:r>
     </w:p>
     <w:sectPr>
-      <w:footerReference w:type="default" r:id="rId22"/>
+      <w:footerReference w:type="default" r:id="rId23"/>
       <w:pgSz w:w="11906" w:h="16838"/>
       <w:pgMar w:top="1134" w:right="851" w:bottom="1134" w:left="1701" w:header="709" w:footer="709" w:gutter="0"/>
       <w:cols w:space="708"/>
@@ -8942,7 +9042,7 @@
           <w:rPr>
             <w:noProof/>
           </w:rPr>
-          <w:t>20</w:t>
+          <w:t>21</w:t>
         </w:r>
         <w:r>
           <w:fldChar w:fldCharType="end"/>
@@ -9959,7 +10059,7 @@
 </file>
 
 <file path=customXml/itemProps1.xml><?xml version="1.0" encoding="utf-8"?>
-<ds:datastoreItem xmlns:ds="http://schemas.openxmlformats.org/officeDocument/2006/customXml" ds:itemID="{BDE1920D-C20A-4674-8679-8D680C479259}">
+<ds:datastoreItem xmlns:ds="http://schemas.openxmlformats.org/officeDocument/2006/customXml" ds:itemID="{55683A12-33C1-408D-9840-3FB2983BC21B}">
   <ds:schemaRefs>
     <ds:schemaRef ds:uri="http://schemas.openxmlformats.org/officeDocument/2006/bibliography"/>
   </ds:schemaRefs>

</xml_diff>

<commit_message>
2.1 Report is fixed!
</commit_message>
<xml_diff>
--- a/2.1/report/Отчет 1.docx
+++ b/2.1/report/Отчет 1.docx
@@ -497,7 +497,7 @@
       <w:pPr>
         <w:pStyle w:val="NormalWeb"/>
         <w:spacing w:before="509" w:line="360" w:lineRule="auto"/>
-        <w:ind w:left="708" w:right="67"/>
+        <w:ind w:right="67" w:firstLine="708"/>
         <w:rPr>
           <w:color w:val="000000"/>
           <w:sz w:val="28"/>
@@ -542,7 +542,15 @@
           <w:sz w:val="28"/>
           <w:szCs w:val="28"/>
         </w:rPr>
-        <w:t>м на языке С++ с использованием</w:t>
+        <w:t xml:space="preserve">м на языке </w:t>
+      </w:r>
+      <w:r>
+        <w:rPr>
+          <w:color w:val="000000"/>
+          <w:sz w:val="28"/>
+          <w:szCs w:val="28"/>
+        </w:rPr>
+        <w:t>С++ с использованием</w:t>
       </w:r>
       <w:r>
         <w:rPr>
@@ -1829,230 +1837,11 @@
     <w:p>
       <w:pPr>
         <w:spacing w:line="360" w:lineRule="auto"/>
-        <w:ind w:firstLine="720"/>
-        <w:jc w:val="both"/>
-        <w:rPr>
-          <w:sz w:val="28"/>
-          <w:szCs w:val="28"/>
-        </w:rPr>
-      </w:pPr>
-      <w:r>
-        <w:rPr>
-          <w:noProof/>
-        </w:rPr>
-        <w:pict>
-          <v:shapetype id="_x0000_t75" coordsize="21600,21600" o:spt="75" o:preferrelative="t" path="m@4@5l@4@11@9@11@9@5xe" filled="f" stroked="f">
-            <v:stroke joinstyle="miter"/>
-            <v:formulas>
-              <v:f eqn="if lineDrawn pixelLineWidth 0"/>
-              <v:f eqn="sum @0 1 0"/>
-              <v:f eqn="sum 0 0 @1"/>
-              <v:f eqn="prod @2 1 2"/>
-              <v:f eqn="prod @3 21600 pixelWidth"/>
-              <v:f eqn="prod @3 21600 pixelHeight"/>
-              <v:f eqn="sum @0 0 1"/>
-              <v:f eqn="prod @6 1 2"/>
-              <v:f eqn="prod @7 21600 pixelWidth"/>
-              <v:f eqn="sum @8 21600 0"/>
-              <v:f eqn="prod @7 21600 pixelHeight"/>
-              <v:f eqn="sum @10 21600 0"/>
-            </v:formulas>
-            <v:path o:extrusionok="f" gradientshapeok="t" o:connecttype="rect"/>
-            <o:lock v:ext="edit" aspectratio="t"/>
-          </v:shapetype>
-          <v:shape id="_x0000_s1026" type="#_x0000_t75" style="position:absolute;left:0;text-align:left;margin-left:102.95pt;margin-top:365.15pt;width:348.75pt;height:312.75pt;z-index:251659264;mso-position-horizontal-relative:margin;mso-position-vertical-relative:margin">
-            <v:imagedata r:id="rId8" o:title="2.1"/>
-            <w10:wrap type="square" anchorx="margin" anchory="margin"/>
-          </v:shape>
-        </w:pict>
-      </w:r>
-    </w:p>
-    <w:p>
-      <w:pPr>
-        <w:spacing w:line="360" w:lineRule="auto"/>
-        <w:ind w:firstLine="720"/>
-        <w:jc w:val="both"/>
-        <w:rPr>
-          <w:sz w:val="28"/>
-          <w:szCs w:val="28"/>
-        </w:rPr>
-      </w:pPr>
-    </w:p>
-    <w:p>
-      <w:pPr>
-        <w:spacing w:line="360" w:lineRule="auto"/>
-        <w:ind w:firstLine="720"/>
-        <w:jc w:val="both"/>
-        <w:rPr>
-          <w:sz w:val="28"/>
-          <w:szCs w:val="28"/>
-        </w:rPr>
-      </w:pPr>
-    </w:p>
-    <w:p>
-      <w:pPr>
-        <w:spacing w:line="360" w:lineRule="auto"/>
-        <w:ind w:firstLine="720"/>
-        <w:jc w:val="both"/>
-        <w:rPr>
-          <w:sz w:val="28"/>
-          <w:szCs w:val="28"/>
-        </w:rPr>
-      </w:pPr>
-    </w:p>
-    <w:p>
-      <w:pPr>
-        <w:spacing w:line="360" w:lineRule="auto"/>
-        <w:ind w:firstLine="720"/>
-        <w:jc w:val="both"/>
-        <w:rPr>
-          <w:sz w:val="28"/>
-          <w:szCs w:val="28"/>
-        </w:rPr>
-      </w:pPr>
-    </w:p>
-    <w:p>
-      <w:pPr>
-        <w:spacing w:line="360" w:lineRule="auto"/>
-        <w:ind w:firstLine="720"/>
-        <w:jc w:val="both"/>
-        <w:rPr>
-          <w:sz w:val="28"/>
-          <w:szCs w:val="28"/>
-        </w:rPr>
-      </w:pPr>
-    </w:p>
-    <w:p>
-      <w:pPr>
-        <w:spacing w:line="360" w:lineRule="auto"/>
-        <w:ind w:firstLine="720"/>
-        <w:jc w:val="both"/>
-        <w:rPr>
-          <w:sz w:val="28"/>
-          <w:szCs w:val="28"/>
-        </w:rPr>
-      </w:pPr>
-    </w:p>
-    <w:p>
-      <w:pPr>
-        <w:spacing w:line="360" w:lineRule="auto"/>
-        <w:ind w:firstLine="720"/>
-        <w:jc w:val="both"/>
-        <w:rPr>
-          <w:sz w:val="28"/>
-          <w:szCs w:val="28"/>
-        </w:rPr>
-      </w:pPr>
-    </w:p>
-    <w:p>
-      <w:pPr>
-        <w:spacing w:line="360" w:lineRule="auto"/>
-        <w:ind w:firstLine="720"/>
-        <w:jc w:val="both"/>
-        <w:rPr>
-          <w:sz w:val="28"/>
-          <w:szCs w:val="28"/>
-        </w:rPr>
-      </w:pPr>
-    </w:p>
-    <w:p>
-      <w:pPr>
-        <w:spacing w:line="360" w:lineRule="auto"/>
-        <w:ind w:firstLine="720"/>
-        <w:jc w:val="both"/>
-        <w:rPr>
-          <w:sz w:val="28"/>
-          <w:szCs w:val="28"/>
-        </w:rPr>
-      </w:pPr>
-    </w:p>
-    <w:p>
-      <w:pPr>
-        <w:spacing w:line="360" w:lineRule="auto"/>
-        <w:ind w:firstLine="720"/>
-        <w:jc w:val="both"/>
-        <w:rPr>
-          <w:sz w:val="28"/>
-          <w:szCs w:val="28"/>
-        </w:rPr>
-      </w:pPr>
-    </w:p>
-    <w:p>
-      <w:pPr>
-        <w:spacing w:line="360" w:lineRule="auto"/>
-        <w:ind w:firstLine="720"/>
-        <w:jc w:val="both"/>
-        <w:rPr>
-          <w:sz w:val="28"/>
-          <w:szCs w:val="28"/>
-        </w:rPr>
-      </w:pPr>
-    </w:p>
-    <w:p>
-      <w:pPr>
-        <w:spacing w:line="360" w:lineRule="auto"/>
-        <w:ind w:firstLine="720"/>
-        <w:jc w:val="both"/>
-        <w:rPr>
-          <w:sz w:val="28"/>
-          <w:szCs w:val="28"/>
-        </w:rPr>
-      </w:pPr>
-    </w:p>
-    <w:p>
-      <w:pPr>
-        <w:spacing w:line="360" w:lineRule="auto"/>
-        <w:ind w:firstLine="720"/>
-        <w:jc w:val="both"/>
-        <w:rPr>
-          <w:sz w:val="28"/>
-          <w:szCs w:val="28"/>
-        </w:rPr>
-      </w:pPr>
-    </w:p>
-    <w:p>
-      <w:pPr>
-        <w:spacing w:line="360" w:lineRule="auto"/>
-        <w:jc w:val="center"/>
-        <w:rPr>
-          <w:i/>
-          <w:sz w:val="28"/>
-          <w:szCs w:val="28"/>
-        </w:rPr>
-      </w:pPr>
-      <w:r>
-        <w:rPr>
-          <w:sz w:val="28"/>
-          <w:szCs w:val="28"/>
-        </w:rPr>
-        <w:t xml:space="preserve">Рисунок 1 </w:t>
-      </w:r>
-      <w:r>
-        <w:rPr>
-          <w:sz w:val="28"/>
-          <w:szCs w:val="28"/>
-        </w:rPr>
-        <w:t xml:space="preserve">– Алгоритм функции </w:t>
-      </w:r>
-      <w:r>
-        <w:rPr>
-          <w:i/>
-          <w:sz w:val="28"/>
-          <w:szCs w:val="28"/>
-          <w:lang w:val="en-US"/>
-        </w:rPr>
-        <w:t>Time24ToTime12</w:t>
-      </w:r>
-    </w:p>
-    <w:p>
-      <w:pPr>
-        <w:spacing w:line="360" w:lineRule="auto"/>
-        <w:ind w:firstLine="720"/>
-        <w:jc w:val="center"/>
-        <w:rPr>
-          <w:sz w:val="28"/>
-          <w:szCs w:val="28"/>
-          <w:lang w:val="en-US"/>
+        <w:ind w:firstLine="1418"/>
+        <w:jc w:val="both"/>
+        <w:rPr>
+          <w:sz w:val="28"/>
+          <w:szCs w:val="28"/>
         </w:rPr>
       </w:pPr>
       <w:r>
@@ -2064,9 +1853,9 @@
         <w:lastRenderedPageBreak/>
         <w:drawing>
           <wp:inline distT="0" distB="0" distL="0" distR="0">
-            <wp:extent cx="1563731" cy="8505825"/>
+            <wp:extent cx="5097769" cy="4593265"/>
             <wp:effectExtent l="0" t="0" r="0" b="0"/>
-            <wp:docPr id="8" name="Picture 8" descr="C:\Users\Mars\AppData\Local\Microsoft\Windows\INetCache\Content.MSO\6FE7E10F.tmp"/>
+            <wp:docPr id="2" name="Picture 2" descr="C:\Users\Mars\AppData\Local\Microsoft\Windows\INetCache\Content.MSO\19C594E6.tmp"/>
             <wp:cNvGraphicFramePr>
               <a:graphicFrameLocks xmlns:a="http://schemas.openxmlformats.org/drawingml/2006/main" noChangeAspect="1"/>
             </wp:cNvGraphicFramePr>
@@ -2074,7 +1863,119 @@
               <a:graphicData uri="http://schemas.openxmlformats.org/drawingml/2006/picture">
                 <pic:pic xmlns:pic="http://schemas.openxmlformats.org/drawingml/2006/picture">
                   <pic:nvPicPr>
-                    <pic:cNvPr id="0" name="Picture 17" descr="C:\Users\Mars\AppData\Local\Microsoft\Windows\INetCache\Content.MSO\6FE7E10F.tmp"/>
+                    <pic:cNvPr id="0" name="Picture 1" descr="C:\Users\Mars\AppData\Local\Microsoft\Windows\INetCache\Content.MSO\19C594E6.tmp"/>
+                    <pic:cNvPicPr>
+                      <a:picLocks noChangeAspect="1" noChangeArrowheads="1"/>
+                    </pic:cNvPicPr>
+                  </pic:nvPicPr>
+                  <pic:blipFill>
+                    <a:blip r:embed="rId8" cstate="print">
+                      <a:extLst>
+                        <a:ext uri="{28A0092B-C50C-407E-A947-70E740481C1C}">
+                          <a14:useLocalDpi xmlns:a14="http://schemas.microsoft.com/office/drawing/2010/main" val="0"/>
+                        </a:ext>
+                      </a:extLst>
+                    </a:blip>
+                    <a:srcRect/>
+                    <a:stretch>
+                      <a:fillRect/>
+                    </a:stretch>
+                  </pic:blipFill>
+                  <pic:spPr bwMode="auto">
+                    <a:xfrm>
+                      <a:off x="0" y="0"/>
+                      <a:ext cx="5101802" cy="4596899"/>
+                    </a:xfrm>
+                    <a:prstGeom prst="rect">
+                      <a:avLst/>
+                    </a:prstGeom>
+                    <a:noFill/>
+                    <a:ln>
+                      <a:noFill/>
+                    </a:ln>
+                  </pic:spPr>
+                </pic:pic>
+              </a:graphicData>
+            </a:graphic>
+          </wp:inline>
+        </w:drawing>
+      </w:r>
+    </w:p>
+    <w:p>
+      <w:pPr>
+        <w:spacing w:line="360" w:lineRule="auto"/>
+        <w:ind w:firstLine="720"/>
+        <w:jc w:val="both"/>
+        <w:rPr>
+          <w:sz w:val="28"/>
+          <w:szCs w:val="28"/>
+        </w:rPr>
+      </w:pPr>
+    </w:p>
+    <w:p>
+      <w:pPr>
+        <w:spacing w:line="360" w:lineRule="auto"/>
+        <w:jc w:val="center"/>
+        <w:rPr>
+          <w:i/>
+          <w:sz w:val="28"/>
+          <w:szCs w:val="28"/>
+        </w:rPr>
+      </w:pPr>
+      <w:r>
+        <w:rPr>
+          <w:sz w:val="28"/>
+          <w:szCs w:val="28"/>
+        </w:rPr>
+        <w:t xml:space="preserve">Рисунок 1 </w:t>
+      </w:r>
+      <w:r>
+        <w:rPr>
+          <w:sz w:val="28"/>
+          <w:szCs w:val="28"/>
+        </w:rPr>
+        <w:t xml:space="preserve">– Алгоритм функции </w:t>
+      </w:r>
+      <w:r>
+        <w:rPr>
+          <w:i/>
+          <w:sz w:val="28"/>
+          <w:szCs w:val="28"/>
+          <w:lang w:val="en-US"/>
+        </w:rPr>
+        <w:t>Time24ToTime12</w:t>
+      </w:r>
+    </w:p>
+    <w:p>
+      <w:pPr>
+        <w:spacing w:line="360" w:lineRule="auto"/>
+        <w:jc w:val="center"/>
+        <w:rPr>
+          <w:sz w:val="28"/>
+          <w:szCs w:val="28"/>
+          <w:lang w:val="en-US"/>
+        </w:rPr>
+      </w:pPr>
+      <w:r>
+        <w:rPr>
+          <w:noProof/>
+          <w:sz w:val="28"/>
+          <w:szCs w:val="28"/>
+        </w:rPr>
+        <w:lastRenderedPageBreak/>
+        <w:drawing>
+          <wp:inline distT="0" distB="0" distL="0" distR="0">
+            <wp:extent cx="1698955" cy="8387255"/>
+            <wp:effectExtent l="0" t="0" r="0" b="0"/>
+            <wp:docPr id="3" name="Picture 3" descr="C:\Users\Mars\AppData\Local\Microsoft\Windows\INetCache\Content.MSO\415B59E4.tmp"/>
+            <wp:cNvGraphicFramePr>
+              <a:graphicFrameLocks xmlns:a="http://schemas.openxmlformats.org/drawingml/2006/main" noChangeAspect="1"/>
+            </wp:cNvGraphicFramePr>
+            <a:graphic xmlns:a="http://schemas.openxmlformats.org/drawingml/2006/main">
+              <a:graphicData uri="http://schemas.openxmlformats.org/drawingml/2006/picture">
+                <pic:pic xmlns:pic="http://schemas.openxmlformats.org/drawingml/2006/picture">
+                  <pic:nvPicPr>
+                    <pic:cNvPr id="0" name="Picture 3" descr="C:\Users\Mars\AppData\Local\Microsoft\Windows\INetCache\Content.MSO\415B59E4.tmp"/>
                     <pic:cNvPicPr>
                       <a:picLocks noChangeAspect="1" noChangeArrowheads="1"/>
                     </pic:cNvPicPr>
@@ -2095,7 +1996,7 @@
                   <pic:spPr bwMode="auto">
                     <a:xfrm>
                       <a:off x="0" y="0"/>
-                      <a:ext cx="1568171" cy="8529976"/>
+                      <a:ext cx="1703584" cy="8410107"/>
                     </a:xfrm>
                     <a:prstGeom prst="rect">
                       <a:avLst/>
@@ -2994,9 +2895,9 @@
         </w:rPr>
         <w:drawing>
           <wp:inline distT="0" distB="0" distL="0" distR="0">
-            <wp:extent cx="5939790" cy="5904316"/>
+            <wp:extent cx="5939790" cy="5900810"/>
             <wp:effectExtent l="0" t="0" r="0" b="0"/>
-            <wp:docPr id="19" name="Picture 19" descr="C:\Users\Mars\AppData\Local\Microsoft\Windows\INetCache\Content.MSO\70F21C3D.tmp"/>
+            <wp:docPr id="11" name="Picture 11" descr="C:\Users\Mars\AppData\Local\Microsoft\Windows\INetCache\Content.MSO\E602DAFE.tmp"/>
             <wp:cNvGraphicFramePr>
               <a:graphicFrameLocks xmlns:a="http://schemas.openxmlformats.org/drawingml/2006/main" noChangeAspect="1"/>
             </wp:cNvGraphicFramePr>
@@ -3004,7 +2905,7 @@
               <a:graphicData uri="http://schemas.openxmlformats.org/drawingml/2006/picture">
                 <pic:pic xmlns:pic="http://schemas.openxmlformats.org/drawingml/2006/picture">
                   <pic:nvPicPr>
-                    <pic:cNvPr id="0" name="Picture 17" descr="C:\Users\Mars\AppData\Local\Microsoft\Windows\INetCache\Content.MSO\70F21C3D.tmp"/>
+                    <pic:cNvPr id="0" name="Picture 9" descr="C:\Users\Mars\AppData\Local\Microsoft\Windows\INetCache\Content.MSO\E602DAFE.tmp"/>
                     <pic:cNvPicPr>
                       <a:picLocks noChangeAspect="1" noChangeArrowheads="1"/>
                     </pic:cNvPicPr>
@@ -3025,7 +2926,7 @@
                   <pic:spPr bwMode="auto">
                     <a:xfrm>
                       <a:off x="0" y="0"/>
-                      <a:ext cx="5939790" cy="5904316"/>
+                      <a:ext cx="5939790" cy="5900810"/>
                     </a:xfrm>
                     <a:prstGeom prst="rect">
                       <a:avLst/>
@@ -4156,7 +4057,7 @@
           <w:sz w:val="28"/>
           <w:szCs w:val="28"/>
         </w:rPr>
-        <w:t xml:space="preserve"> 5</w:t>
+        <w:t xml:space="preserve"> 6</w:t>
       </w:r>
       <w:r>
         <w:rPr>
@@ -4170,7 +4071,14 @@
           <w:sz w:val="28"/>
           <w:szCs w:val="28"/>
         </w:rPr>
-        <w:t xml:space="preserve"> 6, 7, 8</w:t>
+        <w:t xml:space="preserve"> 7, 8</w:t>
+      </w:r>
+      <w:r>
+        <w:rPr>
+          <w:sz w:val="28"/>
+          <w:szCs w:val="28"/>
+        </w:rPr>
+        <w:t>, 9</w:t>
       </w:r>
       <w:r>
         <w:rPr>
@@ -4275,7 +4183,7 @@
           <w:szCs w:val="28"/>
           <w:lang w:val="en-US"/>
         </w:rPr>
-        <w:t>f.</w:t>
+        <w:t>f</w:t>
       </w:r>
     </w:p>
     <w:p>
@@ -4387,13 +4295,6 @@
         </w:rPr>
         <w:t>calculateSum</w:t>
       </w:r>
-      <w:r>
-        <w:rPr>
-          <w:sz w:val="28"/>
-          <w:szCs w:val="28"/>
-        </w:rPr>
-        <w:t>.</w:t>
-      </w:r>
     </w:p>
     <w:p>
       <w:pPr>
@@ -4505,7 +4406,7 @@
           <w:szCs w:val="28"/>
           <w:lang w:val="en-US"/>
         </w:rPr>
-        <w:t>calculateProd.</w:t>
+        <w:t>calculateProd</w:t>
       </w:r>
     </w:p>
     <w:p>
@@ -4610,8 +4511,10 @@
           <w:sz w:val="28"/>
           <w:szCs w:val="28"/>
         </w:rPr>
-        <w:t xml:space="preserve"> – Алгоритм решения задачи.</w:t>
-      </w:r>
+        <w:t xml:space="preserve"> – Алгоритм решения задачи</w:t>
+      </w:r>
+      <w:bookmarkStart w:id="0" w:name="_GoBack"/>
+      <w:bookmarkEnd w:id="0"/>
     </w:p>
     <w:p>
       <w:pPr>
@@ -8807,8 +8710,6 @@
         </w:rPr>
         <w:t>.</w:t>
       </w:r>
-      <w:bookmarkStart w:id="0" w:name="_GoBack"/>
-      <w:bookmarkEnd w:id="0"/>
     </w:p>
     <w:p>
       <w:pPr>
@@ -9042,7 +8943,7 @@
           <w:rPr>
             <w:noProof/>
           </w:rPr>
-          <w:t>21</w:t>
+          <w:t>15</w:t>
         </w:r>
         <w:r>
           <w:fldChar w:fldCharType="end"/>
@@ -10059,7 +9960,7 @@
 </file>
 
 <file path=customXml/itemProps1.xml><?xml version="1.0" encoding="utf-8"?>
-<ds:datastoreItem xmlns:ds="http://schemas.openxmlformats.org/officeDocument/2006/customXml" ds:itemID="{55683A12-33C1-408D-9840-3FB2983BC21B}">
+<ds:datastoreItem xmlns:ds="http://schemas.openxmlformats.org/officeDocument/2006/customXml" ds:itemID="{BE25D255-E4FF-490F-AEDE-454823D86E0D}">
   <ds:schemaRefs>
     <ds:schemaRef ds:uri="http://schemas.openxmlformats.org/officeDocument/2006/bibliography"/>
   </ds:schemaRefs>

</xml_diff>

<commit_message>
2.3.1 is fixed! 2.1 Report is done!
</commit_message>
<xml_diff>
--- a/2.1/report/Отчет 1.docx
+++ b/2.1/report/Отчет 1.docx
@@ -497,7 +497,8 @@
       <w:pPr>
         <w:pStyle w:val="NormalWeb"/>
         <w:spacing w:before="509" w:line="360" w:lineRule="auto"/>
-        <w:ind w:right="67" w:firstLine="708"/>
+        <w:ind w:right="67" w:firstLine="709"/>
+        <w:jc w:val="both"/>
         <w:rPr>
           <w:color w:val="000000"/>
           <w:sz w:val="28"/>
@@ -542,7 +543,7 @@
           <w:sz w:val="28"/>
           <w:szCs w:val="28"/>
         </w:rPr>
-        <w:t xml:space="preserve">м на языке </w:t>
+        <w:t>м на языке</w:t>
       </w:r>
       <w:r>
         <w:rPr>
@@ -550,6 +551,14 @@
           <w:sz w:val="28"/>
           <w:szCs w:val="28"/>
         </w:rPr>
+        <w:t xml:space="preserve"> </w:t>
+      </w:r>
+      <w:r>
+        <w:rPr>
+          <w:color w:val="000000"/>
+          <w:sz w:val="28"/>
+          <w:szCs w:val="28"/>
+        </w:rPr>
         <w:t>С++ с использованием</w:t>
       </w:r>
       <w:r>
@@ -558,8 +567,26 @@
           <w:sz w:val="28"/>
           <w:szCs w:val="28"/>
         </w:rPr>
-        <w:t xml:space="preserve"> рекурсивных функций и функций со сложными параметрами.</w:t>
-      </w:r>
+        <w:t xml:space="preserve"> рекурсивны</w:t>
+      </w:r>
+      <w:r>
+        <w:rPr>
+          <w:color w:val="000000"/>
+          <w:sz w:val="28"/>
+          <w:szCs w:val="28"/>
+        </w:rPr>
+        <w:t xml:space="preserve">х функций и функций со сложными </w:t>
+      </w:r>
+      <w:r>
+        <w:rPr>
+          <w:color w:val="000000"/>
+          <w:sz w:val="28"/>
+          <w:szCs w:val="28"/>
+        </w:rPr>
+        <w:t>параметрами.</w:t>
+      </w:r>
+      <w:bookmarkStart w:id="0" w:name="_GoBack"/>
+      <w:bookmarkEnd w:id="0"/>
     </w:p>
     <w:p>
       <w:pPr>
@@ -4513,8 +4540,6 @@
         </w:rPr>
         <w:t xml:space="preserve"> – Алгоритм решения задачи</w:t>
       </w:r>
-      <w:bookmarkStart w:id="0" w:name="_GoBack"/>
-      <w:bookmarkEnd w:id="0"/>
     </w:p>
     <w:p>
       <w:pPr>
@@ -8943,7 +8968,7 @@
           <w:rPr>
             <w:noProof/>
           </w:rPr>
-          <w:t>15</w:t>
+          <w:t>2</w:t>
         </w:r>
         <w:r>
           <w:fldChar w:fldCharType="end"/>
@@ -9960,7 +9985,7 @@
 </file>
 
 <file path=customXml/itemProps1.xml><?xml version="1.0" encoding="utf-8"?>
-<ds:datastoreItem xmlns:ds="http://schemas.openxmlformats.org/officeDocument/2006/customXml" ds:itemID="{BE25D255-E4FF-490F-AEDE-454823D86E0D}">
+<ds:datastoreItem xmlns:ds="http://schemas.openxmlformats.org/officeDocument/2006/customXml" ds:itemID="{DCAF3A90-1205-4A59-BEDE-82411D771451}">
   <ds:schemaRefs>
     <ds:schemaRef ds:uri="http://schemas.openxmlformats.org/officeDocument/2006/bibliography"/>
   </ds:schemaRefs>

</xml_diff>